<commit_message>
Title train test section changed to Implementation
</commit_message>
<xml_diff>
--- a/7th semester Defence Report/Final Project Report.docx
+++ b/7th semester Defence Report/Final Project Report.docx
@@ -165,15 +165,39 @@
           <w:sz w:val="24"/>
           <w:szCs w:val="24"/>
         </w:rPr>
-        <w:t>Mehreen Najm</w:t>
-      </w:r>
-      <w:r>
-        <w:rPr>
-          <w:rFonts w:cstheme="minorHAnsi"/>
-          <w:sz w:val="24"/>
-          <w:szCs w:val="24"/>
-        </w:rPr>
-        <w:t xml:space="preserve"> &amp; Ahmad Zia Yosfi</w:t>
+        <w:t>Ahmad Zia Yosfi</w:t>
+      </w:r>
+      <w:r>
+        <w:rPr>
+          <w:rFonts w:cstheme="minorHAnsi"/>
+          <w:sz w:val="24"/>
+          <w:szCs w:val="24"/>
+        </w:rPr>
+        <w:t xml:space="preserve"> </w:t>
+      </w:r>
+      <w:r>
+        <w:rPr>
+          <w:rFonts w:cstheme="minorHAnsi"/>
+          <w:sz w:val="24"/>
+          <w:szCs w:val="24"/>
+        </w:rPr>
+        <w:t>&amp;</w:t>
+      </w:r>
+      <w:r>
+        <w:rPr>
+          <w:rFonts w:cstheme="minorHAnsi"/>
+          <w:sz w:val="24"/>
+          <w:szCs w:val="24"/>
+        </w:rPr>
+        <w:t xml:space="preserve"> </w:t>
+      </w:r>
+      <w:r>
+        <w:rPr>
+          <w:rFonts w:cstheme="minorHAnsi"/>
+          <w:sz w:val="24"/>
+          <w:szCs w:val="24"/>
+        </w:rPr>
+        <w:t xml:space="preserve">Mehreen Najm </w:t>
       </w:r>
     </w:p>
     <w:p>
@@ -219,6 +243,8 @@
           <w:szCs w:val="24"/>
         </w:rPr>
       </w:pPr>
+      <w:bookmarkStart w:id="0" w:name="_GoBack"/>
+      <w:bookmarkEnd w:id="0"/>
       <w:r>
         <w:rPr>
           <w:rFonts w:cstheme="minorHAnsi"/>
@@ -721,12 +747,46 @@
     </w:p>
     <w:p>
       <w:pPr>
-        <w:jc w:val="center"/>
-        <w:rPr>
-          <w:sz w:val="24"/>
-          <w:szCs w:val="24"/>
-        </w:rPr>
-      </w:pPr>
+        <w:autoSpaceDE w:val="0"/>
+        <w:autoSpaceDN w:val="0"/>
+        <w:adjustRightInd w:val="0"/>
+        <w:spacing w:after="0" w:line="240" w:lineRule="auto"/>
+        <w:rPr>
+          <w:rFonts w:cstheme="minorHAnsi"/>
+          <w:sz w:val="24"/>
+          <w:szCs w:val="24"/>
+        </w:rPr>
+      </w:pPr>
+    </w:p>
+    <w:p>
+      <w:pPr>
+        <w:rPr>
+          <w:i/>
+          <w:sz w:val="28"/>
+          <w:szCs w:val="24"/>
+        </w:rPr>
+      </w:pPr>
+      <w:r>
+        <w:rPr>
+          <w:i/>
+          <w:sz w:val="24"/>
+        </w:rPr>
+        <w:t xml:space="preserve">Keywords: Machine Learning, </w:t>
+      </w:r>
+      <w:r>
+        <w:rPr>
+          <w:i/>
+          <w:sz w:val="24"/>
+        </w:rPr>
+        <w:t xml:space="preserve">Speech Recognition, </w:t>
+      </w:r>
+      <w:r>
+        <w:rPr>
+          <w:i/>
+          <w:sz w:val="24"/>
+        </w:rPr>
+        <w:t>TenserFlow</w:t>
+      </w:r>
     </w:p>
     <w:p>
       <w:pPr>
@@ -1125,7 +1185,21 @@
           <w:sz w:val="24"/>
           <w:szCs w:val="24"/>
         </w:rPr>
-        <w:t>Literature Survey………..………………………………………………………………………………….2</w:t>
+        <w:t xml:space="preserve">Literature </w:t>
+      </w:r>
+      <w:r>
+        <w:rPr>
+          <w:sz w:val="24"/>
+          <w:szCs w:val="24"/>
+        </w:rPr>
+        <w:t>review</w:t>
+      </w:r>
+      <w:r>
+        <w:rPr>
+          <w:sz w:val="24"/>
+          <w:szCs w:val="24"/>
+        </w:rPr>
+        <w:t>………..………………………………………………………………………………….2</w:t>
       </w:r>
     </w:p>
     <w:p>
@@ -1211,7 +1285,7 @@
           <w:sz w:val="32"/>
           <w:szCs w:val="32"/>
         </w:rPr>
-        <w:t>System Train and Test</w:t>
+        <w:t>Implementation</w:t>
       </w:r>
     </w:p>
     <w:p>
@@ -2936,7 +3010,25 @@
           <w:szCs w:val="32"/>
         </w:rPr>
         <w:lastRenderedPageBreak/>
-        <w:t>Literature Survey:</w:t>
+        <w:t xml:space="preserve">Literature </w:t>
+      </w:r>
+      <w:r>
+        <w:rPr>
+          <w:b/>
+          <w:bCs/>
+          <w:sz w:val="32"/>
+          <w:szCs w:val="32"/>
+        </w:rPr>
+        <w:t>Review</w:t>
+      </w:r>
+      <w:r>
+        <w:rPr>
+          <w:b/>
+          <w:bCs/>
+          <w:sz w:val="32"/>
+          <w:szCs w:val="32"/>
+        </w:rPr>
+        <w:t>:</w:t>
       </w:r>
     </w:p>
     <w:p>
@@ -3133,7 +3225,14 @@
           <w:b/>
           <w:sz w:val="28"/>
         </w:rPr>
-        <w:t xml:space="preserve">Area 1: </w:t>
+        <w:t>Area 2</w:t>
+      </w:r>
+      <w:r>
+        <w:rPr>
+          <w:b/>
+          <w:sz w:val="28"/>
+        </w:rPr>
+        <w:t xml:space="preserve">: </w:t>
       </w:r>
       <w:r>
         <w:rPr>
@@ -3477,8 +3576,6 @@
           <w:szCs w:val="24"/>
         </w:rPr>
       </w:pPr>
-      <w:bookmarkStart w:id="0" w:name="_GoBack"/>
-      <w:bookmarkEnd w:id="0"/>
     </w:p>
     <w:p>
       <w:pPr>
@@ -3906,10 +4003,176 @@
     <w:p>
       <w:pPr>
         <w:rPr>
+          <w:rFonts w:ascii="Cambria" w:hAnsi="Cambria" w:cs="Cambria"/>
+          <w:sz w:val="28"/>
+          <w:szCs w:val="28"/>
+        </w:rPr>
+      </w:pPr>
+      <w:r>
+        <w:rPr>
+          <w:rFonts w:ascii="SuttonSignWritingOneD" w:hAnsi="SuttonSignWritingOneD" w:cs="Cambria"/>
+          <w:sz w:val="28"/>
+          <w:szCs w:val="28"/>
+        </w:rPr>
+        <w:t>𝠀</w:t>
+      </w:r>
+      <w:r>
+        <w:rPr>
           <w:rFonts w:ascii="SuttonSignWritingOneD" w:hAnsi="SuttonSignWritingOneD" w:cs="SuttonSignWritingOneD"/>
           <w:sz w:val="28"/>
           <w:szCs w:val="28"/>
         </w:rPr>
+        <w:t>񀀡񂤁񁳑񈙇񇆥𝠃𝤯𝤡񀀡𝣝𝣬񂤁𝣱𝣶񁳑𝤆𝣫񈙇𝤑𝤇񇆥𝤈𝤓</w:t>
+      </w:r>
+      <w:r>
+        <w:rPr>
+          <w:rFonts w:ascii="Cambria" w:hAnsi="Cambria" w:cs="Cambria"/>
+          <w:sz w:val="28"/>
+          <w:szCs w:val="28"/>
+        </w:rPr>
+        <w:tab/>
+      </w:r>
+      <w:r>
+        <w:rPr>
+          <w:rFonts w:ascii="Cambria" w:hAnsi="Cambria" w:cs="Cambria"/>
+          <w:sz w:val="28"/>
+          <w:szCs w:val="28"/>
+        </w:rPr>
+        <w:t>155</w:t>
+      </w:r>
+    </w:p>
+    <w:p>
+      <w:pPr>
+        <w:rPr>
+          <w:rFonts w:ascii="Cambria" w:hAnsi="Cambria" w:cs="Cambria"/>
+          <w:sz w:val="28"/>
+          <w:szCs w:val="28"/>
+        </w:rPr>
+      </w:pPr>
+      <w:r>
+        <w:rPr>
+          <w:rFonts w:ascii="SuttonSignWritingOneD" w:hAnsi="SuttonSignWritingOneD" w:cs="Cambria"/>
+          <w:sz w:val="28"/>
+          <w:szCs w:val="28"/>
+        </w:rPr>
+        <w:t>𝠀</w:t>
+      </w:r>
+      <w:r>
+        <w:rPr>
+          <w:rFonts w:ascii="SuttonSignWritingOneD" w:hAnsi="SuttonSignWritingOneD" w:cs="SuttonSignWritingOneD"/>
+          <w:sz w:val="28"/>
+          <w:szCs w:val="28"/>
+        </w:rPr>
+        <w:t>񀀡񂤁񁳑񈙇񇆥𝠃𝤯𝤡񀀡𝣝𝣬񂤁𝣱𝣶񁳑𝤆𝣫񈙇𝤑𝤇񇆥𝤈𝤓</w:t>
+      </w:r>
+      <w:r>
+        <w:rPr>
+          <w:rFonts w:ascii="Cambria" w:hAnsi="Cambria" w:cs="Cambria"/>
+          <w:sz w:val="28"/>
+          <w:szCs w:val="28"/>
+        </w:rPr>
+        <w:tab/>
+        <w:t>One</w:t>
+      </w:r>
+      <w:r>
+        <w:rPr>
+          <w:rFonts w:ascii="Cambria" w:hAnsi="Cambria" w:cs="Cambria"/>
+          <w:sz w:val="28"/>
+          <w:szCs w:val="28"/>
+        </w:rPr>
+        <w:t xml:space="preserve"> hundred fifty five</w:t>
+      </w:r>
+    </w:p>
+    <w:p>
+      <w:pPr>
+        <w:rPr>
+          <w:rFonts w:ascii="Cambria" w:hAnsi="Cambria" w:cs="Cambria"/>
+          <w:sz w:val="28"/>
+          <w:szCs w:val="28"/>
+        </w:rPr>
+      </w:pPr>
+      <w:r>
+        <w:rPr>
+          <w:rFonts w:ascii="SuttonSignWritingOneD" w:hAnsi="SuttonSignWritingOneD" w:cs="Cambria"/>
+          <w:sz w:val="28"/>
+          <w:szCs w:val="28"/>
+        </w:rPr>
+        <w:t>𝠀</w:t>
+      </w:r>
+      <w:r>
+        <w:rPr>
+          <w:rFonts w:ascii="SuttonSignWritingOneD" w:hAnsi="SuttonSignWritingOneD" w:cs="SuttonSignWritingOneD"/>
+          <w:sz w:val="28"/>
+          <w:szCs w:val="28"/>
+        </w:rPr>
+        <w:t>񀀡񂤁񁳑񈙇񇆥𝠃𝤯𝤡񀀡𝣝𝣬񂤁𝣱𝣶񁳑𝤆𝣫񈙇𝤑𝤇񇆥𝤈𝤓</w:t>
+      </w:r>
+      <w:r>
+        <w:rPr>
+          <w:rFonts w:ascii="Cambria" w:hAnsi="Cambria" w:cs="Cambria"/>
+          <w:sz w:val="28"/>
+          <w:szCs w:val="28"/>
+        </w:rPr>
+        <w:tab/>
+        <w:t>One-</w:t>
+      </w:r>
+      <w:r>
+        <w:rPr>
+          <w:rFonts w:ascii="Cambria" w:hAnsi="Cambria" w:cs="Cambria"/>
+          <w:sz w:val="28"/>
+          <w:szCs w:val="28"/>
+        </w:rPr>
+        <w:t>hundred-fifty-five</w:t>
+      </w:r>
+    </w:p>
+    <w:p>
+      <w:pPr>
+        <w:rPr>
+          <w:rFonts w:ascii="Cambria" w:hAnsi="Cambria" w:cs="Cambria"/>
+          <w:sz w:val="28"/>
+          <w:szCs w:val="28"/>
+        </w:rPr>
+      </w:pPr>
+      <w:r>
+        <w:rPr>
+          <w:rFonts w:ascii="SuttonSignWritingOneD" w:hAnsi="SuttonSignWritingOneD" w:cs="Cambria"/>
+          <w:sz w:val="28"/>
+          <w:szCs w:val="28"/>
+        </w:rPr>
+        <w:t>𝠀</w:t>
+      </w:r>
+      <w:r>
+        <w:rPr>
+          <w:rFonts w:ascii="SuttonSignWritingOneD" w:hAnsi="SuttonSignWritingOneD" w:cs="SuttonSignWritingOneD"/>
+          <w:sz w:val="28"/>
+          <w:szCs w:val="28"/>
+        </w:rPr>
+        <w:t>񀀡񂤁񃋁񀭡𝠃𝤰𝤖񀀡𝣜𝣷񂤁𝣰𝤁񃋁𝤅𝣹񀭡𝤙𝣷</w:t>
+      </w:r>
+      <w:r>
+        <w:rPr>
+          <w:rFonts w:ascii="Cambria" w:hAnsi="Cambria" w:cs="Cambria"/>
+          <w:sz w:val="28"/>
+          <w:szCs w:val="28"/>
+        </w:rPr>
+        <w:tab/>
+      </w:r>
+      <w:r>
+        <w:rPr>
+          <w:rFonts w:ascii="Cambria" w:hAnsi="Cambria" w:cs="Cambria"/>
+          <w:sz w:val="28"/>
+          <w:szCs w:val="28"/>
+        </w:rPr>
+        <w:t>163</w:t>
+      </w:r>
+    </w:p>
+    <w:p>
+      <w:pPr>
+        <w:rPr>
+          <w:rFonts w:ascii="Cambria" w:hAnsi="Cambria" w:cs="Cambria"/>
+          <w:sz w:val="28"/>
+          <w:szCs w:val="28"/>
+        </w:rPr>
       </w:pPr>
     </w:p>
     <w:p>
@@ -4134,7 +4397,7 @@
           <w:sz w:val="32"/>
           <w:szCs w:val="32"/>
         </w:rPr>
-        <w:t xml:space="preserve"> Summary</w:t>
+        <w:t>Summary</w:t>
       </w:r>
     </w:p>
     <w:p>

</xml_diff>

<commit_message>
some changes added to report
</commit_message>
<xml_diff>
--- a/7th semester Defence Report/Final Project Report.docx
+++ b/7th semester Defence Report/Final Project Report.docx
@@ -61,10 +61,69 @@
           <w:rFonts w:cstheme="minorHAnsi"/>
           <w:b/>
           <w:bCs/>
-          <w:sz w:val="34"/>
-          <w:szCs w:val="34"/>
-        </w:rPr>
-      </w:pPr>
+          <w:sz w:val="24"/>
+          <w:szCs w:val="24"/>
+        </w:rPr>
+      </w:pPr>
+    </w:p>
+    <w:p>
+      <w:pPr>
+        <w:jc w:val="center"/>
+        <w:rPr>
+          <w:rFonts w:cstheme="minorHAnsi"/>
+          <w:sz w:val="24"/>
+          <w:szCs w:val="24"/>
+        </w:rPr>
+      </w:pPr>
+      <w:r>
+        <w:rPr>
+          <w:rFonts w:cstheme="minorHAnsi"/>
+          <w:noProof/>
+          <w:sz w:val="24"/>
+          <w:szCs w:val="24"/>
+        </w:rPr>
+        <w:drawing>
+          <wp:inline distT="0" distB="0" distL="0" distR="0">
+            <wp:extent cx="3734124" cy="3261643"/>
+            <wp:effectExtent l="0" t="0" r="0" b="0"/>
+            <wp:docPr id="27" name="Picture 27"/>
+            <wp:cNvGraphicFramePr>
+              <a:graphicFrameLocks xmlns:a="http://schemas.openxmlformats.org/drawingml/2006/main" noChangeAspect="1"/>
+            </wp:cNvGraphicFramePr>
+            <a:graphic xmlns:a="http://schemas.openxmlformats.org/drawingml/2006/main">
+              <a:graphicData uri="http://schemas.openxmlformats.org/drawingml/2006/picture">
+                <pic:pic xmlns:pic="http://schemas.openxmlformats.org/drawingml/2006/picture">
+                  <pic:nvPicPr>
+                    <pic:cNvPr id="27" name="Capture.PNG"/>
+                    <pic:cNvPicPr/>
+                  </pic:nvPicPr>
+                  <pic:blipFill>
+                    <a:blip r:embed="rId7">
+                      <a:extLst>
+                        <a:ext uri="{28A0092B-C50C-407E-A947-70E740481C1C}">
+                          <a14:useLocalDpi xmlns:a14="http://schemas.microsoft.com/office/drawing/2010/main" val="0"/>
+                        </a:ext>
+                      </a:extLst>
+                    </a:blip>
+                    <a:stretch>
+                      <a:fillRect/>
+                    </a:stretch>
+                  </pic:blipFill>
+                  <pic:spPr>
+                    <a:xfrm>
+                      <a:off x="0" y="0"/>
+                      <a:ext cx="3734124" cy="3261643"/>
+                    </a:xfrm>
+                    <a:prstGeom prst="rect">
+                      <a:avLst/>
+                    </a:prstGeom>
+                  </pic:spPr>
+                </pic:pic>
+              </a:graphicData>
+            </a:graphic>
+          </wp:inline>
+        </w:drawing>
+      </w:r>
     </w:p>
     <w:p>
       <w:pPr>
@@ -85,7 +144,7 @@
         <mc:AlternateContent>
           <mc:Choice Requires="wps">
             <w:drawing>
-              <wp:anchor distT="0" distB="0" distL="114300" distR="114300" simplePos="0" relativeHeight="251659264" behindDoc="0" locked="0" layoutInCell="1" allowOverlap="1" wp14:anchorId="73EC536C" wp14:editId="4C4945A7">
+              <wp:anchor distT="0" distB="0" distL="114300" distR="114300" simplePos="0" relativeHeight="251659264" behindDoc="0" locked="0" layoutInCell="1" allowOverlap="1" wp14:anchorId="626E572B" wp14:editId="3E12F5F9">
                 <wp:simplePos x="0" y="0"/>
                 <wp:positionH relativeFrom="column">
                   <wp:posOffset>2278380</wp:posOffset>
@@ -134,7 +193,7 @@
           </mc:Choice>
           <mc:Fallback>
             <w:pict>
-              <v:line w14:anchorId="2F908D24" id="Straight Connector 2" o:spid="_x0000_s1026" style="position:absolute;z-index:251659264;visibility:visible;mso-wrap-style:square;mso-wrap-distance-left:9pt;mso-wrap-distance-top:0;mso-wrap-distance-right:9pt;mso-wrap-distance-bottom:0;mso-position-horizontal:absolute;mso-position-horizontal-relative:text;mso-position-vertical:absolute;mso-position-vertical-relative:text" from="179.4pt,19.2pt" to="282pt,19.2pt" o:gfxdata="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" strokecolor="black [3200]" strokeweight=".5pt">
+              <v:line w14:anchorId="009B15D0" id="Straight Connector 2" o:spid="_x0000_s1026" style="position:absolute;z-index:251659264;visibility:visible;mso-wrap-style:square;mso-wrap-distance-left:9pt;mso-wrap-distance-top:0;mso-wrap-distance-right:9pt;mso-wrap-distance-bottom:0;mso-position-horizontal:absolute;mso-position-horizontal-relative:text;mso-position-vertical:absolute;mso-position-vertical-relative:text" from="179.4pt,19.2pt" to="282pt,19.2pt" o:gfxdata="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" strokecolor="black [3200]" strokeweight=".5pt">
                 <v:stroke joinstyle="miter"/>
               </v:line>
             </w:pict>
@@ -243,89 +302,41 @@
           <w:szCs w:val="24"/>
         </w:rPr>
       </w:pPr>
+      <w:r>
+        <w:rPr>
+          <w:b/>
+          <w:sz w:val="24"/>
+        </w:rPr>
+        <w:t>Assist. Prof</w:t>
+      </w:r>
+      <w:r>
+        <w:rPr>
+          <w:sz w:val="24"/>
+        </w:rPr>
+        <w:t xml:space="preserve"> </w:t>
+      </w:r>
+      <w:r>
+        <w:rPr>
+          <w:rFonts w:cstheme="minorHAnsi"/>
+          <w:b/>
+          <w:bCs/>
+          <w:sz w:val="24"/>
+          <w:szCs w:val="24"/>
+        </w:rPr>
+        <w:t>Rafiullah Momand</w:t>
+      </w:r>
+    </w:p>
+    <w:p>
+      <w:pPr>
+        <w:jc w:val="center"/>
+        <w:rPr>
+          <w:rFonts w:cstheme="minorHAnsi"/>
+          <w:sz w:val="24"/>
+          <w:szCs w:val="24"/>
+        </w:rPr>
+      </w:pPr>
       <w:bookmarkStart w:id="0" w:name="_GoBack"/>
       <w:bookmarkEnd w:id="0"/>
-      <w:r>
-        <w:rPr>
-          <w:rFonts w:cstheme="minorHAnsi"/>
-          <w:b/>
-          <w:bCs/>
-          <w:sz w:val="24"/>
-          <w:szCs w:val="24"/>
-        </w:rPr>
-        <w:t>Rafiullah Momand</w:t>
-      </w:r>
-    </w:p>
-    <w:p>
-      <w:pPr>
-        <w:jc w:val="center"/>
-        <w:rPr>
-          <w:rFonts w:cstheme="minorHAnsi"/>
-          <w:b/>
-          <w:bCs/>
-          <w:sz w:val="24"/>
-          <w:szCs w:val="24"/>
-        </w:rPr>
-      </w:pPr>
-    </w:p>
-    <w:p>
-      <w:pPr>
-        <w:jc w:val="center"/>
-        <w:rPr>
-          <w:rFonts w:cstheme="minorHAnsi"/>
-          <w:sz w:val="24"/>
-          <w:szCs w:val="24"/>
-        </w:rPr>
-      </w:pPr>
-      <w:r>
-        <w:rPr>
-          <w:rFonts w:cstheme="minorHAnsi"/>
-          <w:noProof/>
-          <w:sz w:val="24"/>
-          <w:szCs w:val="24"/>
-        </w:rPr>
-        <w:drawing>
-          <wp:inline distT="0" distB="0" distL="0" distR="0">
-            <wp:extent cx="3734124" cy="3261643"/>
-            <wp:effectExtent l="0" t="0" r="0" b="0"/>
-            <wp:docPr id="27" name="Picture 27"/>
-            <wp:cNvGraphicFramePr>
-              <a:graphicFrameLocks xmlns:a="http://schemas.openxmlformats.org/drawingml/2006/main" noChangeAspect="1"/>
-            </wp:cNvGraphicFramePr>
-            <a:graphic xmlns:a="http://schemas.openxmlformats.org/drawingml/2006/main">
-              <a:graphicData uri="http://schemas.openxmlformats.org/drawingml/2006/picture">
-                <pic:pic xmlns:pic="http://schemas.openxmlformats.org/drawingml/2006/picture">
-                  <pic:nvPicPr>
-                    <pic:cNvPr id="27" name="Capture.PNG"/>
-                    <pic:cNvPicPr/>
-                  </pic:nvPicPr>
-                  <pic:blipFill>
-                    <a:blip r:embed="rId7">
-                      <a:extLst>
-                        <a:ext uri="{28A0092B-C50C-407E-A947-70E740481C1C}">
-                          <a14:useLocalDpi xmlns:a14="http://schemas.microsoft.com/office/drawing/2010/main" val="0"/>
-                        </a:ext>
-                      </a:extLst>
-                    </a:blip>
-                    <a:stretch>
-                      <a:fillRect/>
-                    </a:stretch>
-                  </pic:blipFill>
-                  <pic:spPr>
-                    <a:xfrm>
-                      <a:off x="0" y="0"/>
-                      <a:ext cx="3734124" cy="3261643"/>
-                    </a:xfrm>
-                    <a:prstGeom prst="rect">
-                      <a:avLst/>
-                    </a:prstGeom>
-                  </pic:spPr>
-                </pic:pic>
-              </a:graphicData>
-            </a:graphic>
-          </wp:inline>
-        </w:drawing>
-      </w:r>
     </w:p>
     <w:p>
       <w:pPr>
@@ -785,7 +796,14 @@
           <w:i/>
           <w:sz w:val="24"/>
         </w:rPr>
-        <w:t>TenserFlow</w:t>
+        <w:t>Sign Language</w:t>
+      </w:r>
+      <w:r>
+        <w:rPr>
+          <w:i/>
+          <w:sz w:val="24"/>
+        </w:rPr>
+        <w:t>, Avatar</w:t>
       </w:r>
     </w:p>
     <w:p>
@@ -1130,21 +1148,7 @@
           <w:sz w:val="24"/>
           <w:szCs w:val="24"/>
         </w:rPr>
-        <w:t>……</w:t>
-      </w:r>
-      <w:r>
-        <w:rPr>
-          <w:sz w:val="24"/>
-          <w:szCs w:val="24"/>
-        </w:rPr>
-        <w:t>…..</w:t>
-      </w:r>
-      <w:r>
-        <w:rPr>
-          <w:sz w:val="24"/>
-          <w:szCs w:val="24"/>
-        </w:rPr>
-        <w:t>……………………………………………………………………</w:t>
+        <w:t>………..……………………………………………………………………</w:t>
       </w:r>
       <w:r>
         <w:rPr>
@@ -2727,15 +2731,7 @@
           <w:sz w:val="24"/>
           <w:szCs w:val="24"/>
         </w:rPr>
-        <w:t xml:space="preserve">We will </w:t>
-      </w:r>
-      <w:r>
-        <w:rPr>
-          <w:rFonts w:cstheme="minorHAnsi"/>
-          <w:sz w:val="24"/>
-          <w:szCs w:val="24"/>
-        </w:rPr>
-        <w:t>specify</w:t>
+        <w:t>We will specify</w:t>
       </w:r>
       <w:r>
         <w:rPr>
@@ -2752,7 +2748,7 @@
           <w:sz w:val="20"/>
           <w:szCs w:val="20"/>
         </w:rPr>
-        <w:t>ow</w:t>
+        <w:t xml:space="preserve">ow </w:t>
       </w:r>
       <w:r>
         <w:rPr>
@@ -2761,7 +2757,7 @@
           <w:sz w:val="20"/>
           <w:szCs w:val="20"/>
         </w:rPr>
-        <w:t xml:space="preserve"> </w:t>
+        <w:t>our system</w:t>
       </w:r>
       <w:r>
         <w:rPr>
@@ -2770,7 +2766,7 @@
           <w:sz w:val="20"/>
           <w:szCs w:val="20"/>
         </w:rPr>
-        <w:t>our system</w:t>
+        <w:t xml:space="preserve"> will reduce the gap between D</w:t>
       </w:r>
       <w:r>
         <w:rPr>
@@ -2779,7 +2775,7 @@
           <w:sz w:val="20"/>
           <w:szCs w:val="20"/>
         </w:rPr>
-        <w:t xml:space="preserve"> will reduce the gap between D</w:t>
+        <w:t xml:space="preserve">eaf and people, </w:t>
       </w:r>
       <w:r>
         <w:rPr>
@@ -2788,7 +2784,31 @@
           <w:sz w:val="20"/>
           <w:szCs w:val="20"/>
         </w:rPr>
-        <w:t xml:space="preserve">eaf and people, </w:t>
+        <w:t xml:space="preserve">which models </w:t>
+      </w:r>
+      <w:r>
+        <w:rPr>
+          <w:rFonts w:asciiTheme="minorBidi" w:hAnsiTheme="minorBidi"/>
+          <w:sz w:val="20"/>
+          <w:szCs w:val="20"/>
+        </w:rPr>
+        <w:t xml:space="preserve">can </w:t>
+      </w:r>
+      <w:r>
+        <w:rPr>
+          <w:rFonts w:asciiTheme="minorBidi" w:hAnsiTheme="minorBidi"/>
+          <w:sz w:val="20"/>
+          <w:szCs w:val="20"/>
+        </w:rPr>
+        <w:t>we used to automate this system for communication between them</w:t>
+      </w:r>
+      <w:r>
+        <w:rPr>
+          <w:rFonts w:asciiTheme="minorBidi" w:hAnsiTheme="minorBidi"/>
+          <w:sz w:val="20"/>
+          <w:szCs w:val="20"/>
+        </w:rPr>
+        <w:t xml:space="preserve"> and </w:t>
       </w:r>
       <w:r>
         <w:rPr>
@@ -2797,47 +2817,7 @@
           <w:sz w:val="20"/>
           <w:szCs w:val="20"/>
         </w:rPr>
-        <w:t xml:space="preserve">which models </w:t>
-      </w:r>
-      <w:r>
-        <w:rPr>
-          <w:rFonts w:asciiTheme="minorBidi" w:hAnsiTheme="minorBidi"/>
-          <w:sz w:val="20"/>
-          <w:szCs w:val="20"/>
-        </w:rPr>
-        <w:t xml:space="preserve">can </w:t>
-      </w:r>
-      <w:r>
-        <w:rPr>
-          <w:rFonts w:asciiTheme="minorBidi" w:hAnsiTheme="minorBidi"/>
-          <w:sz w:val="20"/>
-          <w:szCs w:val="20"/>
-        </w:rPr>
-        <w:t>we used to automate this</w:t>
-      </w:r>
-      <w:r>
-        <w:rPr>
-          <w:rFonts w:asciiTheme="minorBidi" w:hAnsiTheme="minorBidi"/>
-          <w:sz w:val="20"/>
-          <w:szCs w:val="20"/>
-        </w:rPr>
-        <w:t xml:space="preserve"> system for communication between </w:t>
-      </w:r>
-      <w:r>
-        <w:rPr>
-          <w:rFonts w:asciiTheme="minorBidi" w:hAnsiTheme="minorBidi"/>
-          <w:sz w:val="20"/>
-          <w:szCs w:val="20"/>
-        </w:rPr>
-        <w:t>them</w:t>
-      </w:r>
-      <w:r>
-        <w:rPr>
-          <w:rFonts w:asciiTheme="minorBidi" w:hAnsiTheme="minorBidi"/>
-          <w:sz w:val="20"/>
-          <w:szCs w:val="20"/>
-        </w:rPr>
-        <w:t xml:space="preserve"> and </w:t>
+        <w:t>we</w:t>
       </w:r>
       <w:r>
         <w:rPr>
@@ -2846,7 +2826,7 @@
           <w:sz w:val="20"/>
           <w:szCs w:val="20"/>
         </w:rPr>
-        <w:t>We will describe how technology can facilitate this mechanism.</w:t>
+        <w:t xml:space="preserve"> will describe how technology can facilitate this mechanism.</w:t>
       </w:r>
     </w:p>
     <w:p>
@@ -3091,7 +3071,19 @@
         <w:rPr>
           <w:sz w:val="24"/>
         </w:rPr>
-        <w:t>So according to my researches and findings, there were not any</w:t>
+        <w:t xml:space="preserve">So according to </w:t>
+      </w:r>
+      <w:r>
+        <w:rPr>
+          <w:sz w:val="24"/>
+        </w:rPr>
+        <w:t>our</w:t>
+      </w:r>
+      <w:r>
+        <w:rPr>
+          <w:sz w:val="24"/>
+        </w:rPr>
+        <w:t xml:space="preserve"> researches and findings, there were not any</w:t>
       </w:r>
       <w:r>
         <w:rPr>
@@ -3124,7 +3116,19 @@
         <w:rPr>
           <w:sz w:val="24"/>
         </w:rPr>
-        <w:t xml:space="preserve"> Tessa but they are limited to one post office and they used British Sign language (BSL) instead of American Sign Language (ASL).</w:t>
+        <w:t xml:space="preserve"> Tes</w:t>
+      </w:r>
+      <w:r>
+        <w:rPr>
+          <w:sz w:val="24"/>
+        </w:rPr>
+        <w:t>sa but they are limited to a Post O</w:t>
+      </w:r>
+      <w:r>
+        <w:rPr>
+          <w:sz w:val="24"/>
+        </w:rPr>
+        <w:t>ffice and they used British Sign language (BSL) instead of American Sign Language (ASL).</w:t>
       </w:r>
     </w:p>
     <w:p>
@@ -3343,17 +3347,234 @@
           <w:sz w:val="32"/>
           <w:szCs w:val="32"/>
         </w:rPr>
-        <w:t>Objectives</w:t>
-      </w:r>
-      <w:r>
+        <w:t>Objectives:</w:t>
+      </w:r>
+    </w:p>
+    <w:p>
+      <w:pPr>
+        <w:autoSpaceDE w:val="0"/>
+        <w:autoSpaceDN w:val="0"/>
+        <w:adjustRightInd w:val="0"/>
+        <w:spacing w:after="0" w:line="240" w:lineRule="auto"/>
         <w:rPr>
           <w:b/>
           <w:bCs/>
           <w:sz w:val="32"/>
           <w:szCs w:val="32"/>
         </w:rPr>
-        <w:t>:</w:t>
-      </w:r>
+      </w:pPr>
+    </w:p>
+    <w:p>
+      <w:pPr>
+        <w:widowControl w:val="0"/>
+        <w:spacing w:line="240" w:lineRule="auto"/>
+        <w:rPr>
+          <w:rFonts w:asciiTheme="minorBidi" w:eastAsia="Helvetica Neue" w:hAnsiTheme="minorBidi"/>
+          <w:iCs/>
+          <w:sz w:val="20"/>
+          <w:szCs w:val="20"/>
+        </w:rPr>
+      </w:pPr>
+      <w:r>
+        <w:rPr>
+          <w:rFonts w:asciiTheme="minorBidi" w:eastAsia="Helvetica Neue" w:hAnsiTheme="minorBidi"/>
+          <w:iCs/>
+          <w:sz w:val="20"/>
+          <w:szCs w:val="20"/>
+        </w:rPr>
+        <w:t xml:space="preserve">We will suggest </w:t>
+      </w:r>
+      <w:r>
+        <w:rPr>
+          <w:rFonts w:asciiTheme="minorBidi" w:eastAsia="Helvetica Neue" w:hAnsiTheme="minorBidi"/>
+          <w:iCs/>
+          <w:sz w:val="20"/>
+          <w:szCs w:val="20"/>
+        </w:rPr>
+        <w:t>a</w:t>
+      </w:r>
+      <w:r>
+        <w:rPr>
+          <w:rFonts w:asciiTheme="minorBidi" w:eastAsia="Helvetica Neue" w:hAnsiTheme="minorBidi"/>
+          <w:iCs/>
+          <w:sz w:val="20"/>
+          <w:szCs w:val="20"/>
+        </w:rPr>
+        <w:t>n</w:t>
+      </w:r>
+      <w:r>
+        <w:rPr>
+          <w:rFonts w:asciiTheme="minorBidi" w:eastAsia="Helvetica Neue" w:hAnsiTheme="minorBidi"/>
+          <w:iCs/>
+          <w:sz w:val="20"/>
+          <w:szCs w:val="20"/>
+        </w:rPr>
+        <w:t xml:space="preserve"> </w:t>
+      </w:r>
+      <w:r>
+        <w:rPr>
+          <w:rFonts w:asciiTheme="minorBidi" w:eastAsia="Helvetica Neue" w:hAnsiTheme="minorBidi"/>
+          <w:iCs/>
+          <w:sz w:val="20"/>
+          <w:szCs w:val="20"/>
+        </w:rPr>
+        <w:t>efficient mechanism</w:t>
+      </w:r>
+      <w:r>
+        <w:rPr>
+          <w:rFonts w:asciiTheme="minorBidi" w:eastAsia="Helvetica Neue" w:hAnsiTheme="minorBidi"/>
+          <w:iCs/>
+          <w:sz w:val="20"/>
+          <w:szCs w:val="20"/>
+        </w:rPr>
+        <w:t>/</w:t>
+      </w:r>
+      <w:r>
+        <w:rPr>
+          <w:rFonts w:asciiTheme="minorBidi" w:eastAsia="Helvetica Neue" w:hAnsiTheme="minorBidi"/>
+          <w:iCs/>
+          <w:sz w:val="20"/>
+          <w:szCs w:val="20"/>
+        </w:rPr>
+        <w:t>s</w:t>
+      </w:r>
+      <w:r>
+        <w:rPr>
+          <w:rFonts w:asciiTheme="minorBidi" w:eastAsia="Helvetica Neue" w:hAnsiTheme="minorBidi"/>
+          <w:iCs/>
+          <w:sz w:val="20"/>
+          <w:szCs w:val="20"/>
+        </w:rPr>
+        <w:t>ystem</w:t>
+      </w:r>
+      <w:r>
+        <w:rPr>
+          <w:rFonts w:asciiTheme="minorBidi" w:eastAsia="Helvetica Neue" w:hAnsiTheme="minorBidi"/>
+          <w:iCs/>
+          <w:sz w:val="20"/>
+          <w:szCs w:val="20"/>
+        </w:rPr>
+        <w:t xml:space="preserve"> that D</w:t>
+      </w:r>
+      <w:r>
+        <w:rPr>
+          <w:rFonts w:asciiTheme="minorBidi" w:eastAsia="Helvetica Neue" w:hAnsiTheme="minorBidi"/>
+          <w:iCs/>
+          <w:sz w:val="20"/>
+          <w:szCs w:val="20"/>
+        </w:rPr>
+        <w:t xml:space="preserve">eaf can easily communicate with </w:t>
+      </w:r>
+      <w:r>
+        <w:rPr>
+          <w:rFonts w:asciiTheme="minorBidi" w:eastAsia="Helvetica Neue" w:hAnsiTheme="minorBidi"/>
+          <w:iCs/>
+          <w:sz w:val="20"/>
+          <w:szCs w:val="20"/>
+        </w:rPr>
+        <w:t>ordinary</w:t>
+      </w:r>
+      <w:r>
+        <w:rPr>
+          <w:rFonts w:asciiTheme="minorBidi" w:eastAsia="Helvetica Neue" w:hAnsiTheme="minorBidi"/>
+          <w:iCs/>
+          <w:sz w:val="20"/>
+          <w:szCs w:val="20"/>
+        </w:rPr>
+        <w:t xml:space="preserve"> people to understand their thoughts. </w:t>
+      </w:r>
+      <w:r>
+        <w:rPr>
+          <w:rFonts w:asciiTheme="minorBidi" w:eastAsia="Helvetica Neue" w:hAnsiTheme="minorBidi"/>
+          <w:iCs/>
+          <w:sz w:val="20"/>
+          <w:szCs w:val="20"/>
+        </w:rPr>
+        <w:t>As D</w:t>
+      </w:r>
+      <w:r>
+        <w:rPr>
+          <w:rFonts w:asciiTheme="minorBidi" w:eastAsia="Helvetica Neue" w:hAnsiTheme="minorBidi"/>
+          <w:iCs/>
+          <w:sz w:val="20"/>
+          <w:szCs w:val="20"/>
+        </w:rPr>
+        <w:t>eaf is a part of society and they need to make a con</w:t>
+      </w:r>
+      <w:r>
+        <w:rPr>
+          <w:rFonts w:asciiTheme="minorBidi" w:eastAsia="Helvetica Neue" w:hAnsiTheme="minorBidi"/>
+          <w:iCs/>
+          <w:sz w:val="20"/>
+          <w:szCs w:val="20"/>
+        </w:rPr>
+        <w:t>nection with people around them. Our system get the text/speech from smart phone, convert it to sign language and represent the speech using 3D character.</w:t>
+      </w:r>
+    </w:p>
+    <w:p>
+      <w:pPr>
+        <w:autoSpaceDE w:val="0"/>
+        <w:autoSpaceDN w:val="0"/>
+        <w:adjustRightInd w:val="0"/>
+        <w:spacing w:after="0" w:line="240" w:lineRule="auto"/>
+        <w:rPr>
+          <w:rFonts w:asciiTheme="majorHAnsi" w:hAnsiTheme="majorHAnsi" w:cs="Cambria"/>
+          <w:sz w:val="24"/>
+          <w:szCs w:val="24"/>
+        </w:rPr>
+      </w:pPr>
+    </w:p>
+    <w:p>
+      <w:pPr>
+        <w:autoSpaceDE w:val="0"/>
+        <w:autoSpaceDN w:val="0"/>
+        <w:adjustRightInd w:val="0"/>
+        <w:spacing w:after="0" w:line="240" w:lineRule="auto"/>
+        <w:rPr>
+          <w:rFonts w:asciiTheme="majorHAnsi" w:hAnsiTheme="majorHAnsi" w:cs="Cambria"/>
+          <w:sz w:val="24"/>
+          <w:szCs w:val="24"/>
+        </w:rPr>
+      </w:pPr>
+    </w:p>
+    <w:p>
+      <w:pPr>
+        <w:autoSpaceDE w:val="0"/>
+        <w:autoSpaceDN w:val="0"/>
+        <w:adjustRightInd w:val="0"/>
+        <w:spacing w:after="0" w:line="240" w:lineRule="auto"/>
+        <w:rPr>
+          <w:rFonts w:asciiTheme="majorHAnsi" w:hAnsiTheme="majorHAnsi" w:cs="Cambria"/>
+          <w:sz w:val="24"/>
+          <w:szCs w:val="24"/>
+        </w:rPr>
+      </w:pPr>
+    </w:p>
+    <w:p>
+      <w:pPr>
+        <w:autoSpaceDE w:val="0"/>
+        <w:autoSpaceDN w:val="0"/>
+        <w:adjustRightInd w:val="0"/>
+        <w:spacing w:after="0" w:line="240" w:lineRule="auto"/>
+        <w:rPr>
+          <w:rFonts w:asciiTheme="majorHAnsi" w:hAnsiTheme="majorHAnsi" w:cs="Cambria"/>
+          <w:sz w:val="24"/>
+          <w:szCs w:val="24"/>
+        </w:rPr>
+      </w:pPr>
+    </w:p>
+    <w:p>
+      <w:pPr>
+        <w:autoSpaceDE w:val="0"/>
+        <w:autoSpaceDN w:val="0"/>
+        <w:adjustRightInd w:val="0"/>
+        <w:spacing w:after="0" w:line="240" w:lineRule="auto"/>
+        <w:rPr>
+          <w:rFonts w:asciiTheme="majorHAnsi" w:hAnsiTheme="majorHAnsi" w:cs="Cambria"/>
+          <w:sz w:val="24"/>
+          <w:szCs w:val="24"/>
+        </w:rPr>
+      </w:pPr>
     </w:p>
     <w:p>
       <w:pPr>
@@ -3368,241 +3589,16 @@
           <w:szCs w:val="32"/>
         </w:rPr>
       </w:pPr>
-    </w:p>
-    <w:p>
-      <w:pPr>
-        <w:widowControl w:val="0"/>
-        <w:spacing w:line="240" w:lineRule="auto"/>
-        <w:rPr>
-          <w:rFonts w:asciiTheme="minorBidi" w:eastAsia="Helvetica Neue" w:hAnsiTheme="minorBidi"/>
-          <w:iCs/>
-          <w:sz w:val="20"/>
-          <w:szCs w:val="20"/>
-        </w:rPr>
-      </w:pPr>
-      <w:r>
-        <w:rPr>
-          <w:rFonts w:asciiTheme="minorBidi" w:eastAsia="Helvetica Neue" w:hAnsiTheme="minorBidi"/>
-          <w:iCs/>
-          <w:sz w:val="20"/>
-          <w:szCs w:val="20"/>
-        </w:rPr>
-        <w:t xml:space="preserve">We will suggest </w:t>
-      </w:r>
-      <w:r>
-        <w:rPr>
-          <w:rFonts w:asciiTheme="minorBidi" w:eastAsia="Helvetica Neue" w:hAnsiTheme="minorBidi"/>
-          <w:iCs/>
-          <w:sz w:val="20"/>
-          <w:szCs w:val="20"/>
-        </w:rPr>
-        <w:t>a</w:t>
-      </w:r>
-      <w:r>
-        <w:rPr>
-          <w:rFonts w:asciiTheme="minorBidi" w:eastAsia="Helvetica Neue" w:hAnsiTheme="minorBidi"/>
-          <w:iCs/>
-          <w:sz w:val="20"/>
-          <w:szCs w:val="20"/>
-        </w:rPr>
-        <w:t>n</w:t>
-      </w:r>
-      <w:r>
-        <w:rPr>
-          <w:rFonts w:asciiTheme="minorBidi" w:eastAsia="Helvetica Neue" w:hAnsiTheme="minorBidi"/>
-          <w:iCs/>
-          <w:sz w:val="20"/>
-          <w:szCs w:val="20"/>
-        </w:rPr>
-        <w:t xml:space="preserve"> </w:t>
-      </w:r>
-      <w:r>
-        <w:rPr>
-          <w:rFonts w:asciiTheme="minorBidi" w:eastAsia="Helvetica Neue" w:hAnsiTheme="minorBidi"/>
-          <w:iCs/>
-          <w:sz w:val="20"/>
-          <w:szCs w:val="20"/>
-        </w:rPr>
-        <w:t>efficient mechanism</w:t>
-      </w:r>
-      <w:r>
-        <w:rPr>
-          <w:rFonts w:asciiTheme="minorBidi" w:eastAsia="Helvetica Neue" w:hAnsiTheme="minorBidi"/>
-          <w:iCs/>
-          <w:sz w:val="20"/>
-          <w:szCs w:val="20"/>
-        </w:rPr>
-        <w:t>/</w:t>
-      </w:r>
-      <w:r>
-        <w:rPr>
-          <w:rFonts w:asciiTheme="minorBidi" w:eastAsia="Helvetica Neue" w:hAnsiTheme="minorBidi"/>
-          <w:iCs/>
-          <w:sz w:val="20"/>
-          <w:szCs w:val="20"/>
-        </w:rPr>
-        <w:t>s</w:t>
-      </w:r>
-      <w:r>
-        <w:rPr>
-          <w:rFonts w:asciiTheme="minorBidi" w:eastAsia="Helvetica Neue" w:hAnsiTheme="minorBidi"/>
-          <w:iCs/>
-          <w:sz w:val="20"/>
-          <w:szCs w:val="20"/>
-        </w:rPr>
-        <w:t>ystem</w:t>
-      </w:r>
-      <w:r>
-        <w:rPr>
-          <w:rFonts w:asciiTheme="minorBidi" w:eastAsia="Helvetica Neue" w:hAnsiTheme="minorBidi"/>
-          <w:iCs/>
-          <w:sz w:val="20"/>
-          <w:szCs w:val="20"/>
-        </w:rPr>
-        <w:t xml:space="preserve"> that D</w:t>
-      </w:r>
-      <w:r>
-        <w:rPr>
-          <w:rFonts w:asciiTheme="minorBidi" w:eastAsia="Helvetica Neue" w:hAnsiTheme="minorBidi"/>
-          <w:iCs/>
-          <w:sz w:val="20"/>
-          <w:szCs w:val="20"/>
-        </w:rPr>
-        <w:t xml:space="preserve">eaf can easily communicate with </w:t>
-      </w:r>
-      <w:r>
-        <w:rPr>
-          <w:rFonts w:asciiTheme="minorBidi" w:eastAsia="Helvetica Neue" w:hAnsiTheme="minorBidi"/>
-          <w:iCs/>
-          <w:sz w:val="20"/>
-          <w:szCs w:val="20"/>
-        </w:rPr>
-        <w:t>ordinary</w:t>
-      </w:r>
-      <w:r>
-        <w:rPr>
-          <w:rFonts w:asciiTheme="minorBidi" w:eastAsia="Helvetica Neue" w:hAnsiTheme="minorBidi"/>
-          <w:iCs/>
-          <w:sz w:val="20"/>
-          <w:szCs w:val="20"/>
-        </w:rPr>
-        <w:t xml:space="preserve"> people to understand their thoughts. </w:t>
-      </w:r>
-      <w:r>
-        <w:rPr>
-          <w:rFonts w:asciiTheme="minorBidi" w:eastAsia="Helvetica Neue" w:hAnsiTheme="minorBidi"/>
-          <w:iCs/>
-          <w:sz w:val="20"/>
-          <w:szCs w:val="20"/>
-        </w:rPr>
-        <w:t>As D</w:t>
-      </w:r>
-      <w:r>
-        <w:rPr>
-          <w:rFonts w:asciiTheme="minorBidi" w:eastAsia="Helvetica Neue" w:hAnsiTheme="minorBidi"/>
-          <w:iCs/>
-          <w:sz w:val="20"/>
-          <w:szCs w:val="20"/>
-        </w:rPr>
-        <w:t>eaf is a part of society and they need to make a con</w:t>
-      </w:r>
-      <w:r>
-        <w:rPr>
-          <w:rFonts w:asciiTheme="minorBidi" w:eastAsia="Helvetica Neue" w:hAnsiTheme="minorBidi"/>
-          <w:iCs/>
-          <w:sz w:val="20"/>
-          <w:szCs w:val="20"/>
-        </w:rPr>
-        <w:t>nection with people around them.</w:t>
-      </w:r>
-      <w:r>
-        <w:rPr>
-          <w:rFonts w:asciiTheme="minorBidi" w:eastAsia="Helvetica Neue" w:hAnsiTheme="minorBidi"/>
-          <w:iCs/>
-          <w:sz w:val="20"/>
-          <w:szCs w:val="20"/>
-        </w:rPr>
-        <w:t xml:space="preserve"> Our system get the text/speech from smart phone, convert it to sign language and represent the speech using 3D character.</w:t>
-      </w:r>
-    </w:p>
-    <w:p>
-      <w:pPr>
-        <w:autoSpaceDE w:val="0"/>
-        <w:autoSpaceDN w:val="0"/>
-        <w:adjustRightInd w:val="0"/>
-        <w:spacing w:after="0" w:line="240" w:lineRule="auto"/>
-        <w:rPr>
-          <w:rFonts w:asciiTheme="majorHAnsi" w:hAnsiTheme="majorHAnsi" w:cs="Cambria"/>
-          <w:sz w:val="24"/>
-          <w:szCs w:val="24"/>
-        </w:rPr>
-      </w:pPr>
-    </w:p>
-    <w:p>
-      <w:pPr>
-        <w:autoSpaceDE w:val="0"/>
-        <w:autoSpaceDN w:val="0"/>
-        <w:adjustRightInd w:val="0"/>
-        <w:spacing w:after="0" w:line="240" w:lineRule="auto"/>
-        <w:rPr>
-          <w:rFonts w:asciiTheme="majorHAnsi" w:hAnsiTheme="majorHAnsi" w:cs="Cambria"/>
-          <w:sz w:val="24"/>
-          <w:szCs w:val="24"/>
-        </w:rPr>
-      </w:pPr>
-    </w:p>
-    <w:p>
-      <w:pPr>
-        <w:autoSpaceDE w:val="0"/>
-        <w:autoSpaceDN w:val="0"/>
-        <w:adjustRightInd w:val="0"/>
-        <w:spacing w:after="0" w:line="240" w:lineRule="auto"/>
-        <w:rPr>
-          <w:rFonts w:asciiTheme="majorHAnsi" w:hAnsiTheme="majorHAnsi" w:cs="Cambria"/>
-          <w:sz w:val="24"/>
-          <w:szCs w:val="24"/>
-        </w:rPr>
-      </w:pPr>
-    </w:p>
-    <w:p>
-      <w:pPr>
-        <w:autoSpaceDE w:val="0"/>
-        <w:autoSpaceDN w:val="0"/>
-        <w:adjustRightInd w:val="0"/>
-        <w:spacing w:after="0" w:line="240" w:lineRule="auto"/>
-        <w:rPr>
-          <w:rFonts w:asciiTheme="majorHAnsi" w:hAnsiTheme="majorHAnsi" w:cs="Cambria"/>
-          <w:sz w:val="24"/>
-          <w:szCs w:val="24"/>
-        </w:rPr>
-      </w:pPr>
-    </w:p>
-    <w:p>
-      <w:pPr>
-        <w:autoSpaceDE w:val="0"/>
-        <w:autoSpaceDN w:val="0"/>
-        <w:adjustRightInd w:val="0"/>
-        <w:spacing w:after="0" w:line="240" w:lineRule="auto"/>
-        <w:rPr>
-          <w:rFonts w:asciiTheme="majorHAnsi" w:hAnsiTheme="majorHAnsi" w:cs="Cambria"/>
-          <w:sz w:val="24"/>
-          <w:szCs w:val="24"/>
-        </w:rPr>
-      </w:pPr>
-    </w:p>
-    <w:p>
-      <w:pPr>
-        <w:autoSpaceDE w:val="0"/>
-        <w:autoSpaceDN w:val="0"/>
-        <w:adjustRightInd w:val="0"/>
-        <w:spacing w:after="0" w:line="240" w:lineRule="auto"/>
+      <w:r>
         <w:rPr>
           <w:b/>
           <w:bCs/>
           <w:sz w:val="32"/>
           <w:szCs w:val="32"/>
         </w:rPr>
-      </w:pPr>
+        <w:lastRenderedPageBreak/>
+        <w:t>Dataset</w:t>
+      </w:r>
       <w:r>
         <w:rPr>
           <w:b/>
@@ -3610,16 +3606,6 @@
           <w:sz w:val="32"/>
           <w:szCs w:val="32"/>
         </w:rPr>
-        <w:lastRenderedPageBreak/>
-        <w:t>Dataset</w:t>
-      </w:r>
-      <w:r>
-        <w:rPr>
-          <w:b/>
-          <w:bCs/>
-          <w:sz w:val="32"/>
-          <w:szCs w:val="32"/>
-        </w:rPr>
         <w:t>:</w:t>
       </w:r>
     </w:p>
@@ -3639,14 +3625,7 @@
           <w:sz w:val="24"/>
           <w:szCs w:val="24"/>
         </w:rPr>
-        <w:t>The dataset used is a sample of</w:t>
-      </w:r>
-      <w:r>
-        <w:rPr>
-          <w:sz w:val="24"/>
-          <w:szCs w:val="24"/>
-        </w:rPr>
-        <w:t xml:space="preserve"> common words and sentences that deaf are using daily.</w:t>
+        <w:t>The dataset used is a sample of common words and sentences that deaf are using daily.</w:t>
       </w:r>
     </w:p>
     <w:p>
@@ -3691,14 +3670,7 @@
           <w:sz w:val="24"/>
           <w:szCs w:val="24"/>
         </w:rPr>
-        <w:t>The dataset that was used for this project is a subset of a much larger dataset, as described in</w:t>
-      </w:r>
-      <w:r>
-        <w:rPr>
-          <w:sz w:val="24"/>
-          <w:szCs w:val="24"/>
-        </w:rPr>
-        <w:t xml:space="preserve"> </w:t>
+        <w:t xml:space="preserve">The dataset that was used for this project is a subset of a much larger dataset, as described in </w:t>
       </w:r>
       <w:hyperlink r:id="rId10" w:history="1">
         <w:r>
@@ -3722,14 +3694,7 @@
           <w:sz w:val="24"/>
           <w:szCs w:val="24"/>
         </w:rPr>
-        <w:t xml:space="preserve"> </w:t>
-      </w:r>
-      <w:r>
-        <w:rPr>
-          <w:sz w:val="24"/>
-          <w:szCs w:val="24"/>
-        </w:rPr>
-        <w:t>and has the following feature vectors:</w:t>
+        <w:t xml:space="preserve"> and has the following feature vectors:</w:t>
       </w:r>
     </w:p>
     <w:p>
@@ -3872,15 +3837,7 @@
           <w:szCs w:val="24"/>
         </w:rPr>
         <w:tab/>
-        <w:t>Throw</w:t>
-      </w:r>
-      <w:r>
-        <w:rPr>
-          <w:rFonts w:ascii="Cambria" w:hAnsi="Cambria" w:cs="SuttonSignWritingOneD"/>
-          <w:sz w:val="24"/>
-          <w:szCs w:val="24"/>
-        </w:rPr>
-        <w:t xml:space="preserve"> in mouth</w:t>
+        <w:t>Throw in mouth</w:t>
       </w:r>
     </w:p>
     <w:p>
@@ -3990,13 +3947,6 @@
           <w:szCs w:val="24"/>
         </w:rPr>
         <w:tab/>
-      </w:r>
-      <w:r>
-        <w:rPr>
-          <w:rFonts w:ascii="Cambria" w:hAnsi="Cambria" w:cs="Cambria"/>
-          <w:sz w:val="24"/>
-          <w:szCs w:val="24"/>
-        </w:rPr>
         <w:t>111</w:t>
       </w:r>
     </w:p>
@@ -4031,23 +3981,50 @@
           <w:szCs w:val="28"/>
         </w:rPr>
         <w:tab/>
-      </w:r>
-      <w:r>
+        <w:t>155</w:t>
+      </w:r>
+    </w:p>
+    <w:p>
+      <w:pPr>
         <w:rPr>
           <w:rFonts w:ascii="Cambria" w:hAnsi="Cambria" w:cs="Cambria"/>
           <w:sz w:val="28"/>
           <w:szCs w:val="28"/>
         </w:rPr>
-        <w:t>155</w:t>
-      </w:r>
-    </w:p>
-    <w:p>
-      <w:pPr>
+      </w:pPr>
+      <w:r>
+        <w:rPr>
+          <w:rFonts w:ascii="SuttonSignWritingOneD" w:hAnsi="SuttonSignWritingOneD" w:cs="Cambria"/>
+          <w:sz w:val="28"/>
+          <w:szCs w:val="28"/>
+        </w:rPr>
+        <w:t>𝠀</w:t>
+      </w:r>
+      <w:r>
+        <w:rPr>
+          <w:rFonts w:ascii="SuttonSignWritingOneD" w:hAnsi="SuttonSignWritingOneD" w:cs="SuttonSignWritingOneD"/>
+          <w:sz w:val="28"/>
+          <w:szCs w:val="28"/>
+        </w:rPr>
+        <w:t>񀀡񂤁񁳑񈙇񇆥𝠃𝤯𝤡񀀡𝣝𝣬񂤁𝣱𝣶񁳑𝤆𝣫񈙇𝤑𝤇񇆥𝤈𝤓</w:t>
+      </w:r>
+      <w:r>
         <w:rPr>
           <w:rFonts w:ascii="Cambria" w:hAnsi="Cambria" w:cs="Cambria"/>
           <w:sz w:val="28"/>
           <w:szCs w:val="28"/>
         </w:rPr>
+        <w:tab/>
+        <w:t>One hundred fifty five</w:t>
+      </w:r>
+    </w:p>
+    <w:p>
+      <w:pPr>
+        <w:rPr>
+          <w:rFonts w:ascii="Cambria" w:hAnsi="Cambria" w:cs="Cambria"/>
+          <w:sz w:val="28"/>
+          <w:szCs w:val="28"/>
+        </w:rPr>
       </w:pPr>
       <w:r>
         <w:rPr>
@@ -4072,97 +4049,40 @@
           <w:szCs w:val="28"/>
         </w:rPr>
         <w:tab/>
-        <w:t>One</w:t>
-      </w:r>
-      <w:r>
+        <w:t>One-hundred-fifty-five</w:t>
+      </w:r>
+    </w:p>
+    <w:p>
+      <w:pPr>
         <w:rPr>
           <w:rFonts w:ascii="Cambria" w:hAnsi="Cambria" w:cs="Cambria"/>
           <w:sz w:val="28"/>
           <w:szCs w:val="28"/>
         </w:rPr>
-        <w:t xml:space="preserve"> hundred fifty five</w:t>
-      </w:r>
-    </w:p>
-    <w:p>
-      <w:pPr>
+      </w:pPr>
+      <w:r>
+        <w:rPr>
+          <w:rFonts w:ascii="SuttonSignWritingOneD" w:hAnsi="SuttonSignWritingOneD" w:cs="Cambria"/>
+          <w:sz w:val="28"/>
+          <w:szCs w:val="28"/>
+        </w:rPr>
+        <w:t>𝠀</w:t>
+      </w:r>
+      <w:r>
+        <w:rPr>
+          <w:rFonts w:ascii="SuttonSignWritingOneD" w:hAnsi="SuttonSignWritingOneD" w:cs="SuttonSignWritingOneD"/>
+          <w:sz w:val="28"/>
+          <w:szCs w:val="28"/>
+        </w:rPr>
+        <w:t>񀀡񂤁񃋁񀭡𝠃𝤰𝤖񀀡𝣜𝣷񂤁𝣰𝤁񃋁𝤅𝣹񀭡𝤙𝣷</w:t>
+      </w:r>
+      <w:r>
         <w:rPr>
           <w:rFonts w:ascii="Cambria" w:hAnsi="Cambria" w:cs="Cambria"/>
           <w:sz w:val="28"/>
           <w:szCs w:val="28"/>
         </w:rPr>
-      </w:pPr>
-      <w:r>
-        <w:rPr>
-          <w:rFonts w:ascii="SuttonSignWritingOneD" w:hAnsi="SuttonSignWritingOneD" w:cs="Cambria"/>
-          <w:sz w:val="28"/>
-          <w:szCs w:val="28"/>
-        </w:rPr>
-        <w:t>𝠀</w:t>
-      </w:r>
-      <w:r>
-        <w:rPr>
-          <w:rFonts w:ascii="SuttonSignWritingOneD" w:hAnsi="SuttonSignWritingOneD" w:cs="SuttonSignWritingOneD"/>
-          <w:sz w:val="28"/>
-          <w:szCs w:val="28"/>
-        </w:rPr>
-        <w:t>񀀡񂤁񁳑񈙇񇆥𝠃𝤯𝤡񀀡𝣝𝣬񂤁𝣱𝣶񁳑𝤆𝣫񈙇𝤑𝤇񇆥𝤈𝤓</w:t>
-      </w:r>
-      <w:r>
-        <w:rPr>
-          <w:rFonts w:ascii="Cambria" w:hAnsi="Cambria" w:cs="Cambria"/>
-          <w:sz w:val="28"/>
-          <w:szCs w:val="28"/>
-        </w:rPr>
         <w:tab/>
-        <w:t>One-</w:t>
-      </w:r>
-      <w:r>
-        <w:rPr>
-          <w:rFonts w:ascii="Cambria" w:hAnsi="Cambria" w:cs="Cambria"/>
-          <w:sz w:val="28"/>
-          <w:szCs w:val="28"/>
-        </w:rPr>
-        <w:t>hundred-fifty-five</w:t>
-      </w:r>
-    </w:p>
-    <w:p>
-      <w:pPr>
-        <w:rPr>
-          <w:rFonts w:ascii="Cambria" w:hAnsi="Cambria" w:cs="Cambria"/>
-          <w:sz w:val="28"/>
-          <w:szCs w:val="28"/>
-        </w:rPr>
-      </w:pPr>
-      <w:r>
-        <w:rPr>
-          <w:rFonts w:ascii="SuttonSignWritingOneD" w:hAnsi="SuttonSignWritingOneD" w:cs="Cambria"/>
-          <w:sz w:val="28"/>
-          <w:szCs w:val="28"/>
-        </w:rPr>
-        <w:t>𝠀</w:t>
-      </w:r>
-      <w:r>
-        <w:rPr>
-          <w:rFonts w:ascii="SuttonSignWritingOneD" w:hAnsi="SuttonSignWritingOneD" w:cs="SuttonSignWritingOneD"/>
-          <w:sz w:val="28"/>
-          <w:szCs w:val="28"/>
-        </w:rPr>
-        <w:t>񀀡񂤁񃋁񀭡𝠃𝤰𝤖񀀡𝣜𝣷񂤁𝣰𝤁񃋁𝤅𝣹񀭡𝤙𝣷</w:t>
-      </w:r>
-      <w:r>
-        <w:rPr>
-          <w:rFonts w:ascii="Cambria" w:hAnsi="Cambria" w:cs="Cambria"/>
-          <w:sz w:val="28"/>
-          <w:szCs w:val="28"/>
-        </w:rPr>
-        <w:tab/>
-      </w:r>
-      <w:r>
-        <w:rPr>
-          <w:rFonts w:ascii="Cambria" w:hAnsi="Cambria" w:cs="Cambria"/>
-          <w:sz w:val="28"/>
-          <w:szCs w:val="28"/>
-        </w:rPr>
         <w:t>163</w:t>
       </w:r>
     </w:p>
@@ -4264,39 +4184,22 @@
         <w:adjustRightInd w:val="0"/>
         <w:spacing w:after="0" w:line="240" w:lineRule="auto"/>
         <w:rPr>
-          <w:rFonts w:asciiTheme="majorHAnsi" w:hAnsiTheme="majorHAnsi" w:cs="Cambria"/>
-          <w:sz w:val="24"/>
-          <w:szCs w:val="24"/>
-        </w:rPr>
-      </w:pPr>
-    </w:p>
-    <w:p>
-      <w:pPr>
-        <w:autoSpaceDE w:val="0"/>
-        <w:autoSpaceDN w:val="0"/>
-        <w:adjustRightInd w:val="0"/>
-        <w:spacing w:after="0" w:line="240" w:lineRule="auto"/>
-        <w:rPr>
           <w:b/>
           <w:bCs/>
           <w:sz w:val="40"/>
           <w:szCs w:val="40"/>
         </w:rPr>
       </w:pPr>
-    </w:p>
-    <w:p>
-      <w:pPr>
-        <w:autoSpaceDE w:val="0"/>
-        <w:autoSpaceDN w:val="0"/>
-        <w:adjustRightInd w:val="0"/>
-        <w:spacing w:after="0" w:line="240" w:lineRule="auto"/>
+      <w:r>
         <w:rPr>
           <w:b/>
           <w:bCs/>
           <w:sz w:val="40"/>
           <w:szCs w:val="40"/>
         </w:rPr>
-      </w:pPr>
+        <w:lastRenderedPageBreak/>
+        <w:t>Conclusion</w:t>
+      </w:r>
     </w:p>
     <w:p>
       <w:pPr>
@@ -4321,8 +4224,640 @@
         <w:rPr>
           <w:b/>
           <w:bCs/>
-          <w:sz w:val="40"/>
-          <w:szCs w:val="40"/>
+          <w:sz w:val="32"/>
+          <w:szCs w:val="32"/>
+        </w:rPr>
+      </w:pPr>
+      <w:r>
+        <w:rPr>
+          <w:b/>
+          <w:bCs/>
+          <w:sz w:val="32"/>
+          <w:szCs w:val="32"/>
+        </w:rPr>
+        <w:t>Summary</w:t>
+      </w:r>
+    </w:p>
+    <w:p>
+      <w:pPr>
+        <w:autoSpaceDE w:val="0"/>
+        <w:autoSpaceDN w:val="0"/>
+        <w:adjustRightInd w:val="0"/>
+        <w:spacing w:after="0" w:line="240" w:lineRule="auto"/>
+        <w:rPr>
+          <w:rFonts w:cstheme="minorHAnsi"/>
+          <w:sz w:val="24"/>
+          <w:szCs w:val="24"/>
+        </w:rPr>
+      </w:pPr>
+      <w:r>
+        <w:rPr>
+          <w:sz w:val="24"/>
+        </w:rPr>
+        <w:t xml:space="preserve">We conclude that the dataset is not a complete space, and there are still other feature vectors missing from </w:t>
+      </w:r>
+      <w:r>
+        <w:rPr>
+          <w:sz w:val="24"/>
+        </w:rPr>
+        <w:t>it</w:t>
+      </w:r>
+      <w:r>
+        <w:rPr>
+          <w:sz w:val="24"/>
+        </w:rPr>
+        <w:t>.</w:t>
+      </w:r>
+      <w:r>
+        <w:rPr>
+          <w:rFonts w:cstheme="minorHAnsi"/>
+          <w:sz w:val="24"/>
+          <w:szCs w:val="24"/>
+        </w:rPr>
+        <w:t>O</w:t>
+      </w:r>
+      <w:r>
+        <w:rPr>
+          <w:rFonts w:cstheme="minorHAnsi"/>
+          <w:sz w:val="24"/>
+          <w:szCs w:val="24"/>
+        </w:rPr>
+        <w:t>ur</w:t>
+      </w:r>
+      <w:r>
+        <w:rPr>
+          <w:rFonts w:cstheme="minorHAnsi"/>
+          <w:sz w:val="24"/>
+          <w:szCs w:val="24"/>
+        </w:rPr>
+        <w:t xml:space="preserve"> goal in developing thi</w:t>
+      </w:r>
+      <w:r>
+        <w:rPr>
+          <w:rFonts w:cstheme="minorHAnsi"/>
+          <w:sz w:val="24"/>
+          <w:szCs w:val="24"/>
+        </w:rPr>
+        <w:t xml:space="preserve">s trial system was to establish </w:t>
+      </w:r>
+      <w:r>
+        <w:rPr>
+          <w:rFonts w:cstheme="minorHAnsi"/>
+          <w:sz w:val="24"/>
+          <w:szCs w:val="24"/>
+        </w:rPr>
+        <w:t>whether the introduct</w:t>
+      </w:r>
+      <w:r>
+        <w:rPr>
+          <w:rFonts w:cstheme="minorHAnsi"/>
+          <w:sz w:val="24"/>
+          <w:szCs w:val="24"/>
+        </w:rPr>
+        <w:t xml:space="preserve">ion of a limited speech-to-sign </w:t>
+      </w:r>
+      <w:r>
+        <w:rPr>
+          <w:rFonts w:cstheme="minorHAnsi"/>
+          <w:sz w:val="24"/>
+          <w:szCs w:val="24"/>
+        </w:rPr>
+        <w:t>translation system fo</w:t>
+      </w:r>
+      <w:r>
+        <w:rPr>
+          <w:rFonts w:cstheme="minorHAnsi"/>
+          <w:sz w:val="24"/>
+          <w:szCs w:val="24"/>
+        </w:rPr>
+        <w:t xml:space="preserve">r </w:t>
+      </w:r>
+      <w:r>
+        <w:rPr>
+          <w:rFonts w:cstheme="minorHAnsi"/>
+          <w:sz w:val="24"/>
+          <w:szCs w:val="24"/>
+        </w:rPr>
+        <w:t>ordinary people</w:t>
+      </w:r>
+      <w:r>
+        <w:rPr>
+          <w:rFonts w:cstheme="minorHAnsi"/>
+          <w:sz w:val="24"/>
+          <w:szCs w:val="24"/>
+        </w:rPr>
+        <w:t xml:space="preserve"> would be </w:t>
+      </w:r>
+      <w:r>
+        <w:rPr>
+          <w:rFonts w:cstheme="minorHAnsi"/>
+          <w:sz w:val="24"/>
+          <w:szCs w:val="24"/>
+        </w:rPr>
+        <w:t>beneficial to de</w:t>
+      </w:r>
+      <w:r>
+        <w:rPr>
+          <w:rFonts w:cstheme="minorHAnsi"/>
+          <w:sz w:val="24"/>
+          <w:szCs w:val="24"/>
+        </w:rPr>
+        <w:t xml:space="preserve">af whose primary means of </w:t>
+      </w:r>
+      <w:r>
+        <w:rPr>
+          <w:rFonts w:cstheme="minorHAnsi"/>
+          <w:sz w:val="24"/>
+          <w:szCs w:val="24"/>
+        </w:rPr>
+        <w:t>communication was sign</w:t>
+      </w:r>
+      <w:r>
+        <w:rPr>
+          <w:rFonts w:cstheme="minorHAnsi"/>
+          <w:sz w:val="24"/>
+          <w:szCs w:val="24"/>
+        </w:rPr>
+        <w:t xml:space="preserve"> language</w:t>
+      </w:r>
+      <w:r>
+        <w:rPr>
+          <w:rFonts w:cstheme="minorHAnsi"/>
+          <w:sz w:val="24"/>
+          <w:szCs w:val="24"/>
+        </w:rPr>
+        <w:t>.</w:t>
+      </w:r>
+      <w:r>
+        <w:rPr>
+          <w:rFonts w:cstheme="minorHAnsi"/>
+          <w:sz w:val="24"/>
+          <w:szCs w:val="24"/>
+        </w:rPr>
+        <w:t xml:space="preserve"> In addition, concatenation of signing is more fluent and controlled for </w:t>
+      </w:r>
+      <w:r>
+        <w:rPr>
+          <w:rFonts w:cstheme="minorHAnsi"/>
+          <w:sz w:val="24"/>
+          <w:szCs w:val="24"/>
+        </w:rPr>
+        <w:t>avatar than for video signing, as th</w:t>
+      </w:r>
+      <w:r>
+        <w:rPr>
+          <w:rFonts w:cstheme="minorHAnsi"/>
+          <w:sz w:val="24"/>
+          <w:szCs w:val="24"/>
+        </w:rPr>
+        <w:t xml:space="preserve">e exact positioning of </w:t>
+      </w:r>
+      <w:r>
+        <w:rPr>
+          <w:rFonts w:cstheme="minorHAnsi"/>
+          <w:sz w:val="24"/>
+          <w:szCs w:val="24"/>
+        </w:rPr>
+        <w:t>the avatar can be man</w:t>
+      </w:r>
+      <w:r>
+        <w:rPr>
+          <w:rFonts w:cstheme="minorHAnsi"/>
+          <w:sz w:val="24"/>
+          <w:szCs w:val="24"/>
+        </w:rPr>
+        <w:t xml:space="preserve">ipulated. For these reasons, we </w:t>
+      </w:r>
+      <w:r>
+        <w:rPr>
+          <w:rFonts w:cstheme="minorHAnsi"/>
+          <w:sz w:val="24"/>
+          <w:szCs w:val="24"/>
+        </w:rPr>
+        <w:t>decided to di</w:t>
+      </w:r>
+      <w:r>
+        <w:rPr>
+          <w:rFonts w:cstheme="minorHAnsi"/>
+          <w:sz w:val="24"/>
+          <w:szCs w:val="24"/>
+        </w:rPr>
+        <w:t>splay the signs using an avatar (3D character).</w:t>
+      </w:r>
+    </w:p>
+    <w:p>
+      <w:pPr>
+        <w:autoSpaceDE w:val="0"/>
+        <w:autoSpaceDN w:val="0"/>
+        <w:adjustRightInd w:val="0"/>
+        <w:spacing w:after="0" w:line="240" w:lineRule="auto"/>
+        <w:rPr>
+          <w:rFonts w:cstheme="minorHAnsi"/>
+          <w:sz w:val="32"/>
+          <w:szCs w:val="32"/>
+        </w:rPr>
+      </w:pPr>
+    </w:p>
+    <w:p>
+      <w:pPr>
+        <w:autoSpaceDE w:val="0"/>
+        <w:autoSpaceDN w:val="0"/>
+        <w:adjustRightInd w:val="0"/>
+        <w:spacing w:after="0" w:line="240" w:lineRule="auto"/>
+        <w:rPr>
+          <w:rFonts w:asciiTheme="majorHAnsi" w:hAnsiTheme="majorHAnsi" w:cs="Cambria"/>
+          <w:sz w:val="24"/>
+          <w:szCs w:val="24"/>
+        </w:rPr>
+      </w:pPr>
+    </w:p>
+    <w:p>
+      <w:pPr>
+        <w:autoSpaceDE w:val="0"/>
+        <w:autoSpaceDN w:val="0"/>
+        <w:adjustRightInd w:val="0"/>
+        <w:spacing w:after="0" w:line="240" w:lineRule="auto"/>
+        <w:rPr>
+          <w:rFonts w:asciiTheme="majorHAnsi" w:hAnsiTheme="majorHAnsi" w:cs="Cambria"/>
+          <w:sz w:val="24"/>
+          <w:szCs w:val="24"/>
+        </w:rPr>
+      </w:pPr>
+    </w:p>
+    <w:p>
+      <w:pPr>
+        <w:autoSpaceDE w:val="0"/>
+        <w:autoSpaceDN w:val="0"/>
+        <w:adjustRightInd w:val="0"/>
+        <w:spacing w:after="0" w:line="240" w:lineRule="auto"/>
+        <w:rPr>
+          <w:rFonts w:asciiTheme="majorHAnsi" w:hAnsiTheme="majorHAnsi" w:cs="Cambria"/>
+          <w:sz w:val="24"/>
+          <w:szCs w:val="24"/>
+        </w:rPr>
+      </w:pPr>
+    </w:p>
+    <w:p>
+      <w:pPr>
+        <w:autoSpaceDE w:val="0"/>
+        <w:autoSpaceDN w:val="0"/>
+        <w:adjustRightInd w:val="0"/>
+        <w:spacing w:after="0" w:line="240" w:lineRule="auto"/>
+        <w:rPr>
+          <w:rFonts w:asciiTheme="majorHAnsi" w:hAnsiTheme="majorHAnsi" w:cs="Cambria"/>
+          <w:sz w:val="24"/>
+          <w:szCs w:val="24"/>
+        </w:rPr>
+      </w:pPr>
+    </w:p>
+    <w:p>
+      <w:pPr>
+        <w:autoSpaceDE w:val="0"/>
+        <w:autoSpaceDN w:val="0"/>
+        <w:adjustRightInd w:val="0"/>
+        <w:spacing w:after="0" w:line="240" w:lineRule="auto"/>
+        <w:rPr>
+          <w:rFonts w:asciiTheme="majorHAnsi" w:hAnsiTheme="majorHAnsi" w:cs="Cambria"/>
+          <w:sz w:val="24"/>
+          <w:szCs w:val="24"/>
+        </w:rPr>
+      </w:pPr>
+    </w:p>
+    <w:p>
+      <w:pPr>
+        <w:autoSpaceDE w:val="0"/>
+        <w:autoSpaceDN w:val="0"/>
+        <w:adjustRightInd w:val="0"/>
+        <w:spacing w:after="0" w:line="240" w:lineRule="auto"/>
+        <w:rPr>
+          <w:rFonts w:asciiTheme="majorHAnsi" w:hAnsiTheme="majorHAnsi" w:cs="Cambria"/>
+          <w:sz w:val="24"/>
+          <w:szCs w:val="24"/>
+        </w:rPr>
+      </w:pPr>
+    </w:p>
+    <w:p>
+      <w:pPr>
+        <w:autoSpaceDE w:val="0"/>
+        <w:autoSpaceDN w:val="0"/>
+        <w:adjustRightInd w:val="0"/>
+        <w:spacing w:after="0" w:line="240" w:lineRule="auto"/>
+        <w:rPr>
+          <w:rFonts w:asciiTheme="majorHAnsi" w:hAnsiTheme="majorHAnsi" w:cs="Cambria"/>
+          <w:sz w:val="24"/>
+          <w:szCs w:val="24"/>
+        </w:rPr>
+      </w:pPr>
+    </w:p>
+    <w:p>
+      <w:pPr>
+        <w:autoSpaceDE w:val="0"/>
+        <w:autoSpaceDN w:val="0"/>
+        <w:adjustRightInd w:val="0"/>
+        <w:spacing w:after="0" w:line="240" w:lineRule="auto"/>
+        <w:rPr>
+          <w:rFonts w:asciiTheme="majorHAnsi" w:hAnsiTheme="majorHAnsi" w:cs="Cambria"/>
+          <w:sz w:val="24"/>
+          <w:szCs w:val="24"/>
+        </w:rPr>
+      </w:pPr>
+    </w:p>
+    <w:p>
+      <w:pPr>
+        <w:autoSpaceDE w:val="0"/>
+        <w:autoSpaceDN w:val="0"/>
+        <w:adjustRightInd w:val="0"/>
+        <w:spacing w:after="0" w:line="240" w:lineRule="auto"/>
+        <w:rPr>
+          <w:rFonts w:asciiTheme="majorHAnsi" w:hAnsiTheme="majorHAnsi" w:cs="Cambria"/>
+          <w:sz w:val="24"/>
+          <w:szCs w:val="24"/>
+        </w:rPr>
+      </w:pPr>
+    </w:p>
+    <w:p>
+      <w:pPr>
+        <w:autoSpaceDE w:val="0"/>
+        <w:autoSpaceDN w:val="0"/>
+        <w:adjustRightInd w:val="0"/>
+        <w:spacing w:after="0" w:line="240" w:lineRule="auto"/>
+        <w:rPr>
+          <w:rFonts w:asciiTheme="majorHAnsi" w:hAnsiTheme="majorHAnsi" w:cs="Cambria"/>
+          <w:sz w:val="24"/>
+          <w:szCs w:val="24"/>
+        </w:rPr>
+      </w:pPr>
+    </w:p>
+    <w:p>
+      <w:pPr>
+        <w:autoSpaceDE w:val="0"/>
+        <w:autoSpaceDN w:val="0"/>
+        <w:adjustRightInd w:val="0"/>
+        <w:spacing w:after="0" w:line="240" w:lineRule="auto"/>
+        <w:rPr>
+          <w:rFonts w:asciiTheme="majorHAnsi" w:hAnsiTheme="majorHAnsi" w:cs="Cambria"/>
+          <w:sz w:val="24"/>
+          <w:szCs w:val="24"/>
+        </w:rPr>
+      </w:pPr>
+    </w:p>
+    <w:p>
+      <w:pPr>
+        <w:autoSpaceDE w:val="0"/>
+        <w:autoSpaceDN w:val="0"/>
+        <w:adjustRightInd w:val="0"/>
+        <w:spacing w:after="0" w:line="240" w:lineRule="auto"/>
+        <w:rPr>
+          <w:rFonts w:asciiTheme="majorHAnsi" w:hAnsiTheme="majorHAnsi" w:cs="Cambria"/>
+          <w:sz w:val="24"/>
+          <w:szCs w:val="24"/>
+        </w:rPr>
+      </w:pPr>
+    </w:p>
+    <w:p>
+      <w:pPr>
+        <w:autoSpaceDE w:val="0"/>
+        <w:autoSpaceDN w:val="0"/>
+        <w:adjustRightInd w:val="0"/>
+        <w:spacing w:after="0" w:line="240" w:lineRule="auto"/>
+        <w:rPr>
+          <w:rFonts w:asciiTheme="majorHAnsi" w:hAnsiTheme="majorHAnsi" w:cs="Cambria"/>
+          <w:sz w:val="24"/>
+          <w:szCs w:val="24"/>
+        </w:rPr>
+      </w:pPr>
+    </w:p>
+    <w:p>
+      <w:pPr>
+        <w:autoSpaceDE w:val="0"/>
+        <w:autoSpaceDN w:val="0"/>
+        <w:adjustRightInd w:val="0"/>
+        <w:spacing w:after="0" w:line="240" w:lineRule="auto"/>
+        <w:rPr>
+          <w:rFonts w:asciiTheme="majorHAnsi" w:hAnsiTheme="majorHAnsi" w:cs="Cambria"/>
+          <w:sz w:val="24"/>
+          <w:szCs w:val="24"/>
+        </w:rPr>
+      </w:pPr>
+    </w:p>
+    <w:p>
+      <w:pPr>
+        <w:autoSpaceDE w:val="0"/>
+        <w:autoSpaceDN w:val="0"/>
+        <w:adjustRightInd w:val="0"/>
+        <w:spacing w:after="0" w:line="240" w:lineRule="auto"/>
+        <w:rPr>
+          <w:rFonts w:asciiTheme="majorHAnsi" w:hAnsiTheme="majorHAnsi" w:cs="Cambria"/>
+          <w:sz w:val="24"/>
+          <w:szCs w:val="24"/>
+        </w:rPr>
+      </w:pPr>
+    </w:p>
+    <w:p>
+      <w:pPr>
+        <w:autoSpaceDE w:val="0"/>
+        <w:autoSpaceDN w:val="0"/>
+        <w:adjustRightInd w:val="0"/>
+        <w:spacing w:after="0" w:line="240" w:lineRule="auto"/>
+        <w:rPr>
+          <w:rFonts w:asciiTheme="majorHAnsi" w:hAnsiTheme="majorHAnsi" w:cs="Cambria"/>
+          <w:sz w:val="24"/>
+          <w:szCs w:val="24"/>
+        </w:rPr>
+      </w:pPr>
+    </w:p>
+    <w:p>
+      <w:pPr>
+        <w:autoSpaceDE w:val="0"/>
+        <w:autoSpaceDN w:val="0"/>
+        <w:adjustRightInd w:val="0"/>
+        <w:spacing w:after="0" w:line="240" w:lineRule="auto"/>
+        <w:rPr>
+          <w:rFonts w:asciiTheme="majorHAnsi" w:hAnsiTheme="majorHAnsi" w:cs="Cambria"/>
+          <w:sz w:val="24"/>
+          <w:szCs w:val="24"/>
+        </w:rPr>
+      </w:pPr>
+    </w:p>
+    <w:p>
+      <w:pPr>
+        <w:autoSpaceDE w:val="0"/>
+        <w:autoSpaceDN w:val="0"/>
+        <w:adjustRightInd w:val="0"/>
+        <w:spacing w:after="0" w:line="240" w:lineRule="auto"/>
+        <w:rPr>
+          <w:rFonts w:asciiTheme="majorHAnsi" w:hAnsiTheme="majorHAnsi" w:cs="Cambria"/>
+          <w:sz w:val="24"/>
+          <w:szCs w:val="24"/>
+        </w:rPr>
+      </w:pPr>
+    </w:p>
+    <w:p>
+      <w:pPr>
+        <w:autoSpaceDE w:val="0"/>
+        <w:autoSpaceDN w:val="0"/>
+        <w:adjustRightInd w:val="0"/>
+        <w:spacing w:after="0" w:line="240" w:lineRule="auto"/>
+        <w:rPr>
+          <w:rFonts w:asciiTheme="majorHAnsi" w:hAnsiTheme="majorHAnsi" w:cs="Cambria"/>
+          <w:sz w:val="24"/>
+          <w:szCs w:val="24"/>
+        </w:rPr>
+      </w:pPr>
+    </w:p>
+    <w:p>
+      <w:pPr>
+        <w:autoSpaceDE w:val="0"/>
+        <w:autoSpaceDN w:val="0"/>
+        <w:adjustRightInd w:val="0"/>
+        <w:spacing w:after="0" w:line="240" w:lineRule="auto"/>
+        <w:rPr>
+          <w:rFonts w:asciiTheme="majorHAnsi" w:hAnsiTheme="majorHAnsi" w:cs="Cambria"/>
+          <w:sz w:val="24"/>
+          <w:szCs w:val="24"/>
+        </w:rPr>
+      </w:pPr>
+    </w:p>
+    <w:p>
+      <w:pPr>
+        <w:autoSpaceDE w:val="0"/>
+        <w:autoSpaceDN w:val="0"/>
+        <w:adjustRightInd w:val="0"/>
+        <w:spacing w:after="0" w:line="240" w:lineRule="auto"/>
+        <w:rPr>
+          <w:rFonts w:asciiTheme="majorHAnsi" w:hAnsiTheme="majorHAnsi" w:cs="Cambria"/>
+          <w:sz w:val="24"/>
+          <w:szCs w:val="24"/>
+        </w:rPr>
+      </w:pPr>
+    </w:p>
+    <w:p>
+      <w:pPr>
+        <w:autoSpaceDE w:val="0"/>
+        <w:autoSpaceDN w:val="0"/>
+        <w:adjustRightInd w:val="0"/>
+        <w:spacing w:after="0" w:line="240" w:lineRule="auto"/>
+        <w:rPr>
+          <w:rFonts w:asciiTheme="majorHAnsi" w:hAnsiTheme="majorHAnsi" w:cs="Cambria"/>
+          <w:sz w:val="24"/>
+          <w:szCs w:val="24"/>
+        </w:rPr>
+      </w:pPr>
+    </w:p>
+    <w:p>
+      <w:pPr>
+        <w:autoSpaceDE w:val="0"/>
+        <w:autoSpaceDN w:val="0"/>
+        <w:adjustRightInd w:val="0"/>
+        <w:spacing w:after="0" w:line="240" w:lineRule="auto"/>
+        <w:rPr>
+          <w:rFonts w:asciiTheme="majorHAnsi" w:hAnsiTheme="majorHAnsi" w:cs="Cambria"/>
+          <w:sz w:val="24"/>
+          <w:szCs w:val="24"/>
+        </w:rPr>
+      </w:pPr>
+    </w:p>
+    <w:p>
+      <w:pPr>
+        <w:autoSpaceDE w:val="0"/>
+        <w:autoSpaceDN w:val="0"/>
+        <w:adjustRightInd w:val="0"/>
+        <w:spacing w:after="0" w:line="240" w:lineRule="auto"/>
+        <w:rPr>
+          <w:rFonts w:asciiTheme="majorHAnsi" w:hAnsiTheme="majorHAnsi" w:cs="Cambria"/>
+          <w:sz w:val="24"/>
+          <w:szCs w:val="24"/>
+        </w:rPr>
+      </w:pPr>
+    </w:p>
+    <w:p>
+      <w:pPr>
+        <w:autoSpaceDE w:val="0"/>
+        <w:autoSpaceDN w:val="0"/>
+        <w:adjustRightInd w:val="0"/>
+        <w:spacing w:after="0" w:line="240" w:lineRule="auto"/>
+        <w:rPr>
+          <w:rFonts w:asciiTheme="majorHAnsi" w:hAnsiTheme="majorHAnsi" w:cs="Cambria"/>
+          <w:sz w:val="24"/>
+          <w:szCs w:val="24"/>
+        </w:rPr>
+      </w:pPr>
+    </w:p>
+    <w:p>
+      <w:pPr>
+        <w:autoSpaceDE w:val="0"/>
+        <w:autoSpaceDN w:val="0"/>
+        <w:adjustRightInd w:val="0"/>
+        <w:spacing w:after="0" w:line="240" w:lineRule="auto"/>
+        <w:rPr>
+          <w:rFonts w:asciiTheme="majorHAnsi" w:hAnsiTheme="majorHAnsi" w:cs="Cambria"/>
+          <w:sz w:val="24"/>
+          <w:szCs w:val="24"/>
+        </w:rPr>
+      </w:pPr>
+    </w:p>
+    <w:p>
+      <w:pPr>
+        <w:autoSpaceDE w:val="0"/>
+        <w:autoSpaceDN w:val="0"/>
+        <w:adjustRightInd w:val="0"/>
+        <w:spacing w:after="0" w:line="240" w:lineRule="auto"/>
+        <w:rPr>
+          <w:rFonts w:asciiTheme="majorHAnsi" w:hAnsiTheme="majorHAnsi" w:cs="Cambria"/>
+          <w:sz w:val="24"/>
+          <w:szCs w:val="24"/>
+        </w:rPr>
+      </w:pPr>
+    </w:p>
+    <w:p>
+      <w:pPr>
+        <w:autoSpaceDE w:val="0"/>
+        <w:autoSpaceDN w:val="0"/>
+        <w:adjustRightInd w:val="0"/>
+        <w:spacing w:after="0" w:line="240" w:lineRule="auto"/>
+        <w:rPr>
+          <w:rFonts w:asciiTheme="majorHAnsi" w:hAnsiTheme="majorHAnsi" w:cs="Cambria"/>
+          <w:sz w:val="24"/>
+          <w:szCs w:val="24"/>
+        </w:rPr>
+      </w:pPr>
+    </w:p>
+    <w:p>
+      <w:pPr>
+        <w:autoSpaceDE w:val="0"/>
+        <w:autoSpaceDN w:val="0"/>
+        <w:adjustRightInd w:val="0"/>
+        <w:spacing w:after="0" w:line="240" w:lineRule="auto"/>
+        <w:rPr>
+          <w:rFonts w:asciiTheme="majorHAnsi" w:hAnsiTheme="majorHAnsi" w:cs="Cambria"/>
+          <w:sz w:val="24"/>
+          <w:szCs w:val="24"/>
+        </w:rPr>
+      </w:pPr>
+    </w:p>
+    <w:p>
+      <w:pPr>
+        <w:autoSpaceDE w:val="0"/>
+        <w:autoSpaceDN w:val="0"/>
+        <w:adjustRightInd w:val="0"/>
+        <w:spacing w:after="0" w:line="240" w:lineRule="auto"/>
+        <w:rPr>
+          <w:rFonts w:asciiTheme="majorHAnsi" w:hAnsiTheme="majorHAnsi" w:cs="Cambria"/>
+          <w:sz w:val="24"/>
+          <w:szCs w:val="24"/>
+        </w:rPr>
+      </w:pPr>
+    </w:p>
+    <w:p>
+      <w:pPr>
+        <w:autoSpaceDE w:val="0"/>
+        <w:autoSpaceDN w:val="0"/>
+        <w:adjustRightInd w:val="0"/>
+        <w:spacing w:after="0" w:line="240" w:lineRule="auto"/>
+        <w:rPr>
+          <w:rFonts w:asciiTheme="majorHAnsi" w:hAnsiTheme="majorHAnsi" w:cs="Cambria"/>
+          <w:sz w:val="24"/>
+          <w:szCs w:val="24"/>
         </w:rPr>
       </w:pPr>
     </w:p>
@@ -4339,725 +4874,29 @@
           <w:szCs w:val="40"/>
         </w:rPr>
       </w:pPr>
-    </w:p>
-    <w:p>
-      <w:pPr>
-        <w:autoSpaceDE w:val="0"/>
-        <w:autoSpaceDN w:val="0"/>
-        <w:adjustRightInd w:val="0"/>
-        <w:spacing w:after="0" w:line="240" w:lineRule="auto"/>
+      <w:r>
         <w:rPr>
           <w:b/>
           <w:bCs/>
           <w:sz w:val="40"/>
           <w:szCs w:val="40"/>
         </w:rPr>
-      </w:pPr>
-      <w:r>
+        <w:lastRenderedPageBreak/>
+        <w:t>References</w:t>
+      </w:r>
+    </w:p>
+    <w:p>
+      <w:pPr>
+        <w:autoSpaceDE w:val="0"/>
+        <w:autoSpaceDN w:val="0"/>
+        <w:adjustRightInd w:val="0"/>
+        <w:spacing w:after="0" w:line="240" w:lineRule="auto"/>
         <w:rPr>
           <w:b/>
           <w:bCs/>
           <w:sz w:val="40"/>
           <w:szCs w:val="40"/>
         </w:rPr>
-        <w:t>Conclusion</w:t>
-      </w:r>
-    </w:p>
-    <w:p>
-      <w:pPr>
-        <w:autoSpaceDE w:val="0"/>
-        <w:autoSpaceDN w:val="0"/>
-        <w:adjustRightInd w:val="0"/>
-        <w:spacing w:after="0" w:line="240" w:lineRule="auto"/>
-        <w:rPr>
-          <w:b/>
-          <w:bCs/>
-          <w:sz w:val="40"/>
-          <w:szCs w:val="40"/>
-        </w:rPr>
-      </w:pPr>
-    </w:p>
-    <w:p>
-      <w:pPr>
-        <w:autoSpaceDE w:val="0"/>
-        <w:autoSpaceDN w:val="0"/>
-        <w:adjustRightInd w:val="0"/>
-        <w:spacing w:after="0" w:line="240" w:lineRule="auto"/>
-        <w:rPr>
-          <w:b/>
-          <w:bCs/>
-          <w:sz w:val="32"/>
-          <w:szCs w:val="32"/>
-        </w:rPr>
-      </w:pPr>
-      <w:r>
-        <w:rPr>
-          <w:b/>
-          <w:bCs/>
-          <w:sz w:val="32"/>
-          <w:szCs w:val="32"/>
-        </w:rPr>
-        <w:t>Summary</w:t>
-      </w:r>
-    </w:p>
-    <w:p>
-      <w:pPr>
-        <w:autoSpaceDE w:val="0"/>
-        <w:autoSpaceDN w:val="0"/>
-        <w:adjustRightInd w:val="0"/>
-        <w:spacing w:after="0" w:line="240" w:lineRule="auto"/>
-        <w:rPr>
-          <w:rFonts w:cstheme="minorHAnsi"/>
-          <w:sz w:val="24"/>
-          <w:szCs w:val="24"/>
-        </w:rPr>
-      </w:pPr>
-      <w:r>
-        <w:rPr>
-          <w:sz w:val="24"/>
-        </w:rPr>
-        <w:t xml:space="preserve">We conclude that the dataset is not a complete space, and there are still other feature vectors missing from </w:t>
-      </w:r>
-      <w:r>
-        <w:rPr>
-          <w:sz w:val="24"/>
-        </w:rPr>
-        <w:t>it</w:t>
-      </w:r>
-      <w:r>
-        <w:rPr>
-          <w:sz w:val="24"/>
-        </w:rPr>
-        <w:t>.</w:t>
-      </w:r>
-      <w:r>
-        <w:rPr>
-          <w:rFonts w:cstheme="minorHAnsi"/>
-          <w:sz w:val="24"/>
-          <w:szCs w:val="24"/>
-        </w:rPr>
-        <w:t>O</w:t>
-      </w:r>
-      <w:r>
-        <w:rPr>
-          <w:rFonts w:cstheme="minorHAnsi"/>
-          <w:sz w:val="24"/>
-          <w:szCs w:val="24"/>
-        </w:rPr>
-        <w:t>ur</w:t>
-      </w:r>
-      <w:r>
-        <w:rPr>
-          <w:rFonts w:cstheme="minorHAnsi"/>
-          <w:sz w:val="24"/>
-          <w:szCs w:val="24"/>
-        </w:rPr>
-        <w:t xml:space="preserve"> goal in developing thi</w:t>
-      </w:r>
-      <w:r>
-        <w:rPr>
-          <w:rFonts w:cstheme="minorHAnsi"/>
-          <w:sz w:val="24"/>
-          <w:szCs w:val="24"/>
-        </w:rPr>
-        <w:t xml:space="preserve">s trial system was to establish </w:t>
-      </w:r>
-      <w:r>
-        <w:rPr>
-          <w:rFonts w:cstheme="minorHAnsi"/>
-          <w:sz w:val="24"/>
-          <w:szCs w:val="24"/>
-        </w:rPr>
-        <w:t>whether the introduct</w:t>
-      </w:r>
-      <w:r>
-        <w:rPr>
-          <w:rFonts w:cstheme="minorHAnsi"/>
-          <w:sz w:val="24"/>
-          <w:szCs w:val="24"/>
-        </w:rPr>
-        <w:t xml:space="preserve">ion of a limited speech-to-sign </w:t>
-      </w:r>
-      <w:r>
-        <w:rPr>
-          <w:rFonts w:cstheme="minorHAnsi"/>
-          <w:sz w:val="24"/>
-          <w:szCs w:val="24"/>
-        </w:rPr>
-        <w:t>translation system fo</w:t>
-      </w:r>
-      <w:r>
-        <w:rPr>
-          <w:rFonts w:cstheme="minorHAnsi"/>
-          <w:sz w:val="24"/>
-          <w:szCs w:val="24"/>
-        </w:rPr>
-        <w:t xml:space="preserve">r </w:t>
-      </w:r>
-      <w:r>
-        <w:rPr>
-          <w:rFonts w:cstheme="minorHAnsi"/>
-          <w:sz w:val="24"/>
-          <w:szCs w:val="24"/>
-        </w:rPr>
-        <w:t>ordinary people</w:t>
-      </w:r>
-      <w:r>
-        <w:rPr>
-          <w:rFonts w:cstheme="minorHAnsi"/>
-          <w:sz w:val="24"/>
-          <w:szCs w:val="24"/>
-        </w:rPr>
-        <w:t xml:space="preserve"> would be </w:t>
-      </w:r>
-      <w:r>
-        <w:rPr>
-          <w:rFonts w:cstheme="minorHAnsi"/>
-          <w:sz w:val="24"/>
-          <w:szCs w:val="24"/>
-        </w:rPr>
-        <w:t>beneficial to de</w:t>
-      </w:r>
-      <w:r>
-        <w:rPr>
-          <w:rFonts w:cstheme="minorHAnsi"/>
-          <w:sz w:val="24"/>
-          <w:szCs w:val="24"/>
-        </w:rPr>
-        <w:t xml:space="preserve">af whose primary means of </w:t>
-      </w:r>
-      <w:r>
-        <w:rPr>
-          <w:rFonts w:cstheme="minorHAnsi"/>
-          <w:sz w:val="24"/>
-          <w:szCs w:val="24"/>
-        </w:rPr>
-        <w:t>communication was sign</w:t>
-      </w:r>
-      <w:r>
-        <w:rPr>
-          <w:rFonts w:cstheme="minorHAnsi"/>
-          <w:sz w:val="24"/>
-          <w:szCs w:val="24"/>
-        </w:rPr>
-        <w:t xml:space="preserve"> language</w:t>
-      </w:r>
-      <w:r>
-        <w:rPr>
-          <w:rFonts w:cstheme="minorHAnsi"/>
-          <w:sz w:val="24"/>
-          <w:szCs w:val="24"/>
-        </w:rPr>
-        <w:t>.</w:t>
-      </w:r>
-      <w:r>
-        <w:rPr>
-          <w:rFonts w:cstheme="minorHAnsi"/>
-          <w:sz w:val="24"/>
-          <w:szCs w:val="24"/>
-        </w:rPr>
-        <w:t xml:space="preserve"> In addition, concatenation of signing is more fluent and controlled for </w:t>
-      </w:r>
-      <w:r>
-        <w:rPr>
-          <w:rFonts w:cstheme="minorHAnsi"/>
-          <w:sz w:val="24"/>
-          <w:szCs w:val="24"/>
-        </w:rPr>
-        <w:t>avatar than for video signing, as th</w:t>
-      </w:r>
-      <w:r>
-        <w:rPr>
-          <w:rFonts w:cstheme="minorHAnsi"/>
-          <w:sz w:val="24"/>
-          <w:szCs w:val="24"/>
-        </w:rPr>
-        <w:t xml:space="preserve">e exact positioning of </w:t>
-      </w:r>
-      <w:r>
-        <w:rPr>
-          <w:rFonts w:cstheme="minorHAnsi"/>
-          <w:sz w:val="24"/>
-          <w:szCs w:val="24"/>
-        </w:rPr>
-        <w:t>the avatar can be man</w:t>
-      </w:r>
-      <w:r>
-        <w:rPr>
-          <w:rFonts w:cstheme="minorHAnsi"/>
-          <w:sz w:val="24"/>
-          <w:szCs w:val="24"/>
-        </w:rPr>
-        <w:t xml:space="preserve">ipulated. For these reasons, we </w:t>
-      </w:r>
-      <w:r>
-        <w:rPr>
-          <w:rFonts w:cstheme="minorHAnsi"/>
-          <w:sz w:val="24"/>
-          <w:szCs w:val="24"/>
-        </w:rPr>
-        <w:t>decided to di</w:t>
-      </w:r>
-      <w:r>
-        <w:rPr>
-          <w:rFonts w:cstheme="minorHAnsi"/>
-          <w:sz w:val="24"/>
-          <w:szCs w:val="24"/>
-        </w:rPr>
-        <w:t>splay the signs using an avatar (3D character).</w:t>
-      </w:r>
-    </w:p>
-    <w:p>
-      <w:pPr>
-        <w:autoSpaceDE w:val="0"/>
-        <w:autoSpaceDN w:val="0"/>
-        <w:adjustRightInd w:val="0"/>
-        <w:spacing w:after="0" w:line="240" w:lineRule="auto"/>
-        <w:rPr>
-          <w:rFonts w:cstheme="minorHAnsi"/>
-          <w:sz w:val="32"/>
-          <w:szCs w:val="32"/>
-        </w:rPr>
-      </w:pPr>
-    </w:p>
-    <w:p>
-      <w:pPr>
-        <w:autoSpaceDE w:val="0"/>
-        <w:autoSpaceDN w:val="0"/>
-        <w:adjustRightInd w:val="0"/>
-        <w:spacing w:after="0" w:line="240" w:lineRule="auto"/>
-        <w:rPr>
-          <w:rFonts w:asciiTheme="majorHAnsi" w:hAnsiTheme="majorHAnsi" w:cs="Cambria"/>
-          <w:sz w:val="24"/>
-          <w:szCs w:val="24"/>
-        </w:rPr>
-      </w:pPr>
-    </w:p>
-    <w:p>
-      <w:pPr>
-        <w:autoSpaceDE w:val="0"/>
-        <w:autoSpaceDN w:val="0"/>
-        <w:adjustRightInd w:val="0"/>
-        <w:spacing w:after="0" w:line="240" w:lineRule="auto"/>
-        <w:rPr>
-          <w:rFonts w:asciiTheme="majorHAnsi" w:hAnsiTheme="majorHAnsi" w:cs="Cambria"/>
-          <w:sz w:val="24"/>
-          <w:szCs w:val="24"/>
-        </w:rPr>
-      </w:pPr>
-    </w:p>
-    <w:p>
-      <w:pPr>
-        <w:autoSpaceDE w:val="0"/>
-        <w:autoSpaceDN w:val="0"/>
-        <w:adjustRightInd w:val="0"/>
-        <w:spacing w:after="0" w:line="240" w:lineRule="auto"/>
-        <w:rPr>
-          <w:rFonts w:asciiTheme="majorHAnsi" w:hAnsiTheme="majorHAnsi" w:cs="Cambria"/>
-          <w:sz w:val="24"/>
-          <w:szCs w:val="24"/>
-        </w:rPr>
-      </w:pPr>
-    </w:p>
-    <w:p>
-      <w:pPr>
-        <w:autoSpaceDE w:val="0"/>
-        <w:autoSpaceDN w:val="0"/>
-        <w:adjustRightInd w:val="0"/>
-        <w:spacing w:after="0" w:line="240" w:lineRule="auto"/>
-        <w:rPr>
-          <w:rFonts w:asciiTheme="majorHAnsi" w:hAnsiTheme="majorHAnsi" w:cs="Cambria"/>
-          <w:sz w:val="24"/>
-          <w:szCs w:val="24"/>
-        </w:rPr>
-      </w:pPr>
-    </w:p>
-    <w:p>
-      <w:pPr>
-        <w:autoSpaceDE w:val="0"/>
-        <w:autoSpaceDN w:val="0"/>
-        <w:adjustRightInd w:val="0"/>
-        <w:spacing w:after="0" w:line="240" w:lineRule="auto"/>
-        <w:rPr>
-          <w:rFonts w:asciiTheme="majorHAnsi" w:hAnsiTheme="majorHAnsi" w:cs="Cambria"/>
-          <w:sz w:val="24"/>
-          <w:szCs w:val="24"/>
-        </w:rPr>
-      </w:pPr>
-    </w:p>
-    <w:p>
-      <w:pPr>
-        <w:autoSpaceDE w:val="0"/>
-        <w:autoSpaceDN w:val="0"/>
-        <w:adjustRightInd w:val="0"/>
-        <w:spacing w:after="0" w:line="240" w:lineRule="auto"/>
-        <w:rPr>
-          <w:rFonts w:asciiTheme="majorHAnsi" w:hAnsiTheme="majorHAnsi" w:cs="Cambria"/>
-          <w:sz w:val="24"/>
-          <w:szCs w:val="24"/>
-        </w:rPr>
-      </w:pPr>
-    </w:p>
-    <w:p>
-      <w:pPr>
-        <w:autoSpaceDE w:val="0"/>
-        <w:autoSpaceDN w:val="0"/>
-        <w:adjustRightInd w:val="0"/>
-        <w:spacing w:after="0" w:line="240" w:lineRule="auto"/>
-        <w:rPr>
-          <w:rFonts w:asciiTheme="majorHAnsi" w:hAnsiTheme="majorHAnsi" w:cs="Cambria"/>
-          <w:sz w:val="24"/>
-          <w:szCs w:val="24"/>
-        </w:rPr>
-      </w:pPr>
-    </w:p>
-    <w:p>
-      <w:pPr>
-        <w:autoSpaceDE w:val="0"/>
-        <w:autoSpaceDN w:val="0"/>
-        <w:adjustRightInd w:val="0"/>
-        <w:spacing w:after="0" w:line="240" w:lineRule="auto"/>
-        <w:rPr>
-          <w:rFonts w:asciiTheme="majorHAnsi" w:hAnsiTheme="majorHAnsi" w:cs="Cambria"/>
-          <w:sz w:val="24"/>
-          <w:szCs w:val="24"/>
-        </w:rPr>
-      </w:pPr>
-    </w:p>
-    <w:p>
-      <w:pPr>
-        <w:autoSpaceDE w:val="0"/>
-        <w:autoSpaceDN w:val="0"/>
-        <w:adjustRightInd w:val="0"/>
-        <w:spacing w:after="0" w:line="240" w:lineRule="auto"/>
-        <w:rPr>
-          <w:rFonts w:asciiTheme="majorHAnsi" w:hAnsiTheme="majorHAnsi" w:cs="Cambria"/>
-          <w:sz w:val="24"/>
-          <w:szCs w:val="24"/>
-        </w:rPr>
-      </w:pPr>
-    </w:p>
-    <w:p>
-      <w:pPr>
-        <w:autoSpaceDE w:val="0"/>
-        <w:autoSpaceDN w:val="0"/>
-        <w:adjustRightInd w:val="0"/>
-        <w:spacing w:after="0" w:line="240" w:lineRule="auto"/>
-        <w:rPr>
-          <w:rFonts w:asciiTheme="majorHAnsi" w:hAnsiTheme="majorHAnsi" w:cs="Cambria"/>
-          <w:sz w:val="24"/>
-          <w:szCs w:val="24"/>
-        </w:rPr>
-      </w:pPr>
-    </w:p>
-    <w:p>
-      <w:pPr>
-        <w:autoSpaceDE w:val="0"/>
-        <w:autoSpaceDN w:val="0"/>
-        <w:adjustRightInd w:val="0"/>
-        <w:spacing w:after="0" w:line="240" w:lineRule="auto"/>
-        <w:rPr>
-          <w:rFonts w:asciiTheme="majorHAnsi" w:hAnsiTheme="majorHAnsi" w:cs="Cambria"/>
-          <w:sz w:val="24"/>
-          <w:szCs w:val="24"/>
-        </w:rPr>
-      </w:pPr>
-    </w:p>
-    <w:p>
-      <w:pPr>
-        <w:autoSpaceDE w:val="0"/>
-        <w:autoSpaceDN w:val="0"/>
-        <w:adjustRightInd w:val="0"/>
-        <w:spacing w:after="0" w:line="240" w:lineRule="auto"/>
-        <w:rPr>
-          <w:rFonts w:asciiTheme="majorHAnsi" w:hAnsiTheme="majorHAnsi" w:cs="Cambria"/>
-          <w:sz w:val="24"/>
-          <w:szCs w:val="24"/>
-        </w:rPr>
-      </w:pPr>
-    </w:p>
-    <w:p>
-      <w:pPr>
-        <w:autoSpaceDE w:val="0"/>
-        <w:autoSpaceDN w:val="0"/>
-        <w:adjustRightInd w:val="0"/>
-        <w:spacing w:after="0" w:line="240" w:lineRule="auto"/>
-        <w:rPr>
-          <w:rFonts w:asciiTheme="majorHAnsi" w:hAnsiTheme="majorHAnsi" w:cs="Cambria"/>
-          <w:sz w:val="24"/>
-          <w:szCs w:val="24"/>
-        </w:rPr>
-      </w:pPr>
-    </w:p>
-    <w:p>
-      <w:pPr>
-        <w:autoSpaceDE w:val="0"/>
-        <w:autoSpaceDN w:val="0"/>
-        <w:adjustRightInd w:val="0"/>
-        <w:spacing w:after="0" w:line="240" w:lineRule="auto"/>
-        <w:rPr>
-          <w:rFonts w:asciiTheme="majorHAnsi" w:hAnsiTheme="majorHAnsi" w:cs="Cambria"/>
-          <w:sz w:val="24"/>
-          <w:szCs w:val="24"/>
-        </w:rPr>
-      </w:pPr>
-    </w:p>
-    <w:p>
-      <w:pPr>
-        <w:autoSpaceDE w:val="0"/>
-        <w:autoSpaceDN w:val="0"/>
-        <w:adjustRightInd w:val="0"/>
-        <w:spacing w:after="0" w:line="240" w:lineRule="auto"/>
-        <w:rPr>
-          <w:rFonts w:asciiTheme="majorHAnsi" w:hAnsiTheme="majorHAnsi" w:cs="Cambria"/>
-          <w:sz w:val="24"/>
-          <w:szCs w:val="24"/>
-        </w:rPr>
-      </w:pPr>
-    </w:p>
-    <w:p>
-      <w:pPr>
-        <w:autoSpaceDE w:val="0"/>
-        <w:autoSpaceDN w:val="0"/>
-        <w:adjustRightInd w:val="0"/>
-        <w:spacing w:after="0" w:line="240" w:lineRule="auto"/>
-        <w:rPr>
-          <w:rFonts w:asciiTheme="majorHAnsi" w:hAnsiTheme="majorHAnsi" w:cs="Cambria"/>
-          <w:sz w:val="24"/>
-          <w:szCs w:val="24"/>
-        </w:rPr>
-      </w:pPr>
-    </w:p>
-    <w:p>
-      <w:pPr>
-        <w:autoSpaceDE w:val="0"/>
-        <w:autoSpaceDN w:val="0"/>
-        <w:adjustRightInd w:val="0"/>
-        <w:spacing w:after="0" w:line="240" w:lineRule="auto"/>
-        <w:rPr>
-          <w:rFonts w:asciiTheme="majorHAnsi" w:hAnsiTheme="majorHAnsi" w:cs="Cambria"/>
-          <w:sz w:val="24"/>
-          <w:szCs w:val="24"/>
-        </w:rPr>
-      </w:pPr>
-    </w:p>
-    <w:p>
-      <w:pPr>
-        <w:autoSpaceDE w:val="0"/>
-        <w:autoSpaceDN w:val="0"/>
-        <w:adjustRightInd w:val="0"/>
-        <w:spacing w:after="0" w:line="240" w:lineRule="auto"/>
-        <w:rPr>
-          <w:rFonts w:asciiTheme="majorHAnsi" w:hAnsiTheme="majorHAnsi" w:cs="Cambria"/>
-          <w:sz w:val="24"/>
-          <w:szCs w:val="24"/>
-        </w:rPr>
-      </w:pPr>
-    </w:p>
-    <w:p>
-      <w:pPr>
-        <w:autoSpaceDE w:val="0"/>
-        <w:autoSpaceDN w:val="0"/>
-        <w:adjustRightInd w:val="0"/>
-        <w:spacing w:after="0" w:line="240" w:lineRule="auto"/>
-        <w:rPr>
-          <w:rFonts w:asciiTheme="majorHAnsi" w:hAnsiTheme="majorHAnsi" w:cs="Cambria"/>
-          <w:sz w:val="24"/>
-          <w:szCs w:val="24"/>
-        </w:rPr>
-      </w:pPr>
-    </w:p>
-    <w:p>
-      <w:pPr>
-        <w:autoSpaceDE w:val="0"/>
-        <w:autoSpaceDN w:val="0"/>
-        <w:adjustRightInd w:val="0"/>
-        <w:spacing w:after="0" w:line="240" w:lineRule="auto"/>
-        <w:rPr>
-          <w:rFonts w:asciiTheme="majorHAnsi" w:hAnsiTheme="majorHAnsi" w:cs="Cambria"/>
-          <w:sz w:val="24"/>
-          <w:szCs w:val="24"/>
-        </w:rPr>
-      </w:pPr>
-    </w:p>
-    <w:p>
-      <w:pPr>
-        <w:autoSpaceDE w:val="0"/>
-        <w:autoSpaceDN w:val="0"/>
-        <w:adjustRightInd w:val="0"/>
-        <w:spacing w:after="0" w:line="240" w:lineRule="auto"/>
-        <w:rPr>
-          <w:rFonts w:asciiTheme="majorHAnsi" w:hAnsiTheme="majorHAnsi" w:cs="Cambria"/>
-          <w:sz w:val="24"/>
-          <w:szCs w:val="24"/>
-        </w:rPr>
-      </w:pPr>
-    </w:p>
-    <w:p>
-      <w:pPr>
-        <w:autoSpaceDE w:val="0"/>
-        <w:autoSpaceDN w:val="0"/>
-        <w:adjustRightInd w:val="0"/>
-        <w:spacing w:after="0" w:line="240" w:lineRule="auto"/>
-        <w:rPr>
-          <w:rFonts w:asciiTheme="majorHAnsi" w:hAnsiTheme="majorHAnsi" w:cs="Cambria"/>
-          <w:sz w:val="24"/>
-          <w:szCs w:val="24"/>
-        </w:rPr>
-      </w:pPr>
-    </w:p>
-    <w:p>
-      <w:pPr>
-        <w:autoSpaceDE w:val="0"/>
-        <w:autoSpaceDN w:val="0"/>
-        <w:adjustRightInd w:val="0"/>
-        <w:spacing w:after="0" w:line="240" w:lineRule="auto"/>
-        <w:rPr>
-          <w:rFonts w:asciiTheme="majorHAnsi" w:hAnsiTheme="majorHAnsi" w:cs="Cambria"/>
-          <w:sz w:val="24"/>
-          <w:szCs w:val="24"/>
-        </w:rPr>
-      </w:pPr>
-    </w:p>
-    <w:p>
-      <w:pPr>
-        <w:autoSpaceDE w:val="0"/>
-        <w:autoSpaceDN w:val="0"/>
-        <w:adjustRightInd w:val="0"/>
-        <w:spacing w:after="0" w:line="240" w:lineRule="auto"/>
-        <w:rPr>
-          <w:rFonts w:asciiTheme="majorHAnsi" w:hAnsiTheme="majorHAnsi" w:cs="Cambria"/>
-          <w:sz w:val="24"/>
-          <w:szCs w:val="24"/>
-        </w:rPr>
-      </w:pPr>
-    </w:p>
-    <w:p>
-      <w:pPr>
-        <w:autoSpaceDE w:val="0"/>
-        <w:autoSpaceDN w:val="0"/>
-        <w:adjustRightInd w:val="0"/>
-        <w:spacing w:after="0" w:line="240" w:lineRule="auto"/>
-        <w:rPr>
-          <w:rFonts w:asciiTheme="majorHAnsi" w:hAnsiTheme="majorHAnsi" w:cs="Cambria"/>
-          <w:sz w:val="24"/>
-          <w:szCs w:val="24"/>
-        </w:rPr>
-      </w:pPr>
-    </w:p>
-    <w:p>
-      <w:pPr>
-        <w:autoSpaceDE w:val="0"/>
-        <w:autoSpaceDN w:val="0"/>
-        <w:adjustRightInd w:val="0"/>
-        <w:spacing w:after="0" w:line="240" w:lineRule="auto"/>
-        <w:rPr>
-          <w:rFonts w:asciiTheme="majorHAnsi" w:hAnsiTheme="majorHAnsi" w:cs="Cambria"/>
-          <w:sz w:val="24"/>
-          <w:szCs w:val="24"/>
-        </w:rPr>
-      </w:pPr>
-    </w:p>
-    <w:p>
-      <w:pPr>
-        <w:autoSpaceDE w:val="0"/>
-        <w:autoSpaceDN w:val="0"/>
-        <w:adjustRightInd w:val="0"/>
-        <w:spacing w:after="0" w:line="240" w:lineRule="auto"/>
-        <w:rPr>
-          <w:rFonts w:asciiTheme="majorHAnsi" w:hAnsiTheme="majorHAnsi" w:cs="Cambria"/>
-          <w:sz w:val="24"/>
-          <w:szCs w:val="24"/>
-        </w:rPr>
-      </w:pPr>
-    </w:p>
-    <w:p>
-      <w:pPr>
-        <w:autoSpaceDE w:val="0"/>
-        <w:autoSpaceDN w:val="0"/>
-        <w:adjustRightInd w:val="0"/>
-        <w:spacing w:after="0" w:line="240" w:lineRule="auto"/>
-        <w:rPr>
-          <w:rFonts w:asciiTheme="majorHAnsi" w:hAnsiTheme="majorHAnsi" w:cs="Cambria"/>
-          <w:sz w:val="24"/>
-          <w:szCs w:val="24"/>
-        </w:rPr>
-      </w:pPr>
-    </w:p>
-    <w:p>
-      <w:pPr>
-        <w:autoSpaceDE w:val="0"/>
-        <w:autoSpaceDN w:val="0"/>
-        <w:adjustRightInd w:val="0"/>
-        <w:spacing w:after="0" w:line="240" w:lineRule="auto"/>
-        <w:rPr>
-          <w:rFonts w:asciiTheme="majorHAnsi" w:hAnsiTheme="majorHAnsi" w:cs="Cambria"/>
-          <w:sz w:val="24"/>
-          <w:szCs w:val="24"/>
-        </w:rPr>
-      </w:pPr>
-    </w:p>
-    <w:p>
-      <w:pPr>
-        <w:autoSpaceDE w:val="0"/>
-        <w:autoSpaceDN w:val="0"/>
-        <w:adjustRightInd w:val="0"/>
-        <w:spacing w:after="0" w:line="240" w:lineRule="auto"/>
-        <w:rPr>
-          <w:rFonts w:asciiTheme="majorHAnsi" w:hAnsiTheme="majorHAnsi" w:cs="Cambria"/>
-          <w:sz w:val="24"/>
-          <w:szCs w:val="24"/>
-        </w:rPr>
-      </w:pPr>
-    </w:p>
-    <w:p>
-      <w:pPr>
-        <w:autoSpaceDE w:val="0"/>
-        <w:autoSpaceDN w:val="0"/>
-        <w:adjustRightInd w:val="0"/>
-        <w:spacing w:after="0" w:line="240" w:lineRule="auto"/>
-        <w:rPr>
-          <w:rFonts w:asciiTheme="majorHAnsi" w:hAnsiTheme="majorHAnsi" w:cs="Cambria"/>
-          <w:sz w:val="24"/>
-          <w:szCs w:val="24"/>
-        </w:rPr>
-      </w:pPr>
-    </w:p>
-    <w:p>
-      <w:pPr>
-        <w:autoSpaceDE w:val="0"/>
-        <w:autoSpaceDN w:val="0"/>
-        <w:adjustRightInd w:val="0"/>
-        <w:spacing w:after="0" w:line="240" w:lineRule="auto"/>
-        <w:rPr>
-          <w:b/>
-          <w:bCs/>
-          <w:sz w:val="40"/>
-          <w:szCs w:val="40"/>
-        </w:rPr>
-      </w:pPr>
-      <w:r>
-        <w:rPr>
-          <w:b/>
-          <w:bCs/>
-          <w:sz w:val="40"/>
-          <w:szCs w:val="40"/>
-        </w:rPr>
-        <w:t>References</w:t>
-      </w:r>
-    </w:p>
-    <w:p>
-      <w:pPr>
-        <w:autoSpaceDE w:val="0"/>
-        <w:autoSpaceDN w:val="0"/>
-        <w:adjustRightInd w:val="0"/>
-        <w:spacing w:after="0" w:line="240" w:lineRule="auto"/>
-        <w:rPr>
-          <w:b/>
-          <w:bCs/>
-          <w:sz w:val="40"/>
-          <w:szCs w:val="40"/>
-        </w:rPr>
       </w:pPr>
     </w:p>
     <w:p>
@@ -5161,7 +5000,31 @@
           <w:sz w:val="24"/>
           <w:szCs w:val="24"/>
         </w:rPr>
-        <w:t>B. Mazor and B. L. Zeigler. The design of speech-interactive dialogs for transaction automation systems. Speech Communication,</w:t>
+        <w:t xml:space="preserve">B. </w:t>
+      </w:r>
+      <w:proofErr w:type="spellStart"/>
+      <w:r>
+        <w:rPr>
+          <w:rFonts w:asciiTheme="majorHAnsi" w:hAnsiTheme="majorHAnsi" w:cstheme="majorHAnsi"/>
+          <w:i/>
+          <w:iCs/>
+          <w:color w:val="0D0D0D" w:themeColor="text1" w:themeTint="F2"/>
+          <w:sz w:val="24"/>
+          <w:szCs w:val="24"/>
+        </w:rPr>
+        <w:t>Mazor</w:t>
+      </w:r>
+      <w:proofErr w:type="spellEnd"/>
+      <w:r>
+        <w:rPr>
+          <w:rFonts w:asciiTheme="majorHAnsi" w:hAnsiTheme="majorHAnsi" w:cstheme="majorHAnsi"/>
+          <w:i/>
+          <w:iCs/>
+          <w:color w:val="0D0D0D" w:themeColor="text1" w:themeTint="F2"/>
+          <w:sz w:val="24"/>
+          <w:szCs w:val="24"/>
+        </w:rPr>
+        <w:t xml:space="preserve"> and B. L. Zeigler. The design of speech-interactive dialogs for transaction automation systems. Speech Communication,</w:t>
       </w:r>
     </w:p>
     <w:p>
@@ -5358,6 +5221,7 @@
         </w:rPr>
         <w:t xml:space="preserve"> </w:t>
       </w:r>
+      <w:proofErr w:type="spellStart"/>
       <w:r>
         <w:rPr>
           <w:rFonts w:asciiTheme="majorHAnsi" w:hAnsiTheme="majorHAnsi" w:cstheme="majorHAnsi"/>
@@ -5366,7 +5230,62 @@
           <w:sz w:val="24"/>
           <w:szCs w:val="20"/>
         </w:rPr>
-        <w:t>Maiorana-Basas, Michella, and Claudia M. Pagliaro. "Technology use among adults who are deaf and hard of hearing: A national survey." Journal of deaf studies and deaf education 19.3 (2014): 400-410.</w:t>
+        <w:t>Maiorana-Basas</w:t>
+      </w:r>
+      <w:proofErr w:type="spellEnd"/>
+      <w:r>
+        <w:rPr>
+          <w:rFonts w:asciiTheme="majorHAnsi" w:hAnsiTheme="majorHAnsi" w:cstheme="majorHAnsi"/>
+          <w:i/>
+          <w:iCs/>
+          <w:sz w:val="24"/>
+          <w:szCs w:val="20"/>
+        </w:rPr>
+        <w:t xml:space="preserve">, </w:t>
+      </w:r>
+      <w:proofErr w:type="spellStart"/>
+      <w:r>
+        <w:rPr>
+          <w:rFonts w:asciiTheme="majorHAnsi" w:hAnsiTheme="majorHAnsi" w:cstheme="majorHAnsi"/>
+          <w:i/>
+          <w:iCs/>
+          <w:sz w:val="24"/>
+          <w:szCs w:val="20"/>
+        </w:rPr>
+        <w:t>Michella</w:t>
+      </w:r>
+      <w:proofErr w:type="spellEnd"/>
+      <w:r>
+        <w:rPr>
+          <w:rFonts w:asciiTheme="majorHAnsi" w:hAnsiTheme="majorHAnsi" w:cstheme="majorHAnsi"/>
+          <w:i/>
+          <w:iCs/>
+          <w:sz w:val="24"/>
+          <w:szCs w:val="20"/>
+        </w:rPr>
+        <w:t xml:space="preserve">, and Claudia M. </w:t>
+      </w:r>
+      <w:proofErr w:type="spellStart"/>
+      <w:r>
+        <w:rPr>
+          <w:rFonts w:asciiTheme="majorHAnsi" w:hAnsiTheme="majorHAnsi" w:cstheme="majorHAnsi"/>
+          <w:i/>
+          <w:iCs/>
+          <w:sz w:val="24"/>
+          <w:szCs w:val="20"/>
+        </w:rPr>
+        <w:t>Pagliaro</w:t>
+      </w:r>
+      <w:proofErr w:type="spellEnd"/>
+      <w:r>
+        <w:rPr>
+          <w:rFonts w:asciiTheme="majorHAnsi" w:hAnsiTheme="majorHAnsi" w:cstheme="majorHAnsi"/>
+          <w:i/>
+          <w:iCs/>
+          <w:sz w:val="24"/>
+          <w:szCs w:val="20"/>
+        </w:rPr>
+        <w:t>. "Technology use among adults who are deaf and hard of hearing: A national survey." Journal of deaf studies and deaf education 19.3 (2014): 400-410.</w:t>
       </w:r>
     </w:p>
     <w:p>
@@ -5419,7 +5338,73 @@
           <w:sz w:val="24"/>
           <w:szCs w:val="24"/>
         </w:rPr>
-        <w:t>Al-Fityani, Kinda, and Carol Padden. "Sign language geography in the Arab world." Sign languages: A Cambridge survey (2010): 433-450.</w:t>
+        <w:t>Al-</w:t>
+      </w:r>
+      <w:proofErr w:type="spellStart"/>
+      <w:r>
+        <w:rPr>
+          <w:rFonts w:asciiTheme="majorHAnsi" w:hAnsiTheme="majorHAnsi" w:cstheme="majorHAnsi"/>
+          <w:i/>
+          <w:iCs/>
+          <w:sz w:val="24"/>
+          <w:szCs w:val="24"/>
+        </w:rPr>
+        <w:t>Fityani</w:t>
+      </w:r>
+      <w:proofErr w:type="spellEnd"/>
+      <w:r>
+        <w:rPr>
+          <w:rFonts w:asciiTheme="majorHAnsi" w:hAnsiTheme="majorHAnsi" w:cstheme="majorHAnsi"/>
+          <w:i/>
+          <w:iCs/>
+          <w:sz w:val="24"/>
+          <w:szCs w:val="24"/>
+        </w:rPr>
+        <w:t xml:space="preserve">, </w:t>
+      </w:r>
+      <w:proofErr w:type="spellStart"/>
+      <w:r>
+        <w:rPr>
+          <w:rFonts w:asciiTheme="majorHAnsi" w:hAnsiTheme="majorHAnsi" w:cstheme="majorHAnsi"/>
+          <w:i/>
+          <w:iCs/>
+          <w:sz w:val="24"/>
+          <w:szCs w:val="24"/>
+        </w:rPr>
+        <w:t>Kinda</w:t>
+      </w:r>
+      <w:proofErr w:type="spellEnd"/>
+      <w:r>
+        <w:rPr>
+          <w:rFonts w:asciiTheme="majorHAnsi" w:hAnsiTheme="majorHAnsi" w:cstheme="majorHAnsi"/>
+          <w:i/>
+          <w:iCs/>
+          <w:sz w:val="24"/>
+          <w:szCs w:val="24"/>
+        </w:rPr>
+        <w:t xml:space="preserve">, and Carol </w:t>
+      </w:r>
+      <w:proofErr w:type="spellStart"/>
+      <w:r>
+        <w:rPr>
+          <w:rFonts w:asciiTheme="majorHAnsi" w:hAnsiTheme="majorHAnsi" w:cstheme="majorHAnsi"/>
+          <w:i/>
+          <w:iCs/>
+          <w:sz w:val="24"/>
+          <w:szCs w:val="24"/>
+        </w:rPr>
+        <w:t>Padden</w:t>
+      </w:r>
+      <w:proofErr w:type="spellEnd"/>
+      <w:r>
+        <w:rPr>
+          <w:rFonts w:asciiTheme="majorHAnsi" w:hAnsiTheme="majorHAnsi" w:cstheme="majorHAnsi"/>
+          <w:i/>
+          <w:iCs/>
+          <w:sz w:val="24"/>
+          <w:szCs w:val="24"/>
+        </w:rPr>
+        <w:t>. "Sign language geography in the Arab world." Sign languages: A Cambridge survey (2010): 433-450.</w:t>
       </w:r>
     </w:p>
     <w:p>
@@ -5459,8 +5444,9 @@
           <w:szCs w:val="20"/>
           <w:shd w:val="clear" w:color="auto" w:fill="FFFFFF"/>
         </w:rPr>
-        <w:t xml:space="preserve">[7] </w:t>
-      </w:r>
+        <w:t xml:space="preserve">[7] Cox, S., Lincoln, M., </w:t>
+      </w:r>
+      <w:proofErr w:type="spellStart"/>
       <w:r>
         <w:rPr>
           <w:rFonts w:asciiTheme="majorHAnsi" w:hAnsiTheme="majorHAnsi" w:cstheme="majorHAnsi"/>
@@ -5470,7 +5456,67 @@
           <w:szCs w:val="20"/>
           <w:shd w:val="clear" w:color="auto" w:fill="FFFFFF"/>
         </w:rPr>
-        <w:t>Cox, S., Lincoln, M., Tryggvason, J., Nakisa, M., Wells, M., Tutt, M. and Abbott, S., 2002, July. Tessa, a system to aid communication with deaf people. In </w:t>
+        <w:t>Tryggvason</w:t>
+      </w:r>
+      <w:proofErr w:type="spellEnd"/>
+      <w:r>
+        <w:rPr>
+          <w:rFonts w:asciiTheme="majorHAnsi" w:hAnsiTheme="majorHAnsi" w:cstheme="majorHAnsi"/>
+          <w:i/>
+          <w:color w:val="222222"/>
+          <w:sz w:val="24"/>
+          <w:szCs w:val="20"/>
+          <w:shd w:val="clear" w:color="auto" w:fill="FFFFFF"/>
+        </w:rPr>
+        <w:t xml:space="preserve">, J., </w:t>
+      </w:r>
+      <w:proofErr w:type="spellStart"/>
+      <w:r>
+        <w:rPr>
+          <w:rFonts w:asciiTheme="majorHAnsi" w:hAnsiTheme="majorHAnsi" w:cstheme="majorHAnsi"/>
+          <w:i/>
+          <w:color w:val="222222"/>
+          <w:sz w:val="24"/>
+          <w:szCs w:val="20"/>
+          <w:shd w:val="clear" w:color="auto" w:fill="FFFFFF"/>
+        </w:rPr>
+        <w:t>Nakisa</w:t>
+      </w:r>
+      <w:proofErr w:type="spellEnd"/>
+      <w:r>
+        <w:rPr>
+          <w:rFonts w:asciiTheme="majorHAnsi" w:hAnsiTheme="majorHAnsi" w:cstheme="majorHAnsi"/>
+          <w:i/>
+          <w:color w:val="222222"/>
+          <w:sz w:val="24"/>
+          <w:szCs w:val="20"/>
+          <w:shd w:val="clear" w:color="auto" w:fill="FFFFFF"/>
+        </w:rPr>
+        <w:t xml:space="preserve">, M., Wells, M., </w:t>
+      </w:r>
+      <w:proofErr w:type="spellStart"/>
+      <w:r>
+        <w:rPr>
+          <w:rFonts w:asciiTheme="majorHAnsi" w:hAnsiTheme="majorHAnsi" w:cstheme="majorHAnsi"/>
+          <w:i/>
+          <w:color w:val="222222"/>
+          <w:sz w:val="24"/>
+          <w:szCs w:val="20"/>
+          <w:shd w:val="clear" w:color="auto" w:fill="FFFFFF"/>
+        </w:rPr>
+        <w:t>Tutt</w:t>
+      </w:r>
+      <w:proofErr w:type="spellEnd"/>
+      <w:r>
+        <w:rPr>
+          <w:rFonts w:asciiTheme="majorHAnsi" w:hAnsiTheme="majorHAnsi" w:cstheme="majorHAnsi"/>
+          <w:i/>
+          <w:color w:val="222222"/>
+          <w:sz w:val="24"/>
+          <w:szCs w:val="20"/>
+          <w:shd w:val="clear" w:color="auto" w:fill="FFFFFF"/>
+        </w:rPr>
+        <w:t>, M. and Abbott, S., 2002, July. Tessa, a system to aid communication with deaf people. In </w:t>
       </w:r>
       <w:r>
         <w:rPr>

</xml_diff>

<commit_message>
just some sample changese in report file
;)
</commit_message>
<xml_diff>
--- a/7th semester Defence Report/Final Project Report.docx
+++ b/7th semester Defence Report/Final Project Report.docx
@@ -1,6 +1,6 @@
 
 <file path=word/document.xml><?xml version="1.0" encoding="utf-8"?>
-<w:document xmlns:wpc="http://schemas.microsoft.com/office/word/2010/wordprocessingCanvas" xmlns:mc="http://schemas.openxmlformats.org/markup-compatibility/2006" xmlns:o="urn:schemas-microsoft-com:office:office" xmlns:r="http://schemas.openxmlformats.org/officeDocument/2006/relationships" xmlns:m="http://schemas.openxmlformats.org/officeDocument/2006/math" xmlns:v="urn:schemas-microsoft-com:vml" xmlns:wp14="http://schemas.microsoft.com/office/word/2010/wordprocessingDrawing" xmlns:wp="http://schemas.openxmlformats.org/drawingml/2006/wordprocessingDrawing" xmlns:w10="urn:schemas-microsoft-com:office:word" xmlns:w="http://schemas.openxmlformats.org/wordprocessingml/2006/main" xmlns:w14="http://schemas.microsoft.com/office/word/2010/wordml" xmlns:w15="http://schemas.microsoft.com/office/word/2012/wordml" xmlns:wpg="http://schemas.microsoft.com/office/word/2010/wordprocessingGroup" xmlns:wpi="http://schemas.microsoft.com/office/word/2010/wordprocessingInk" xmlns:wne="http://schemas.microsoft.com/office/word/2006/wordml" xmlns:wps="http://schemas.microsoft.com/office/word/2010/wordprocessingShape" mc:Ignorable="w14 w15 wp14">
+<w:document xmlns:wpc="http://schemas.microsoft.com/office/word/2010/wordprocessingCanvas" xmlns:cx="http://schemas.microsoft.com/office/drawing/2014/chartex" xmlns:mc="http://schemas.openxmlformats.org/markup-compatibility/2006" xmlns:o="urn:schemas-microsoft-com:office:office" xmlns:r="http://schemas.openxmlformats.org/officeDocument/2006/relationships" xmlns:m="http://schemas.openxmlformats.org/officeDocument/2006/math" xmlns:v="urn:schemas-microsoft-com:vml" xmlns:wp14="http://schemas.microsoft.com/office/word/2010/wordprocessingDrawing" xmlns:wp="http://schemas.openxmlformats.org/drawingml/2006/wordprocessingDrawing" xmlns:w10="urn:schemas-microsoft-com:office:word" xmlns:w="http://schemas.openxmlformats.org/wordprocessingml/2006/main" xmlns:w14="http://schemas.microsoft.com/office/word/2010/wordml" xmlns:w15="http://schemas.microsoft.com/office/word/2012/wordml" xmlns:w16se="http://schemas.microsoft.com/office/word/2015/wordml/symex" xmlns:wpg="http://schemas.microsoft.com/office/word/2010/wordprocessingGroup" xmlns:wpi="http://schemas.microsoft.com/office/word/2010/wordprocessingInk" xmlns:wne="http://schemas.microsoft.com/office/word/2006/wordml" xmlns:wps="http://schemas.microsoft.com/office/word/2010/wordprocessingShape" mc:Ignorable="w14 w15 w16se wp14">
   <w:body>
     <w:p/>
     <w:p>
@@ -165,8 +165,18 @@
           <w:sz w:val="24"/>
           <w:szCs w:val="24"/>
         </w:rPr>
-        <w:t>Ahmad Zia Yosfi</w:t>
-      </w:r>
+        <w:t xml:space="preserve">Ahmad Zia </w:t>
+      </w:r>
+      <w:proofErr w:type="spellStart"/>
+      <w:r>
+        <w:rPr>
+          <w:rFonts w:cstheme="minorHAnsi"/>
+          <w:sz w:val="24"/>
+          <w:szCs w:val="24"/>
+        </w:rPr>
+        <w:t>Yosfi</w:t>
+      </w:r>
+      <w:proofErr w:type="spellEnd"/>
       <w:r>
         <w:rPr>
           <w:rFonts w:cstheme="minorHAnsi"/>
@@ -191,13 +201,41 @@
         </w:rPr>
         <w:t xml:space="preserve"> </w:t>
       </w:r>
-      <w:r>
-        <w:rPr>
-          <w:rFonts w:cstheme="minorHAnsi"/>
-          <w:sz w:val="24"/>
-          <w:szCs w:val="24"/>
-        </w:rPr>
-        <w:t xml:space="preserve">Mehreen Najm </w:t>
+      <w:proofErr w:type="spellStart"/>
+      <w:r>
+        <w:rPr>
+          <w:rFonts w:cstheme="minorHAnsi"/>
+          <w:sz w:val="24"/>
+          <w:szCs w:val="24"/>
+        </w:rPr>
+        <w:t>Mehreen</w:t>
+      </w:r>
+      <w:proofErr w:type="spellEnd"/>
+      <w:r>
+        <w:rPr>
+          <w:rFonts w:cstheme="minorHAnsi"/>
+          <w:sz w:val="24"/>
+          <w:szCs w:val="24"/>
+        </w:rPr>
+        <w:t xml:space="preserve"> </w:t>
+      </w:r>
+      <w:proofErr w:type="spellStart"/>
+      <w:r>
+        <w:rPr>
+          <w:rFonts w:cstheme="minorHAnsi"/>
+          <w:sz w:val="24"/>
+          <w:szCs w:val="24"/>
+        </w:rPr>
+        <w:t>Najm</w:t>
+      </w:r>
+      <w:proofErr w:type="spellEnd"/>
+      <w:r>
+        <w:rPr>
+          <w:rFonts w:cstheme="minorHAnsi"/>
+          <w:sz w:val="24"/>
+          <w:szCs w:val="24"/>
+        </w:rPr>
+        <w:t xml:space="preserve"> </w:t>
       </w:r>
     </w:p>
     <w:p>
@@ -243,8 +281,7 @@
           <w:szCs w:val="24"/>
         </w:rPr>
       </w:pPr>
-      <w:bookmarkStart w:id="0" w:name="_GoBack"/>
-      <w:bookmarkEnd w:id="0"/>
+      <w:proofErr w:type="spellStart"/>
       <w:r>
         <w:rPr>
           <w:rFonts w:cstheme="minorHAnsi"/>
@@ -253,8 +290,31 @@
           <w:sz w:val="24"/>
           <w:szCs w:val="24"/>
         </w:rPr>
-        <w:t>Rafiullah Momand</w:t>
-      </w:r>
+        <w:t>Rafiullah</w:t>
+      </w:r>
+      <w:proofErr w:type="spellEnd"/>
+      <w:r>
+        <w:rPr>
+          <w:rFonts w:cstheme="minorHAnsi"/>
+          <w:b/>
+          <w:bCs/>
+          <w:sz w:val="24"/>
+          <w:szCs w:val="24"/>
+        </w:rPr>
+        <w:t xml:space="preserve"> </w:t>
+      </w:r>
+      <w:proofErr w:type="spellStart"/>
+      <w:r>
+        <w:rPr>
+          <w:rFonts w:cstheme="minorHAnsi"/>
+          <w:b/>
+          <w:bCs/>
+          <w:sz w:val="24"/>
+          <w:szCs w:val="24"/>
+        </w:rPr>
+        <w:t>Momand</w:t>
+      </w:r>
+      <w:proofErr w:type="spellEnd"/>
     </w:p>
     <w:p>
       <w:pPr>
@@ -1062,6 +1122,7 @@
         </w:rPr>
         <w:t>……</w:t>
       </w:r>
+      <w:proofErr w:type="gramStart"/>
       <w:r>
         <w:rPr>
           <w:sz w:val="24"/>
@@ -1069,6 +1130,7 @@
         </w:rPr>
         <w:t>…..</w:t>
       </w:r>
+      <w:proofErr w:type="gramEnd"/>
       <w:r>
         <w:rPr>
           <w:sz w:val="24"/>
@@ -1132,6 +1194,7 @@
         </w:rPr>
         <w:t>……</w:t>
       </w:r>
+      <w:proofErr w:type="gramStart"/>
       <w:r>
         <w:rPr>
           <w:sz w:val="24"/>
@@ -1139,6 +1202,7 @@
         </w:rPr>
         <w:t>…..</w:t>
       </w:r>
+      <w:proofErr w:type="gramEnd"/>
       <w:r>
         <w:rPr>
           <w:sz w:val="24"/>
@@ -1199,7 +1263,23 @@
           <w:sz w:val="24"/>
           <w:szCs w:val="24"/>
         </w:rPr>
-        <w:t>………..………………………………………………………………………………….2</w:t>
+        <w:t>……</w:t>
+      </w:r>
+      <w:proofErr w:type="gramStart"/>
+      <w:r>
+        <w:rPr>
+          <w:sz w:val="24"/>
+          <w:szCs w:val="24"/>
+        </w:rPr>
+        <w:t>…..</w:t>
+      </w:r>
+      <w:proofErr w:type="gramEnd"/>
+      <w:r>
+        <w:rPr>
+          <w:sz w:val="24"/>
+          <w:szCs w:val="24"/>
+        </w:rPr>
+        <w:t>………………………………………………………………………………….2</w:t>
       </w:r>
     </w:p>
     <w:p>
@@ -1233,7 +1313,23 @@
           <w:sz w:val="24"/>
           <w:szCs w:val="24"/>
         </w:rPr>
-        <w:t>………..………………………………………………………………………………….2</w:t>
+        <w:t>……</w:t>
+      </w:r>
+      <w:proofErr w:type="gramStart"/>
+      <w:r>
+        <w:rPr>
+          <w:sz w:val="24"/>
+          <w:szCs w:val="24"/>
+        </w:rPr>
+        <w:t>…..</w:t>
+      </w:r>
+      <w:proofErr w:type="gramEnd"/>
+      <w:r>
+        <w:rPr>
+          <w:sz w:val="24"/>
+          <w:szCs w:val="24"/>
+        </w:rPr>
+        <w:t>………………………………………………………………………………….2</w:t>
       </w:r>
     </w:p>
     <w:p>
@@ -1305,14 +1401,30 @@
           <w:sz w:val="24"/>
           <w:szCs w:val="24"/>
         </w:rPr>
-        <w:t>(your title)</w:t>
-      </w:r>
-      <w:r>
-        <w:rPr>
-          <w:sz w:val="24"/>
-          <w:szCs w:val="24"/>
-        </w:rPr>
-        <w:t>………..……………………………………………………………………</w:t>
+        <w:t xml:space="preserve">(your </w:t>
+      </w:r>
+      <w:proofErr w:type="gramStart"/>
+      <w:r>
+        <w:rPr>
+          <w:sz w:val="24"/>
+          <w:szCs w:val="24"/>
+        </w:rPr>
+        <w:t>title)</w:t>
+      </w:r>
+      <w:r>
+        <w:rPr>
+          <w:sz w:val="24"/>
+          <w:szCs w:val="24"/>
+        </w:rPr>
+        <w:t>…</w:t>
+      </w:r>
+      <w:proofErr w:type="gramEnd"/>
+      <w:r>
+        <w:rPr>
+          <w:sz w:val="24"/>
+          <w:szCs w:val="24"/>
+        </w:rPr>
+        <w:t>……..……………………………………………………………………</w:t>
       </w:r>
       <w:r>
         <w:rPr>
@@ -1346,7 +1458,23 @@
           <w:sz w:val="24"/>
           <w:szCs w:val="24"/>
         </w:rPr>
-        <w:t>Literature Survey………..………………………………………………………………………………….2</w:t>
+        <w:t>Literature Survey……</w:t>
+      </w:r>
+      <w:proofErr w:type="gramStart"/>
+      <w:r>
+        <w:rPr>
+          <w:sz w:val="24"/>
+          <w:szCs w:val="24"/>
+        </w:rPr>
+        <w:t>…..</w:t>
+      </w:r>
+      <w:proofErr w:type="gramEnd"/>
+      <w:r>
+        <w:rPr>
+          <w:sz w:val="24"/>
+          <w:szCs w:val="24"/>
+        </w:rPr>
+        <w:t>………………………………………………………………………………….2</w:t>
       </w:r>
     </w:p>
     <w:p>
@@ -1373,7 +1501,23 @@
           <w:sz w:val="24"/>
           <w:szCs w:val="24"/>
         </w:rPr>
-        <w:t>………..………………………………………………………………………………….2</w:t>
+        <w:t>……</w:t>
+      </w:r>
+      <w:proofErr w:type="gramStart"/>
+      <w:r>
+        <w:rPr>
+          <w:sz w:val="24"/>
+          <w:szCs w:val="24"/>
+        </w:rPr>
+        <w:t>…..</w:t>
+      </w:r>
+      <w:proofErr w:type="gramEnd"/>
+      <w:r>
+        <w:rPr>
+          <w:sz w:val="24"/>
+          <w:szCs w:val="24"/>
+        </w:rPr>
+        <w:t>………………………………………………………………………………….2</w:t>
       </w:r>
     </w:p>
     <w:p>
@@ -2727,15 +2871,7 @@
           <w:sz w:val="24"/>
           <w:szCs w:val="24"/>
         </w:rPr>
-        <w:t xml:space="preserve">We will </w:t>
-      </w:r>
-      <w:r>
-        <w:rPr>
-          <w:rFonts w:cstheme="minorHAnsi"/>
-          <w:sz w:val="24"/>
-          <w:szCs w:val="24"/>
-        </w:rPr>
-        <w:t>specify</w:t>
+        <w:t>We will specify</w:t>
       </w:r>
       <w:r>
         <w:rPr>
@@ -2752,7 +2888,7 @@
           <w:sz w:val="20"/>
           <w:szCs w:val="20"/>
         </w:rPr>
-        <w:t>ow</w:t>
+        <w:t xml:space="preserve">ow </w:t>
       </w:r>
       <w:r>
         <w:rPr>
@@ -2761,7 +2897,7 @@
           <w:sz w:val="20"/>
           <w:szCs w:val="20"/>
         </w:rPr>
-        <w:t xml:space="preserve"> </w:t>
+        <w:t>our system</w:t>
       </w:r>
       <w:r>
         <w:rPr>
@@ -2770,7 +2906,7 @@
           <w:sz w:val="20"/>
           <w:szCs w:val="20"/>
         </w:rPr>
-        <w:t>our system</w:t>
+        <w:t xml:space="preserve"> will reduce the gap between D</w:t>
       </w:r>
       <w:r>
         <w:rPr>
@@ -2779,7 +2915,7 @@
           <w:sz w:val="20"/>
           <w:szCs w:val="20"/>
         </w:rPr>
-        <w:t xml:space="preserve"> will reduce the gap between D</w:t>
+        <w:t xml:space="preserve">eaf and people, </w:t>
       </w:r>
       <w:r>
         <w:rPr>
@@ -2788,7 +2924,31 @@
           <w:sz w:val="20"/>
           <w:szCs w:val="20"/>
         </w:rPr>
-        <w:t xml:space="preserve">eaf and people, </w:t>
+        <w:t xml:space="preserve">which models </w:t>
+      </w:r>
+      <w:r>
+        <w:rPr>
+          <w:rFonts w:asciiTheme="minorBidi" w:hAnsiTheme="minorBidi"/>
+          <w:sz w:val="20"/>
+          <w:szCs w:val="20"/>
+        </w:rPr>
+        <w:t xml:space="preserve">can </w:t>
+      </w:r>
+      <w:r>
+        <w:rPr>
+          <w:rFonts w:asciiTheme="minorBidi" w:hAnsiTheme="minorBidi"/>
+          <w:sz w:val="20"/>
+          <w:szCs w:val="20"/>
+        </w:rPr>
+        <w:t>we used to automate this system for communication between them</w:t>
+      </w:r>
+      <w:r>
+        <w:rPr>
+          <w:rFonts w:asciiTheme="minorBidi" w:hAnsiTheme="minorBidi"/>
+          <w:sz w:val="20"/>
+          <w:szCs w:val="20"/>
+        </w:rPr>
+        <w:t xml:space="preserve"> and </w:t>
       </w:r>
       <w:r>
         <w:rPr>
@@ -2797,55 +2957,6 @@
           <w:sz w:val="20"/>
           <w:szCs w:val="20"/>
         </w:rPr>
-        <w:t xml:space="preserve">which models </w:t>
-      </w:r>
-      <w:r>
-        <w:rPr>
-          <w:rFonts w:asciiTheme="minorBidi" w:hAnsiTheme="minorBidi"/>
-          <w:sz w:val="20"/>
-          <w:szCs w:val="20"/>
-        </w:rPr>
-        <w:t xml:space="preserve">can </w:t>
-      </w:r>
-      <w:r>
-        <w:rPr>
-          <w:rFonts w:asciiTheme="minorBidi" w:hAnsiTheme="minorBidi"/>
-          <w:sz w:val="20"/>
-          <w:szCs w:val="20"/>
-        </w:rPr>
-        <w:t>we used to automate this</w:t>
-      </w:r>
-      <w:r>
-        <w:rPr>
-          <w:rFonts w:asciiTheme="minorBidi" w:hAnsiTheme="minorBidi"/>
-          <w:sz w:val="20"/>
-          <w:szCs w:val="20"/>
-        </w:rPr>
-        <w:t xml:space="preserve"> system for communication between </w:t>
-      </w:r>
-      <w:r>
-        <w:rPr>
-          <w:rFonts w:asciiTheme="minorBidi" w:hAnsiTheme="minorBidi"/>
-          <w:sz w:val="20"/>
-          <w:szCs w:val="20"/>
-        </w:rPr>
-        <w:t>them</w:t>
-      </w:r>
-      <w:r>
-        <w:rPr>
-          <w:rFonts w:asciiTheme="minorBidi" w:hAnsiTheme="minorBidi"/>
-          <w:sz w:val="20"/>
-          <w:szCs w:val="20"/>
-        </w:rPr>
-        <w:t xml:space="preserve"> and </w:t>
-      </w:r>
-      <w:r>
-        <w:rPr>
-          <w:rFonts w:asciiTheme="minorBidi" w:eastAsia="Helvetica Neue" w:hAnsiTheme="minorBidi"/>
-          <w:iCs/>
-          <w:sz w:val="20"/>
-          <w:szCs w:val="20"/>
-        </w:rPr>
         <w:t>We will describe how technology can facilitate this mechanism.</w:t>
       </w:r>
     </w:p>
@@ -3064,7 +3175,15 @@
         <w:rPr>
           <w:sz w:val="24"/>
         </w:rPr>
-        <w:t>system</w:t>
+        <w:t>sys</w:t>
+      </w:r>
+      <w:bookmarkStart w:id="0" w:name="_GoBack"/>
+      <w:bookmarkEnd w:id="0"/>
+      <w:r>
+        <w:rPr>
+          <w:sz w:val="24"/>
+        </w:rPr>
+        <w:t>tem</w:t>
       </w:r>
       <w:r>
         <w:rPr>
@@ -3091,13 +3210,44 @@
         <w:rPr>
           <w:sz w:val="24"/>
         </w:rPr>
-        <w:t>So according to my researches and findings, there were not any</w:t>
-      </w:r>
-      <w:r>
-        <w:rPr>
-          <w:sz w:val="24"/>
-        </w:rPr>
-        <w:t xml:space="preserve"> system to convert text/speech or ordinary people into sign language and represent it using an avatar.</w:t>
+        <w:t>So acco</w:t>
+      </w:r>
+      <w:r>
+        <w:rPr>
+          <w:sz w:val="24"/>
+        </w:rPr>
+        <w:t xml:space="preserve">rding to </w:t>
+      </w:r>
+      <w:r>
+        <w:rPr>
+          <w:sz w:val="24"/>
+          <w:lang w:bidi="ps-AF"/>
+        </w:rPr>
+        <w:t>us</w:t>
+      </w:r>
+      <w:r>
+        <w:rPr>
+          <w:sz w:val="24"/>
+        </w:rPr>
+        <w:t xml:space="preserve"> researches and findings, there were not any</w:t>
+      </w:r>
+      <w:r>
+        <w:rPr>
+          <w:sz w:val="24"/>
+        </w:rPr>
+        <w:t xml:space="preserve"> </w:t>
+      </w:r>
+      <w:r>
+        <w:rPr>
+          <w:sz w:val="24"/>
+        </w:rPr>
+        <w:t>system to convert text/speech of</w:t>
+      </w:r>
+      <w:r>
+        <w:rPr>
+          <w:sz w:val="24"/>
+        </w:rPr>
+        <w:t xml:space="preserve"> ordinary people into sign language and represent it using an avatar.</w:t>
       </w:r>
       <w:r>
         <w:t xml:space="preserve"> </w:t>
@@ -3234,6 +3384,7 @@
         </w:rPr>
         <w:t xml:space="preserve">: </w:t>
       </w:r>
+      <w:proofErr w:type="spellStart"/>
       <w:r>
         <w:rPr>
           <w:b/>
@@ -3241,6 +3392,7 @@
         </w:rPr>
         <w:t>HandTalk</w:t>
       </w:r>
+      <w:proofErr w:type="spellEnd"/>
     </w:p>
     <w:p>
       <w:pPr>
@@ -3266,12 +3418,21 @@
       <w:r>
         <w:t xml:space="preserve"> </w:t>
       </w:r>
-      <w:r>
-        <w:rPr>
-          <w:rFonts w:cstheme="minorHAnsi"/>
-          <w:sz w:val="24"/>
-        </w:rPr>
-        <w:t>HandTalk, w</w:t>
+      <w:proofErr w:type="spellStart"/>
+      <w:r>
+        <w:rPr>
+          <w:rFonts w:cstheme="minorHAnsi"/>
+          <w:sz w:val="24"/>
+        </w:rPr>
+        <w:t>HandTalk</w:t>
+      </w:r>
+      <w:proofErr w:type="spellEnd"/>
+      <w:r>
+        <w:rPr>
+          <w:rFonts w:cstheme="minorHAnsi"/>
+          <w:sz w:val="24"/>
+        </w:rPr>
+        <w:t>, w</w:t>
       </w:r>
       <w:r>
         <w:rPr>
@@ -3343,16 +3504,7 @@
           <w:sz w:val="32"/>
           <w:szCs w:val="32"/>
         </w:rPr>
-        <w:t>Objectives</w:t>
-      </w:r>
-      <w:r>
-        <w:rPr>
-          <w:b/>
-          <w:bCs/>
-          <w:sz w:val="32"/>
-          <w:szCs w:val="32"/>
-        </w:rPr>
-        <w:t>:</w:t>
+        <w:t>Objectives:</w:t>
       </w:r>
     </w:p>
     <w:p>
@@ -3513,7 +3665,7 @@
           <w:sz w:val="20"/>
           <w:szCs w:val="20"/>
         </w:rPr>
-        <w:t>nection with people around them.</w:t>
+        <w:t xml:space="preserve">nection with people around them. Our system </w:t>
       </w:r>
       <w:r>
         <w:rPr>
@@ -3522,7 +3674,16 @@
           <w:sz w:val="20"/>
           <w:szCs w:val="20"/>
         </w:rPr>
-        <w:t xml:space="preserve"> Our system get the text/speech from smart phone, convert it to sign language and represent the speech using 3D character.</w:t>
+        <w:t>gets</w:t>
+      </w:r>
+      <w:r>
+        <w:rPr>
+          <w:rFonts w:asciiTheme="minorBidi" w:eastAsia="Helvetica Neue" w:hAnsiTheme="minorBidi"/>
+          <w:iCs/>
+          <w:sz w:val="20"/>
+          <w:szCs w:val="20"/>
+        </w:rPr>
+        <w:t xml:space="preserve"> the text/speech from smart phone, convert it to sign language and represent the speech using 3D character.</w:t>
       </w:r>
     </w:p>
     <w:p>
@@ -3639,14 +3800,7 @@
           <w:sz w:val="24"/>
           <w:szCs w:val="24"/>
         </w:rPr>
-        <w:t>The dataset used is a sample of</w:t>
-      </w:r>
-      <w:r>
-        <w:rPr>
-          <w:sz w:val="24"/>
-          <w:szCs w:val="24"/>
-        </w:rPr>
-        <w:t xml:space="preserve"> common words and sentences that deaf are using daily.</w:t>
+        <w:t>The dataset used is a sample of common words and sentences that deaf are using daily.</w:t>
       </w:r>
     </w:p>
     <w:p>
@@ -3691,14 +3845,7 @@
           <w:sz w:val="24"/>
           <w:szCs w:val="24"/>
         </w:rPr>
-        <w:t>The dataset that was used for this project is a subset of a much larger dataset, as described in</w:t>
-      </w:r>
-      <w:r>
-        <w:rPr>
-          <w:sz w:val="24"/>
-          <w:szCs w:val="24"/>
-        </w:rPr>
-        <w:t xml:space="preserve"> </w:t>
+        <w:t xml:space="preserve">The dataset that was used for this project is a subset of a much larger dataset, as described in </w:t>
       </w:r>
       <w:hyperlink r:id="rId10" w:history="1">
         <w:r>
@@ -3722,14 +3869,7 @@
           <w:sz w:val="24"/>
           <w:szCs w:val="24"/>
         </w:rPr>
-        <w:t xml:space="preserve"> </w:t>
-      </w:r>
-      <w:r>
-        <w:rPr>
-          <w:sz w:val="24"/>
-          <w:szCs w:val="24"/>
-        </w:rPr>
-        <w:t>and has the following feature vectors:</w:t>
+        <w:t xml:space="preserve"> and has the following feature vectors:</w:t>
       </w:r>
     </w:p>
     <w:p>
@@ -3872,15 +4012,7 @@
           <w:szCs w:val="24"/>
         </w:rPr>
         <w:tab/>
-        <w:t>Throw</w:t>
-      </w:r>
-      <w:r>
-        <w:rPr>
-          <w:rFonts w:ascii="Cambria" w:hAnsi="Cambria" w:cs="SuttonSignWritingOneD"/>
-          <w:sz w:val="24"/>
-          <w:szCs w:val="24"/>
-        </w:rPr>
-        <w:t xml:space="preserve"> in mouth</w:t>
+        <w:t>Throw in mouth</w:t>
       </w:r>
     </w:p>
     <w:p>
@@ -3990,13 +4122,6 @@
           <w:szCs w:val="24"/>
         </w:rPr>
         <w:tab/>
-      </w:r>
-      <w:r>
-        <w:rPr>
-          <w:rFonts w:ascii="Cambria" w:hAnsi="Cambria" w:cs="Cambria"/>
-          <w:sz w:val="24"/>
-          <w:szCs w:val="24"/>
-        </w:rPr>
         <w:t>111</w:t>
       </w:r>
     </w:p>
@@ -4031,23 +4156,60 @@
           <w:szCs w:val="28"/>
         </w:rPr>
         <w:tab/>
-      </w:r>
-      <w:r>
+        <w:t>155</w:t>
+      </w:r>
+    </w:p>
+    <w:p>
+      <w:pPr>
         <w:rPr>
           <w:rFonts w:ascii="Cambria" w:hAnsi="Cambria" w:cs="Cambria"/>
           <w:sz w:val="28"/>
           <w:szCs w:val="28"/>
         </w:rPr>
-        <w:t>155</w:t>
-      </w:r>
-    </w:p>
-    <w:p>
-      <w:pPr>
+      </w:pPr>
+      <w:r>
+        <w:rPr>
+          <w:rFonts w:ascii="SuttonSignWritingOneD" w:hAnsi="SuttonSignWritingOneD" w:cs="Cambria"/>
+          <w:sz w:val="28"/>
+          <w:szCs w:val="28"/>
+        </w:rPr>
+        <w:t>𝠀</w:t>
+      </w:r>
+      <w:r>
+        <w:rPr>
+          <w:rFonts w:ascii="SuttonSignWritingOneD" w:hAnsi="SuttonSignWritingOneD" w:cs="SuttonSignWritingOneD"/>
+          <w:sz w:val="28"/>
+          <w:szCs w:val="28"/>
+        </w:rPr>
+        <w:t>񀀡񂤁񁳑񈙇񇆥𝠃𝤯𝤡񀀡𝣝𝣬񂤁𝣱𝣶񁳑𝤆𝣫񈙇𝤑𝤇񇆥𝤈𝤓</w:t>
+      </w:r>
+      <w:r>
         <w:rPr>
           <w:rFonts w:ascii="Cambria" w:hAnsi="Cambria" w:cs="Cambria"/>
           <w:sz w:val="28"/>
           <w:szCs w:val="28"/>
         </w:rPr>
+        <w:tab/>
+        <w:t xml:space="preserve">One hundred </w:t>
+      </w:r>
+      <w:proofErr w:type="gramStart"/>
+      <w:r>
+        <w:rPr>
+          <w:rFonts w:ascii="Cambria" w:hAnsi="Cambria" w:cs="Cambria"/>
+          <w:sz w:val="28"/>
+          <w:szCs w:val="28"/>
+        </w:rPr>
+        <w:t>fifty five</w:t>
+      </w:r>
+      <w:proofErr w:type="gramEnd"/>
+    </w:p>
+    <w:p>
+      <w:pPr>
+        <w:rPr>
+          <w:rFonts w:ascii="Cambria" w:hAnsi="Cambria" w:cs="Cambria"/>
+          <w:sz w:val="28"/>
+          <w:szCs w:val="28"/>
+        </w:rPr>
       </w:pPr>
       <w:r>
         <w:rPr>
@@ -4072,107 +4234,50 @@
           <w:szCs w:val="28"/>
         </w:rPr>
         <w:tab/>
-        <w:t>One</w:t>
-      </w:r>
-      <w:r>
+        <w:t>One-hundred-fifty-five</w:t>
+      </w:r>
+    </w:p>
+    <w:p>
+      <w:pPr>
         <w:rPr>
           <w:rFonts w:ascii="Cambria" w:hAnsi="Cambria" w:cs="Cambria"/>
           <w:sz w:val="28"/>
           <w:szCs w:val="28"/>
         </w:rPr>
-        <w:t xml:space="preserve"> hundred fifty five</w:t>
-      </w:r>
-    </w:p>
-    <w:p>
-      <w:pPr>
+      </w:pPr>
+      <w:r>
+        <w:rPr>
+          <w:rFonts w:ascii="SuttonSignWritingOneD" w:hAnsi="SuttonSignWritingOneD" w:cs="Cambria"/>
+          <w:sz w:val="28"/>
+          <w:szCs w:val="28"/>
+        </w:rPr>
+        <w:t>𝠀</w:t>
+      </w:r>
+      <w:r>
+        <w:rPr>
+          <w:rFonts w:ascii="SuttonSignWritingOneD" w:hAnsi="SuttonSignWritingOneD" w:cs="SuttonSignWritingOneD"/>
+          <w:sz w:val="28"/>
+          <w:szCs w:val="28"/>
+        </w:rPr>
+        <w:t>񀀡񂤁񃋁񀭡𝠃𝤰𝤖񀀡𝣜𝣷񂤁𝣰𝤁񃋁𝤅𝣹񀭡𝤙𝣷</w:t>
+      </w:r>
+      <w:r>
         <w:rPr>
           <w:rFonts w:ascii="Cambria" w:hAnsi="Cambria" w:cs="Cambria"/>
           <w:sz w:val="28"/>
           <w:szCs w:val="28"/>
         </w:rPr>
-      </w:pPr>
-      <w:r>
-        <w:rPr>
-          <w:rFonts w:ascii="SuttonSignWritingOneD" w:hAnsi="SuttonSignWritingOneD" w:cs="Cambria"/>
-          <w:sz w:val="28"/>
-          <w:szCs w:val="28"/>
-        </w:rPr>
-        <w:t>𝠀</w:t>
-      </w:r>
-      <w:r>
-        <w:rPr>
-          <w:rFonts w:ascii="SuttonSignWritingOneD" w:hAnsi="SuttonSignWritingOneD" w:cs="SuttonSignWritingOneD"/>
-          <w:sz w:val="28"/>
-          <w:szCs w:val="28"/>
-        </w:rPr>
-        <w:t>񀀡񂤁񁳑񈙇񇆥𝠃𝤯𝤡񀀡𝣝𝣬񂤁𝣱𝣶񁳑𝤆𝣫񈙇𝤑𝤇񇆥𝤈𝤓</w:t>
-      </w:r>
-      <w:r>
+        <w:tab/>
+        <w:t>163</w:t>
+      </w:r>
+    </w:p>
+    <w:p>
+      <w:pPr>
         <w:rPr>
           <w:rFonts w:ascii="Cambria" w:hAnsi="Cambria" w:cs="Cambria"/>
           <w:sz w:val="28"/>
           <w:szCs w:val="28"/>
         </w:rPr>
-        <w:tab/>
-        <w:t>One-</w:t>
-      </w:r>
-      <w:r>
-        <w:rPr>
-          <w:rFonts w:ascii="Cambria" w:hAnsi="Cambria" w:cs="Cambria"/>
-          <w:sz w:val="28"/>
-          <w:szCs w:val="28"/>
-        </w:rPr>
-        <w:t>hundred-fifty-five</w:t>
-      </w:r>
-    </w:p>
-    <w:p>
-      <w:pPr>
-        <w:rPr>
-          <w:rFonts w:ascii="Cambria" w:hAnsi="Cambria" w:cs="Cambria"/>
-          <w:sz w:val="28"/>
-          <w:szCs w:val="28"/>
-        </w:rPr>
-      </w:pPr>
-      <w:r>
-        <w:rPr>
-          <w:rFonts w:ascii="SuttonSignWritingOneD" w:hAnsi="SuttonSignWritingOneD" w:cs="Cambria"/>
-          <w:sz w:val="28"/>
-          <w:szCs w:val="28"/>
-        </w:rPr>
-        <w:t>𝠀</w:t>
-      </w:r>
-      <w:r>
-        <w:rPr>
-          <w:rFonts w:ascii="SuttonSignWritingOneD" w:hAnsi="SuttonSignWritingOneD" w:cs="SuttonSignWritingOneD"/>
-          <w:sz w:val="28"/>
-          <w:szCs w:val="28"/>
-        </w:rPr>
-        <w:t>񀀡񂤁񃋁񀭡𝠃𝤰𝤖񀀡𝣜𝣷񂤁𝣰𝤁񃋁𝤅𝣹񀭡𝤙𝣷</w:t>
-      </w:r>
-      <w:r>
-        <w:rPr>
-          <w:rFonts w:ascii="Cambria" w:hAnsi="Cambria" w:cs="Cambria"/>
-          <w:sz w:val="28"/>
-          <w:szCs w:val="28"/>
-        </w:rPr>
-        <w:tab/>
-      </w:r>
-      <w:r>
-        <w:rPr>
-          <w:rFonts w:ascii="Cambria" w:hAnsi="Cambria" w:cs="Cambria"/>
-          <w:sz w:val="28"/>
-          <w:szCs w:val="28"/>
-        </w:rPr>
-        <w:t>163</w:t>
-      </w:r>
-    </w:p>
-    <w:p>
-      <w:pPr>
-        <w:rPr>
-          <w:rFonts w:ascii="Cambria" w:hAnsi="Cambria" w:cs="Cambria"/>
-          <w:sz w:val="28"/>
-          <w:szCs w:val="28"/>
-        </w:rPr>
       </w:pPr>
     </w:p>
     <w:p>
@@ -4432,6 +4537,14 @@
       </w:r>
       <w:r>
         <w:rPr>
+          <w:rFonts w:hint="cs"/>
+          <w:sz w:val="24"/>
+          <w:rtl/>
+        </w:rPr>
+        <w:t xml:space="preserve"> </w:t>
+      </w:r>
+      <w:r>
+        <w:rPr>
           <w:rFonts w:cstheme="minorHAnsi"/>
           <w:sz w:val="24"/>
           <w:szCs w:val="24"/>
@@ -4614,9 +4727,11 @@
         <w:adjustRightInd w:val="0"/>
         <w:spacing w:after="0" w:line="240" w:lineRule="auto"/>
         <w:rPr>
-          <w:rFonts w:cstheme="minorHAnsi"/>
+          <w:rFonts w:cstheme="minorHAnsi" w:hint="cs"/>
           <w:sz w:val="32"/>
           <w:szCs w:val="32"/>
+          <w:rtl/>
+          <w:lang w:bidi="prs-AF"/>
         </w:rPr>
       </w:pPr>
     </w:p>
@@ -5091,29 +5206,10 @@
           <w:sz w:val="24"/>
           <w:szCs w:val="24"/>
         </w:rPr>
-        <w:t>Michael Saar and Helena Arthur‐Okor (2013) "Reference services for the deaf and hard of hearing"</w:t>
-      </w:r>
-    </w:p>
-    <w:p>
-      <w:pPr>
-        <w:autoSpaceDE w:val="0"/>
-        <w:autoSpaceDN w:val="0"/>
-        <w:adjustRightInd w:val="0"/>
-        <w:spacing w:after="0" w:line="240" w:lineRule="auto"/>
-        <w:rPr>
-          <w:rFonts w:asciiTheme="majorHAnsi" w:hAnsiTheme="majorHAnsi" w:cstheme="majorHAnsi"/>
-          <w:color w:val="0D0D0D" w:themeColor="text1" w:themeTint="F2"/>
-          <w:sz w:val="24"/>
-          <w:szCs w:val="24"/>
-        </w:rPr>
-      </w:pPr>
-    </w:p>
-    <w:p>
-      <w:pPr>
-        <w:autoSpaceDE w:val="0"/>
-        <w:autoSpaceDN w:val="0"/>
-        <w:adjustRightInd w:val="0"/>
-        <w:spacing w:after="0" w:line="240" w:lineRule="auto"/>
+        <w:t>Michael Saar and Helena Arthur‐</w:t>
+      </w:r>
+      <w:proofErr w:type="spellStart"/>
+      <w:r>
         <w:rPr>
           <w:rFonts w:asciiTheme="majorHAnsi" w:hAnsiTheme="majorHAnsi" w:cstheme="majorHAnsi"/>
           <w:i/>
@@ -5122,25 +5218,9 @@
           <w:sz w:val="24"/>
           <w:szCs w:val="24"/>
         </w:rPr>
-      </w:pPr>
-      <w:r>
-        <w:rPr>
-          <w:rFonts w:asciiTheme="majorHAnsi" w:hAnsiTheme="majorHAnsi" w:cstheme="majorHAnsi"/>
-          <w:color w:val="0D0D0D" w:themeColor="text1" w:themeTint="F2"/>
-          <w:sz w:val="24"/>
-          <w:szCs w:val="24"/>
-        </w:rPr>
-        <w:t>[2</w:t>
-      </w:r>
-      <w:r>
-        <w:rPr>
-          <w:rFonts w:asciiTheme="majorHAnsi" w:hAnsiTheme="majorHAnsi" w:cstheme="majorHAnsi"/>
-          <w:color w:val="0D0D0D" w:themeColor="text1" w:themeTint="F2"/>
-          <w:sz w:val="24"/>
-          <w:szCs w:val="24"/>
-        </w:rPr>
-        <w:t>]</w:t>
-      </w:r>
+        <w:t>Okor</w:t>
+      </w:r>
+      <w:proofErr w:type="spellEnd"/>
       <w:r>
         <w:rPr>
           <w:rFonts w:asciiTheme="majorHAnsi" w:hAnsiTheme="majorHAnsi" w:cstheme="majorHAnsi"/>
@@ -5150,9 +5230,29 @@
           <w:sz w:val="24"/>
           <w:szCs w:val="24"/>
         </w:rPr>
-        <w:t xml:space="preserve"> </w:t>
-      </w:r>
-      <w:r>
+        <w:t xml:space="preserve"> (2013) "Reference services for the deaf and hard of hearing"</w:t>
+      </w:r>
+    </w:p>
+    <w:p>
+      <w:pPr>
+        <w:autoSpaceDE w:val="0"/>
+        <w:autoSpaceDN w:val="0"/>
+        <w:adjustRightInd w:val="0"/>
+        <w:spacing w:after="0" w:line="240" w:lineRule="auto"/>
+        <w:rPr>
+          <w:rFonts w:asciiTheme="majorHAnsi" w:hAnsiTheme="majorHAnsi" w:cstheme="majorHAnsi"/>
+          <w:color w:val="0D0D0D" w:themeColor="text1" w:themeTint="F2"/>
+          <w:sz w:val="24"/>
+          <w:szCs w:val="24"/>
+        </w:rPr>
+      </w:pPr>
+    </w:p>
+    <w:p>
+      <w:pPr>
+        <w:autoSpaceDE w:val="0"/>
+        <w:autoSpaceDN w:val="0"/>
+        <w:adjustRightInd w:val="0"/>
+        <w:spacing w:after="0" w:line="240" w:lineRule="auto"/>
         <w:rPr>
           <w:rFonts w:asciiTheme="majorHAnsi" w:hAnsiTheme="majorHAnsi" w:cstheme="majorHAnsi"/>
           <w:i/>
@@ -5161,7 +5261,70 @@
           <w:sz w:val="24"/>
           <w:szCs w:val="24"/>
         </w:rPr>
-        <w:t>B. Mazor and B. L. Zeigler. The design of speech-interactive dialogs for transaction automation systems. Speech Communication,</w:t>
+      </w:pPr>
+      <w:r>
+        <w:rPr>
+          <w:rFonts w:asciiTheme="majorHAnsi" w:hAnsiTheme="majorHAnsi" w:cstheme="majorHAnsi"/>
+          <w:color w:val="0D0D0D" w:themeColor="text1" w:themeTint="F2"/>
+          <w:sz w:val="24"/>
+          <w:szCs w:val="24"/>
+        </w:rPr>
+        <w:t>[2</w:t>
+      </w:r>
+      <w:r>
+        <w:rPr>
+          <w:rFonts w:asciiTheme="majorHAnsi" w:hAnsiTheme="majorHAnsi" w:cstheme="majorHAnsi"/>
+          <w:color w:val="0D0D0D" w:themeColor="text1" w:themeTint="F2"/>
+          <w:sz w:val="24"/>
+          <w:szCs w:val="24"/>
+        </w:rPr>
+        <w:t>]</w:t>
+      </w:r>
+      <w:r>
+        <w:rPr>
+          <w:rFonts w:asciiTheme="majorHAnsi" w:hAnsiTheme="majorHAnsi" w:cstheme="majorHAnsi"/>
+          <w:i/>
+          <w:iCs/>
+          <w:color w:val="0D0D0D" w:themeColor="text1" w:themeTint="F2"/>
+          <w:sz w:val="24"/>
+          <w:szCs w:val="24"/>
+        </w:rPr>
+        <w:t xml:space="preserve"> </w:t>
+      </w:r>
+      <w:r>
+        <w:rPr>
+          <w:rFonts w:asciiTheme="majorHAnsi" w:hAnsiTheme="majorHAnsi" w:cstheme="majorHAnsi"/>
+          <w:i/>
+          <w:iCs/>
+          <w:color w:val="0D0D0D" w:themeColor="text1" w:themeTint="F2"/>
+          <w:sz w:val="24"/>
+          <w:szCs w:val="24"/>
+        </w:rPr>
+        <w:t xml:space="preserve">B. </w:t>
+      </w:r>
+      <w:proofErr w:type="spellStart"/>
+      <w:r>
+        <w:rPr>
+          <w:rFonts w:asciiTheme="majorHAnsi" w:hAnsiTheme="majorHAnsi" w:cstheme="majorHAnsi"/>
+          <w:i/>
+          <w:iCs/>
+          <w:color w:val="0D0D0D" w:themeColor="text1" w:themeTint="F2"/>
+          <w:sz w:val="24"/>
+          <w:szCs w:val="24"/>
+        </w:rPr>
+        <w:t>Mazor</w:t>
+      </w:r>
+      <w:proofErr w:type="spellEnd"/>
+      <w:r>
+        <w:rPr>
+          <w:rFonts w:asciiTheme="majorHAnsi" w:hAnsiTheme="majorHAnsi" w:cstheme="majorHAnsi"/>
+          <w:i/>
+          <w:iCs/>
+          <w:color w:val="0D0D0D" w:themeColor="text1" w:themeTint="F2"/>
+          <w:sz w:val="24"/>
+          <w:szCs w:val="24"/>
+        </w:rPr>
+        <w:t xml:space="preserve"> and B. L. Zeigler. The design of speech-interactive dialogs for transaction automation systems. Speech Communication,</w:t>
       </w:r>
     </w:p>
     <w:p>
@@ -5310,54 +5473,58 @@
           <w:sz w:val="24"/>
           <w:szCs w:val="24"/>
         </w:rPr>
-        <w:t>D. Wood, H. Wood, A. Griffiths, and I. Howarth. Teaching and talking with deaf children. John Wiley and Sons, 1986.</w:t>
-      </w:r>
-    </w:p>
-    <w:p>
-      <w:pPr>
-        <w:autoSpaceDE w:val="0"/>
-        <w:autoSpaceDN w:val="0"/>
-        <w:adjustRightInd w:val="0"/>
-        <w:spacing w:after="0" w:line="240" w:lineRule="auto"/>
-        <w:rPr>
-          <w:rFonts w:asciiTheme="majorHAnsi" w:hAnsiTheme="majorHAnsi" w:cs="Cambria"/>
-          <w:color w:val="595959" w:themeColor="text1" w:themeTint="A6"/>
-          <w:sz w:val="24"/>
-          <w:szCs w:val="24"/>
-        </w:rPr>
-      </w:pPr>
-    </w:p>
-    <w:p>
-      <w:pPr>
-        <w:widowControl w:val="0"/>
-        <w:spacing w:after="0" w:line="240" w:lineRule="auto"/>
-        <w:rPr>
-          <w:rStyle w:val="HTMLCite"/>
-          <w:rFonts w:asciiTheme="majorHAnsi" w:eastAsia="Helvetica Neue" w:hAnsiTheme="majorHAnsi" w:cstheme="majorHAnsi"/>
-          <w:sz w:val="24"/>
-          <w:szCs w:val="20"/>
-        </w:rPr>
-      </w:pPr>
+        <w:t xml:space="preserve">D. Wood, H. Wood, A. Griffiths, and I. </w:t>
+      </w:r>
+      <w:proofErr w:type="spellStart"/>
       <w:r>
         <w:rPr>
           <w:rFonts w:asciiTheme="majorHAnsi" w:hAnsiTheme="majorHAnsi" w:cstheme="majorHAnsi"/>
           <w:i/>
           <w:iCs/>
-          <w:sz w:val="24"/>
-          <w:szCs w:val="20"/>
-        </w:rPr>
-        <w:t>[5]</w:t>
-      </w:r>
+          <w:color w:val="0D0D0D" w:themeColor="text1" w:themeTint="F2"/>
+          <w:sz w:val="24"/>
+          <w:szCs w:val="24"/>
+        </w:rPr>
+        <w:t>Howarth</w:t>
+      </w:r>
+      <w:proofErr w:type="spellEnd"/>
       <w:r>
         <w:rPr>
           <w:rFonts w:asciiTheme="majorHAnsi" w:hAnsiTheme="majorHAnsi" w:cstheme="majorHAnsi"/>
           <w:i/>
           <w:iCs/>
+          <w:color w:val="0D0D0D" w:themeColor="text1" w:themeTint="F2"/>
+          <w:sz w:val="24"/>
+          <w:szCs w:val="24"/>
+        </w:rPr>
+        <w:t>. Teaching and talking with deaf children. John Wiley and Sons, 1986.</w:t>
+      </w:r>
+    </w:p>
+    <w:p>
+      <w:pPr>
+        <w:autoSpaceDE w:val="0"/>
+        <w:autoSpaceDN w:val="0"/>
+        <w:adjustRightInd w:val="0"/>
+        <w:spacing w:after="0" w:line="240" w:lineRule="auto"/>
+        <w:rPr>
+          <w:rFonts w:asciiTheme="majorHAnsi" w:hAnsiTheme="majorHAnsi" w:cs="Cambria"/>
+          <w:color w:val="595959" w:themeColor="text1" w:themeTint="A6"/>
+          <w:sz w:val="24"/>
+          <w:szCs w:val="24"/>
+        </w:rPr>
+      </w:pPr>
+    </w:p>
+    <w:p>
+      <w:pPr>
+        <w:widowControl w:val="0"/>
+        <w:spacing w:after="0" w:line="240" w:lineRule="auto"/>
+        <w:rPr>
+          <w:rStyle w:val="HTMLCite"/>
+          <w:rFonts w:asciiTheme="majorHAnsi" w:eastAsia="Helvetica Neue" w:hAnsiTheme="majorHAnsi" w:cstheme="majorHAnsi"/>
           <w:sz w:val="24"/>
           <w:szCs w:val="20"/>
         </w:rPr>
-        <w:t xml:space="preserve"> </w:t>
-      </w:r>
+      </w:pPr>
       <w:r>
         <w:rPr>
           <w:rFonts w:asciiTheme="majorHAnsi" w:hAnsiTheme="majorHAnsi" w:cstheme="majorHAnsi"/>
@@ -5366,7 +5533,83 @@
           <w:sz w:val="24"/>
           <w:szCs w:val="20"/>
         </w:rPr>
-        <w:t>Maiorana-Basas, Michella, and Claudia M. Pagliaro. "Technology use among adults who are deaf and hard of hearing: A national survey." Journal of deaf studies and deaf education 19.3 (2014): 400-410.</w:t>
+        <w:t>[5]</w:t>
+      </w:r>
+      <w:r>
+        <w:rPr>
+          <w:rFonts w:asciiTheme="majorHAnsi" w:hAnsiTheme="majorHAnsi" w:cstheme="majorHAnsi"/>
+          <w:i/>
+          <w:iCs/>
+          <w:sz w:val="24"/>
+          <w:szCs w:val="20"/>
+        </w:rPr>
+        <w:t xml:space="preserve"> </w:t>
+      </w:r>
+      <w:proofErr w:type="spellStart"/>
+      <w:r>
+        <w:rPr>
+          <w:rFonts w:asciiTheme="majorHAnsi" w:hAnsiTheme="majorHAnsi" w:cstheme="majorHAnsi"/>
+          <w:i/>
+          <w:iCs/>
+          <w:sz w:val="24"/>
+          <w:szCs w:val="20"/>
+        </w:rPr>
+        <w:t>Maiorana-Basas</w:t>
+      </w:r>
+      <w:proofErr w:type="spellEnd"/>
+      <w:r>
+        <w:rPr>
+          <w:rFonts w:asciiTheme="majorHAnsi" w:hAnsiTheme="majorHAnsi" w:cstheme="majorHAnsi"/>
+          <w:i/>
+          <w:iCs/>
+          <w:sz w:val="24"/>
+          <w:szCs w:val="20"/>
+        </w:rPr>
+        <w:t xml:space="preserve">, </w:t>
+      </w:r>
+      <w:proofErr w:type="spellStart"/>
+      <w:r>
+        <w:rPr>
+          <w:rFonts w:asciiTheme="majorHAnsi" w:hAnsiTheme="majorHAnsi" w:cstheme="majorHAnsi"/>
+          <w:i/>
+          <w:iCs/>
+          <w:sz w:val="24"/>
+          <w:szCs w:val="20"/>
+        </w:rPr>
+        <w:t>Michella</w:t>
+      </w:r>
+      <w:proofErr w:type="spellEnd"/>
+      <w:r>
+        <w:rPr>
+          <w:rFonts w:asciiTheme="majorHAnsi" w:hAnsiTheme="majorHAnsi" w:cstheme="majorHAnsi"/>
+          <w:i/>
+          <w:iCs/>
+          <w:sz w:val="24"/>
+          <w:szCs w:val="20"/>
+        </w:rPr>
+        <w:t xml:space="preserve">, and Claudia M. </w:t>
+      </w:r>
+      <w:proofErr w:type="spellStart"/>
+      <w:r>
+        <w:rPr>
+          <w:rFonts w:asciiTheme="majorHAnsi" w:hAnsiTheme="majorHAnsi" w:cstheme="majorHAnsi"/>
+          <w:i/>
+          <w:iCs/>
+          <w:sz w:val="24"/>
+          <w:szCs w:val="20"/>
+        </w:rPr>
+        <w:t>Pagliaro</w:t>
+      </w:r>
+      <w:proofErr w:type="spellEnd"/>
+      <w:r>
+        <w:rPr>
+          <w:rFonts w:asciiTheme="majorHAnsi" w:hAnsiTheme="majorHAnsi" w:cstheme="majorHAnsi"/>
+          <w:i/>
+          <w:iCs/>
+          <w:sz w:val="24"/>
+          <w:szCs w:val="20"/>
+        </w:rPr>
+        <w:t>. "Technology use among adults who are deaf and hard of hearing: A national survey." Journal of deaf studies and deaf education 19.3 (2014): 400-410.</w:t>
       </w:r>
     </w:p>
     <w:p>
@@ -5419,7 +5662,51 @@
           <w:sz w:val="24"/>
           <w:szCs w:val="24"/>
         </w:rPr>
-        <w:t>Al-Fityani, Kinda, and Carol Padden. "Sign language geography in the Arab world." Sign languages: A Cambridge survey (2010): 433-450.</w:t>
+        <w:t>Al-</w:t>
+      </w:r>
+      <w:proofErr w:type="spellStart"/>
+      <w:r>
+        <w:rPr>
+          <w:rFonts w:asciiTheme="majorHAnsi" w:hAnsiTheme="majorHAnsi" w:cstheme="majorHAnsi"/>
+          <w:i/>
+          <w:iCs/>
+          <w:sz w:val="24"/>
+          <w:szCs w:val="24"/>
+        </w:rPr>
+        <w:t>Fityani</w:t>
+      </w:r>
+      <w:proofErr w:type="spellEnd"/>
+      <w:r>
+        <w:rPr>
+          <w:rFonts w:asciiTheme="majorHAnsi" w:hAnsiTheme="majorHAnsi" w:cstheme="majorHAnsi"/>
+          <w:i/>
+          <w:iCs/>
+          <w:sz w:val="24"/>
+          <w:szCs w:val="24"/>
+        </w:rPr>
+        <w:t xml:space="preserve">, </w:t>
+      </w:r>
+      <w:proofErr w:type="spellStart"/>
+      <w:r>
+        <w:rPr>
+          <w:rFonts w:asciiTheme="majorHAnsi" w:hAnsiTheme="majorHAnsi" w:cstheme="majorHAnsi"/>
+          <w:i/>
+          <w:iCs/>
+          <w:sz w:val="24"/>
+          <w:szCs w:val="24"/>
+        </w:rPr>
+        <w:t>Kinda</w:t>
+      </w:r>
+      <w:proofErr w:type="spellEnd"/>
+      <w:r>
+        <w:rPr>
+          <w:rFonts w:asciiTheme="majorHAnsi" w:hAnsiTheme="majorHAnsi" w:cstheme="majorHAnsi"/>
+          <w:i/>
+          <w:iCs/>
+          <w:sz w:val="24"/>
+          <w:szCs w:val="24"/>
+        </w:rPr>
+        <w:t>, and Carol Padden. "Sign language geography in the Arab world." Sign languages: A Cambridge survey (2010): 433-450.</w:t>
       </w:r>
     </w:p>
     <w:p>
@@ -5459,8 +5746,9 @@
           <w:szCs w:val="20"/>
           <w:shd w:val="clear" w:color="auto" w:fill="FFFFFF"/>
         </w:rPr>
-        <w:t xml:space="preserve">[7] </w:t>
-      </w:r>
+        <w:t xml:space="preserve">[7] Cox, S., Lincoln, M., Tryggvason, J., </w:t>
+      </w:r>
+      <w:proofErr w:type="spellStart"/>
       <w:r>
         <w:rPr>
           <w:rFonts w:asciiTheme="majorHAnsi" w:hAnsiTheme="majorHAnsi" w:cstheme="majorHAnsi"/>
@@ -5470,7 +5758,43 @@
           <w:szCs w:val="20"/>
           <w:shd w:val="clear" w:color="auto" w:fill="FFFFFF"/>
         </w:rPr>
-        <w:t>Cox, S., Lincoln, M., Tryggvason, J., Nakisa, M., Wells, M., Tutt, M. and Abbott, S., 2002, July. Tessa, a system to aid communication with deaf people. In </w:t>
+        <w:t>Nakisa</w:t>
+      </w:r>
+      <w:proofErr w:type="spellEnd"/>
+      <w:r>
+        <w:rPr>
+          <w:rFonts w:asciiTheme="majorHAnsi" w:hAnsiTheme="majorHAnsi" w:cstheme="majorHAnsi"/>
+          <w:i/>
+          <w:color w:val="222222"/>
+          <w:sz w:val="24"/>
+          <w:szCs w:val="20"/>
+          <w:shd w:val="clear" w:color="auto" w:fill="FFFFFF"/>
+        </w:rPr>
+        <w:t xml:space="preserve">, M., Wells, M., </w:t>
+      </w:r>
+      <w:proofErr w:type="spellStart"/>
+      <w:r>
+        <w:rPr>
+          <w:rFonts w:asciiTheme="majorHAnsi" w:hAnsiTheme="majorHAnsi" w:cstheme="majorHAnsi"/>
+          <w:i/>
+          <w:color w:val="222222"/>
+          <w:sz w:val="24"/>
+          <w:szCs w:val="20"/>
+          <w:shd w:val="clear" w:color="auto" w:fill="FFFFFF"/>
+        </w:rPr>
+        <w:t>Tutt</w:t>
+      </w:r>
+      <w:proofErr w:type="spellEnd"/>
+      <w:r>
+        <w:rPr>
+          <w:rFonts w:asciiTheme="majorHAnsi" w:hAnsiTheme="majorHAnsi" w:cstheme="majorHAnsi"/>
+          <w:i/>
+          <w:color w:val="222222"/>
+          <w:sz w:val="24"/>
+          <w:szCs w:val="20"/>
+          <w:shd w:val="clear" w:color="auto" w:fill="FFFFFF"/>
+        </w:rPr>
+        <w:t>, M. and Abbott, S., 2002, July. Tessa, a system to aid communication with deaf people. In </w:t>
       </w:r>
       <w:r>
         <w:rPr>
@@ -5564,7 +5888,7 @@
 </file>
 
 <file path=word/endnotes.xml><?xml version="1.0" encoding="utf-8"?>
-<w:endnotes xmlns:wpc="http://schemas.microsoft.com/office/word/2010/wordprocessingCanvas" xmlns:mc="http://schemas.openxmlformats.org/markup-compatibility/2006" xmlns:o="urn:schemas-microsoft-com:office:office" xmlns:r="http://schemas.openxmlformats.org/officeDocument/2006/relationships" xmlns:m="http://schemas.openxmlformats.org/officeDocument/2006/math" xmlns:v="urn:schemas-microsoft-com:vml" xmlns:wp14="http://schemas.microsoft.com/office/word/2010/wordprocessingDrawing" xmlns:wp="http://schemas.openxmlformats.org/drawingml/2006/wordprocessingDrawing" xmlns:w10="urn:schemas-microsoft-com:office:word" xmlns:w="http://schemas.openxmlformats.org/wordprocessingml/2006/main" xmlns:w14="http://schemas.microsoft.com/office/word/2010/wordml" xmlns:w15="http://schemas.microsoft.com/office/word/2012/wordml" xmlns:wpg="http://schemas.microsoft.com/office/word/2010/wordprocessingGroup" xmlns:wpi="http://schemas.microsoft.com/office/word/2010/wordprocessingInk" xmlns:wne="http://schemas.microsoft.com/office/word/2006/wordml" xmlns:wps="http://schemas.microsoft.com/office/word/2010/wordprocessingShape" mc:Ignorable="w14 w15 wp14">
+<w:endnotes xmlns:wpc="http://schemas.microsoft.com/office/word/2010/wordprocessingCanvas" xmlns:cx="http://schemas.microsoft.com/office/drawing/2014/chartex" xmlns:mc="http://schemas.openxmlformats.org/markup-compatibility/2006" xmlns:o="urn:schemas-microsoft-com:office:office" xmlns:r="http://schemas.openxmlformats.org/officeDocument/2006/relationships" xmlns:m="http://schemas.openxmlformats.org/officeDocument/2006/math" xmlns:v="urn:schemas-microsoft-com:vml" xmlns:wp14="http://schemas.microsoft.com/office/word/2010/wordprocessingDrawing" xmlns:wp="http://schemas.openxmlformats.org/drawingml/2006/wordprocessingDrawing" xmlns:w10="urn:schemas-microsoft-com:office:word" xmlns:w="http://schemas.openxmlformats.org/wordprocessingml/2006/main" xmlns:w14="http://schemas.microsoft.com/office/word/2010/wordml" xmlns:w15="http://schemas.microsoft.com/office/word/2012/wordml" xmlns:w16se="http://schemas.microsoft.com/office/word/2015/wordml/symex" xmlns:wpg="http://schemas.microsoft.com/office/word/2010/wordprocessingGroup" xmlns:wpi="http://schemas.microsoft.com/office/word/2010/wordprocessingInk" xmlns:wne="http://schemas.microsoft.com/office/word/2006/wordml" xmlns:wps="http://schemas.microsoft.com/office/word/2010/wordprocessingShape" mc:Ignorable="w14 w15 w16se wp14">
   <w:endnote w:type="separator" w:id="-1">
     <w:p>
       <w:pPr>
@@ -5589,7 +5913,7 @@
 </file>
 
 <file path=word/footer1.xml><?xml version="1.0" encoding="utf-8"?>
-<w:ftr xmlns:wpc="http://schemas.microsoft.com/office/word/2010/wordprocessingCanvas" xmlns:mc="http://schemas.openxmlformats.org/markup-compatibility/2006" xmlns:o="urn:schemas-microsoft-com:office:office" xmlns:r="http://schemas.openxmlformats.org/officeDocument/2006/relationships" xmlns:m="http://schemas.openxmlformats.org/officeDocument/2006/math" xmlns:v="urn:schemas-microsoft-com:vml" xmlns:wp14="http://schemas.microsoft.com/office/word/2010/wordprocessingDrawing" xmlns:wp="http://schemas.openxmlformats.org/drawingml/2006/wordprocessingDrawing" xmlns:w10="urn:schemas-microsoft-com:office:word" xmlns:w="http://schemas.openxmlformats.org/wordprocessingml/2006/main" xmlns:w14="http://schemas.microsoft.com/office/word/2010/wordml" xmlns:w15="http://schemas.microsoft.com/office/word/2012/wordml" xmlns:wpg="http://schemas.microsoft.com/office/word/2010/wordprocessingGroup" xmlns:wpi="http://schemas.microsoft.com/office/word/2010/wordprocessingInk" xmlns:wne="http://schemas.microsoft.com/office/word/2006/wordml" xmlns:wps="http://schemas.microsoft.com/office/word/2010/wordprocessingShape" mc:Ignorable="w14 w15 wp14">
+<w:ftr xmlns:wpc="http://schemas.microsoft.com/office/word/2010/wordprocessingCanvas" xmlns:cx="http://schemas.microsoft.com/office/drawing/2014/chartex" xmlns:mc="http://schemas.openxmlformats.org/markup-compatibility/2006" xmlns:o="urn:schemas-microsoft-com:office:office" xmlns:r="http://schemas.openxmlformats.org/officeDocument/2006/relationships" xmlns:m="http://schemas.openxmlformats.org/officeDocument/2006/math" xmlns:v="urn:schemas-microsoft-com:vml" xmlns:wp14="http://schemas.microsoft.com/office/word/2010/wordprocessingDrawing" xmlns:wp="http://schemas.openxmlformats.org/drawingml/2006/wordprocessingDrawing" xmlns:w10="urn:schemas-microsoft-com:office:word" xmlns:w="http://schemas.openxmlformats.org/wordprocessingml/2006/main" xmlns:w14="http://schemas.microsoft.com/office/word/2010/wordml" xmlns:w15="http://schemas.microsoft.com/office/word/2012/wordml" xmlns:w16se="http://schemas.microsoft.com/office/word/2015/wordml/symex" xmlns:wpg="http://schemas.microsoft.com/office/word/2010/wordprocessingGroup" xmlns:wpi="http://schemas.microsoft.com/office/word/2010/wordprocessingInk" xmlns:wne="http://schemas.microsoft.com/office/word/2006/wordml" xmlns:wps="http://schemas.microsoft.com/office/word/2010/wordprocessingShape" mc:Ignorable="w14 w15 w16se wp14">
   <w:sdt>
     <w:sdtPr>
       <w:id w:val="-2059923009"/>
@@ -5642,7 +5966,7 @@
 </file>
 
 <file path=word/footer2.xml><?xml version="1.0" encoding="utf-8"?>
-<w:ftr xmlns:wpc="http://schemas.microsoft.com/office/word/2010/wordprocessingCanvas" xmlns:mc="http://schemas.openxmlformats.org/markup-compatibility/2006" xmlns:o="urn:schemas-microsoft-com:office:office" xmlns:r="http://schemas.openxmlformats.org/officeDocument/2006/relationships" xmlns:m="http://schemas.openxmlformats.org/officeDocument/2006/math" xmlns:v="urn:schemas-microsoft-com:vml" xmlns:wp14="http://schemas.microsoft.com/office/word/2010/wordprocessingDrawing" xmlns:wp="http://schemas.openxmlformats.org/drawingml/2006/wordprocessingDrawing" xmlns:w10="urn:schemas-microsoft-com:office:word" xmlns:w="http://schemas.openxmlformats.org/wordprocessingml/2006/main" xmlns:w14="http://schemas.microsoft.com/office/word/2010/wordml" xmlns:w15="http://schemas.microsoft.com/office/word/2012/wordml" xmlns:wpg="http://schemas.microsoft.com/office/word/2010/wordprocessingGroup" xmlns:wpi="http://schemas.microsoft.com/office/word/2010/wordprocessingInk" xmlns:wne="http://schemas.microsoft.com/office/word/2006/wordml" xmlns:wps="http://schemas.microsoft.com/office/word/2010/wordprocessingShape" mc:Ignorable="w14 w15 wp14">
+<w:ftr xmlns:wpc="http://schemas.microsoft.com/office/word/2010/wordprocessingCanvas" xmlns:cx="http://schemas.microsoft.com/office/drawing/2014/chartex" xmlns:mc="http://schemas.openxmlformats.org/markup-compatibility/2006" xmlns:o="urn:schemas-microsoft-com:office:office" xmlns:r="http://schemas.openxmlformats.org/officeDocument/2006/relationships" xmlns:m="http://schemas.openxmlformats.org/officeDocument/2006/math" xmlns:v="urn:schemas-microsoft-com:vml" xmlns:wp14="http://schemas.microsoft.com/office/word/2010/wordprocessingDrawing" xmlns:wp="http://schemas.openxmlformats.org/drawingml/2006/wordprocessingDrawing" xmlns:w10="urn:schemas-microsoft-com:office:word" xmlns:w="http://schemas.openxmlformats.org/wordprocessingml/2006/main" xmlns:w14="http://schemas.microsoft.com/office/word/2010/wordml" xmlns:w15="http://schemas.microsoft.com/office/word/2012/wordml" xmlns:w16se="http://schemas.microsoft.com/office/word/2015/wordml/symex" xmlns:wpg="http://schemas.microsoft.com/office/word/2010/wordprocessingGroup" xmlns:wpi="http://schemas.microsoft.com/office/word/2010/wordprocessingInk" xmlns:wne="http://schemas.microsoft.com/office/word/2006/wordml" xmlns:wps="http://schemas.microsoft.com/office/word/2010/wordprocessingShape" mc:Ignorable="w14 w15 w16se wp14">
   <w:sdt>
     <w:sdtPr>
       <w:id w:val="-1942062999"/>
@@ -5695,7 +6019,7 @@
 </file>
 
 <file path=word/footnotes.xml><?xml version="1.0" encoding="utf-8"?>
-<w:footnotes xmlns:wpc="http://schemas.microsoft.com/office/word/2010/wordprocessingCanvas" xmlns:mc="http://schemas.openxmlformats.org/markup-compatibility/2006" xmlns:o="urn:schemas-microsoft-com:office:office" xmlns:r="http://schemas.openxmlformats.org/officeDocument/2006/relationships" xmlns:m="http://schemas.openxmlformats.org/officeDocument/2006/math" xmlns:v="urn:schemas-microsoft-com:vml" xmlns:wp14="http://schemas.microsoft.com/office/word/2010/wordprocessingDrawing" xmlns:wp="http://schemas.openxmlformats.org/drawingml/2006/wordprocessingDrawing" xmlns:w10="urn:schemas-microsoft-com:office:word" xmlns:w="http://schemas.openxmlformats.org/wordprocessingml/2006/main" xmlns:w14="http://schemas.microsoft.com/office/word/2010/wordml" xmlns:w15="http://schemas.microsoft.com/office/word/2012/wordml" xmlns:wpg="http://schemas.microsoft.com/office/word/2010/wordprocessingGroup" xmlns:wpi="http://schemas.microsoft.com/office/word/2010/wordprocessingInk" xmlns:wne="http://schemas.microsoft.com/office/word/2006/wordml" xmlns:wps="http://schemas.microsoft.com/office/word/2010/wordprocessingShape" mc:Ignorable="w14 w15 wp14">
+<w:footnotes xmlns:wpc="http://schemas.microsoft.com/office/word/2010/wordprocessingCanvas" xmlns:cx="http://schemas.microsoft.com/office/drawing/2014/chartex" xmlns:mc="http://schemas.openxmlformats.org/markup-compatibility/2006" xmlns:o="urn:schemas-microsoft-com:office:office" xmlns:r="http://schemas.openxmlformats.org/officeDocument/2006/relationships" xmlns:m="http://schemas.openxmlformats.org/officeDocument/2006/math" xmlns:v="urn:schemas-microsoft-com:vml" xmlns:wp14="http://schemas.microsoft.com/office/word/2010/wordprocessingDrawing" xmlns:wp="http://schemas.openxmlformats.org/drawingml/2006/wordprocessingDrawing" xmlns:w10="urn:schemas-microsoft-com:office:word" xmlns:w="http://schemas.openxmlformats.org/wordprocessingml/2006/main" xmlns:w14="http://schemas.microsoft.com/office/word/2010/wordml" xmlns:w15="http://schemas.microsoft.com/office/word/2012/wordml" xmlns:w16se="http://schemas.microsoft.com/office/word/2015/wordml/symex" xmlns:wpg="http://schemas.microsoft.com/office/word/2010/wordprocessingGroup" xmlns:wpi="http://schemas.microsoft.com/office/word/2010/wordprocessingInk" xmlns:wne="http://schemas.microsoft.com/office/word/2006/wordml" xmlns:wps="http://schemas.microsoft.com/office/word/2010/wordprocessingShape" mc:Ignorable="w14 w15 w16se wp14">
   <w:footnote w:type="separator" w:id="-1">
     <w:p>
       <w:pPr>
@@ -5720,8 +6044,8 @@
 </file>
 
 <file path=word/numbering.xml><?xml version="1.0" encoding="utf-8"?>
-<w:numbering xmlns:wpc="http://schemas.microsoft.com/office/word/2010/wordprocessingCanvas" xmlns:mc="http://schemas.openxmlformats.org/markup-compatibility/2006" xmlns:o="urn:schemas-microsoft-com:office:office" xmlns:r="http://schemas.openxmlformats.org/officeDocument/2006/relationships" xmlns:m="http://schemas.openxmlformats.org/officeDocument/2006/math" xmlns:v="urn:schemas-microsoft-com:vml" xmlns:wp14="http://schemas.microsoft.com/office/word/2010/wordprocessingDrawing" xmlns:wp="http://schemas.openxmlformats.org/drawingml/2006/wordprocessingDrawing" xmlns:w10="urn:schemas-microsoft-com:office:word" xmlns:w="http://schemas.openxmlformats.org/wordprocessingml/2006/main" xmlns:w14="http://schemas.microsoft.com/office/word/2010/wordml" xmlns:w15="http://schemas.microsoft.com/office/word/2012/wordml" xmlns:wpg="http://schemas.microsoft.com/office/word/2010/wordprocessingGroup" xmlns:wpi="http://schemas.microsoft.com/office/word/2010/wordprocessingInk" xmlns:wne="http://schemas.microsoft.com/office/word/2006/wordml" xmlns:wps="http://schemas.microsoft.com/office/word/2010/wordprocessingShape" mc:Ignorable="w14 w15 wp14">
-  <w:abstractNum w:abstractNumId="0">
+<w:numbering xmlns:wpc="http://schemas.microsoft.com/office/word/2010/wordprocessingCanvas" xmlns:cx="http://schemas.microsoft.com/office/drawing/2014/chartex" xmlns:mc="http://schemas.openxmlformats.org/markup-compatibility/2006" xmlns:o="urn:schemas-microsoft-com:office:office" xmlns:r="http://schemas.openxmlformats.org/officeDocument/2006/relationships" xmlns:m="http://schemas.openxmlformats.org/officeDocument/2006/math" xmlns:v="urn:schemas-microsoft-com:vml" xmlns:wp14="http://schemas.microsoft.com/office/word/2010/wordprocessingDrawing" xmlns:wp="http://schemas.openxmlformats.org/drawingml/2006/wordprocessingDrawing" xmlns:w10="urn:schemas-microsoft-com:office:word" xmlns:w="http://schemas.openxmlformats.org/wordprocessingml/2006/main" xmlns:w14="http://schemas.microsoft.com/office/word/2010/wordml" xmlns:w15="http://schemas.microsoft.com/office/word/2012/wordml" xmlns:w16se="http://schemas.microsoft.com/office/word/2015/wordml/symex" xmlns:wpg="http://schemas.microsoft.com/office/word/2010/wordprocessingGroup" xmlns:wpi="http://schemas.microsoft.com/office/word/2010/wordprocessingInk" xmlns:wne="http://schemas.microsoft.com/office/word/2006/wordml" xmlns:wps="http://schemas.microsoft.com/office/word/2010/wordprocessingShape" mc:Ignorable="w14 w15 w16se wp14">
+  <w:abstractNum w:abstractNumId="0" w15:restartNumberingAfterBreak="0">
     <w:nsid w:val="22600169"/>
     <w:multiLevelType w:val="multilevel"/>
     <w:tmpl w:val="481CCAEC"/>
@@ -5845,7 +6169,7 @@
       </w:rPr>
     </w:lvl>
   </w:abstractNum>
-  <w:abstractNum w:abstractNumId="1">
+  <w:abstractNum w:abstractNumId="1" w15:restartNumberingAfterBreak="0">
     <w:nsid w:val="23547E4D"/>
     <w:multiLevelType w:val="hybridMultilevel"/>
     <w:tmpl w:val="3EB89774"/>
@@ -5931,7 +6255,7 @@
       </w:pPr>
     </w:lvl>
   </w:abstractNum>
-  <w:abstractNum w:abstractNumId="2">
+  <w:abstractNum w:abstractNumId="2" w15:restartNumberingAfterBreak="0">
     <w:nsid w:val="246D174C"/>
     <w:multiLevelType w:val="multilevel"/>
     <w:tmpl w:val="E098DF2C"/>
@@ -6044,7 +6368,7 @@
       </w:rPr>
     </w:lvl>
   </w:abstractNum>
-  <w:abstractNum w:abstractNumId="3">
+  <w:abstractNum w:abstractNumId="3" w15:restartNumberingAfterBreak="0">
     <w:nsid w:val="3B735FBF"/>
     <w:multiLevelType w:val="multilevel"/>
     <w:tmpl w:val="AD1EDF4E"/>
@@ -6162,7 +6486,7 @@
       </w:rPr>
     </w:lvl>
   </w:abstractNum>
-  <w:abstractNum w:abstractNumId="4">
+  <w:abstractNum w:abstractNumId="4" w15:restartNumberingAfterBreak="0">
     <w:nsid w:val="40774E6F"/>
     <w:multiLevelType w:val="hybridMultilevel"/>
     <w:tmpl w:val="799A7226"/>
@@ -6248,7 +6572,7 @@
       </w:pPr>
     </w:lvl>
   </w:abstractNum>
-  <w:abstractNum w:abstractNumId="5">
+  <w:abstractNum w:abstractNumId="5" w15:restartNumberingAfterBreak="0">
     <w:nsid w:val="517A6B75"/>
     <w:multiLevelType w:val="hybridMultilevel"/>
     <w:tmpl w:val="0A1E68E2"/>
@@ -6337,7 +6661,7 @@
       </w:pPr>
     </w:lvl>
   </w:abstractNum>
-  <w:abstractNum w:abstractNumId="6">
+  <w:abstractNum w:abstractNumId="6" w15:restartNumberingAfterBreak="0">
     <w:nsid w:val="5D3F7189"/>
     <w:multiLevelType w:val="hybridMultilevel"/>
     <w:tmpl w:val="23A4D1D2"/>
@@ -6426,7 +6750,7 @@
       </w:pPr>
     </w:lvl>
   </w:abstractNum>
-  <w:abstractNum w:abstractNumId="7">
+  <w:abstractNum w:abstractNumId="7" w15:restartNumberingAfterBreak="0">
     <w:nsid w:val="61CB7EE6"/>
     <w:multiLevelType w:val="multilevel"/>
     <w:tmpl w:val="04090029"/>
@@ -6558,7 +6882,7 @@
 </file>
 
 <file path=word/styles.xml><?xml version="1.0" encoding="utf-8"?>
-<w:styles xmlns:mc="http://schemas.openxmlformats.org/markup-compatibility/2006" xmlns:r="http://schemas.openxmlformats.org/officeDocument/2006/relationships" xmlns:w="http://schemas.openxmlformats.org/wordprocessingml/2006/main" xmlns:w14="http://schemas.microsoft.com/office/word/2010/wordml" xmlns:w15="http://schemas.microsoft.com/office/word/2012/wordml" mc:Ignorable="w14 w15">
+<w:styles xmlns:mc="http://schemas.openxmlformats.org/markup-compatibility/2006" xmlns:r="http://schemas.openxmlformats.org/officeDocument/2006/relationships" xmlns:w="http://schemas.openxmlformats.org/wordprocessingml/2006/main" xmlns:w14="http://schemas.microsoft.com/office/word/2010/wordml" xmlns:w15="http://schemas.microsoft.com/office/word/2012/wordml" xmlns:w16se="http://schemas.microsoft.com/office/word/2015/wordml/symex" mc:Ignorable="w14 w15 w16se">
   <w:docDefaults>
     <w:rPrDefault>
       <w:rPr>

</xml_diff>

<commit_message>
some  changes added to summary and background section
</commit_message>
<xml_diff>
--- a/7th semester Defence Report/Final Project Report.docx
+++ b/7th semester Defence Report/Final Project Report.docx
@@ -335,8 +335,6 @@
           <w:szCs w:val="24"/>
         </w:rPr>
       </w:pPr>
-      <w:bookmarkStart w:id="0" w:name="_GoBack"/>
-      <w:bookmarkEnd w:id="0"/>
     </w:p>
     <w:p>
       <w:pPr>
@@ -553,7 +551,23 @@
           <w:sz w:val="24"/>
           <w:szCs w:val="24"/>
         </w:rPr>
-        <w:t xml:space="preserve">ordinary person’s speech to sign language. A speech recognizer </w:t>
+        <w:t xml:space="preserve">ordinary person’s speech to sign </w:t>
+      </w:r>
+      <w:r>
+        <w:rPr>
+          <w:rFonts w:cstheme="minorHAnsi"/>
+          <w:sz w:val="24"/>
+          <w:szCs w:val="24"/>
+        </w:rPr>
+        <w:t>language. A</w:t>
+      </w:r>
+      <w:r>
+        <w:rPr>
+          <w:rFonts w:cstheme="minorHAnsi"/>
+          <w:sz w:val="24"/>
+          <w:szCs w:val="24"/>
+        </w:rPr>
+        <w:t xml:space="preserve"> speech recognizer </w:t>
       </w:r>
       <w:r>
         <w:rPr>
@@ -796,13 +810,20 @@
           <w:i/>
           <w:sz w:val="24"/>
         </w:rPr>
-        <w:t>Sign Language</w:t>
+        <w:t>Machine Translation, Sign</w:t>
       </w:r>
       <w:r>
         <w:rPr>
           <w:i/>
           <w:sz w:val="24"/>
         </w:rPr>
+        <w:t xml:space="preserve"> Language</w:t>
+      </w:r>
+      <w:r>
+        <w:rPr>
+          <w:i/>
+          <w:sz w:val="24"/>
+        </w:rPr>
         <w:t>, Avatar</w:t>
       </w:r>
     </w:p>
@@ -907,61 +928,14 @@
     </w:p>
     <w:p>
       <w:pPr>
-        <w:jc w:val="center"/>
-        <w:rPr>
-          <w:sz w:val="24"/>
-          <w:szCs w:val="24"/>
-        </w:rPr>
-      </w:pPr>
-    </w:p>
-    <w:p>
-      <w:pPr>
-        <w:jc w:val="center"/>
-        <w:rPr>
-          <w:sz w:val="24"/>
-          <w:szCs w:val="24"/>
-        </w:rPr>
-      </w:pPr>
-    </w:p>
-    <w:p>
-      <w:pPr>
-        <w:jc w:val="center"/>
-        <w:rPr>
-          <w:sz w:val="24"/>
-          <w:szCs w:val="24"/>
-        </w:rPr>
-      </w:pPr>
-    </w:p>
-    <w:p>
-      <w:pPr>
-        <w:jc w:val="center"/>
-        <w:rPr>
-          <w:sz w:val="24"/>
-          <w:szCs w:val="24"/>
-        </w:rPr>
-      </w:pPr>
-    </w:p>
-    <w:p>
-      <w:pPr>
-        <w:jc w:val="center"/>
-        <w:rPr>
-          <w:sz w:val="24"/>
-          <w:szCs w:val="24"/>
-        </w:rPr>
-      </w:pPr>
-    </w:p>
-    <w:p>
-      <w:pPr>
-        <w:jc w:val="center"/>
-        <w:rPr>
-          <w:sz w:val="24"/>
-          <w:szCs w:val="24"/>
-        </w:rPr>
-      </w:pPr>
-    </w:p>
-    <w:p>
-      <w:pPr>
-        <w:jc w:val="center"/>
+        <w:rPr>
+          <w:sz w:val="24"/>
+          <w:szCs w:val="24"/>
+        </w:rPr>
+      </w:pPr>
+    </w:p>
+    <w:p>
+      <w:pPr>
         <w:rPr>
           <w:sz w:val="24"/>
           <w:szCs w:val="24"/>
@@ -990,7 +964,7 @@
         <w:rPr>
           <w:b/>
           <w:bCs/>
-          <w:sz w:val="34"/>
+          <w:sz w:val="44"/>
           <w:szCs w:val="34"/>
         </w:rPr>
       </w:pPr>
@@ -998,19 +972,11 @@
         <w:rPr>
           <w:b/>
           <w:bCs/>
-          <w:sz w:val="34"/>
+          <w:sz w:val="44"/>
           <w:szCs w:val="34"/>
         </w:rPr>
-        <w:t>Content</w:t>
-      </w:r>
-      <w:r>
-        <w:rPr>
-          <w:b/>
-          <w:bCs/>
-          <w:sz w:val="34"/>
-          <w:szCs w:val="34"/>
-        </w:rPr>
-        <w:t>s</w:t>
+        <w:lastRenderedPageBreak/>
+        <w:t>Contents</w:t>
       </w:r>
     </w:p>
     <w:p>
@@ -1162,6 +1128,13 @@
           <w:sz w:val="24"/>
           <w:szCs w:val="24"/>
         </w:rPr>
+        <w:t>….</w:t>
+      </w:r>
+      <w:r>
+        <w:rPr>
+          <w:sz w:val="24"/>
+          <w:szCs w:val="24"/>
+        </w:rPr>
         <w:t>…………….</w:t>
       </w:r>
       <w:r>
@@ -1203,7 +1176,14 @@
           <w:sz w:val="24"/>
           <w:szCs w:val="24"/>
         </w:rPr>
-        <w:t>………..………………………………………………………………………………….2</w:t>
+        <w:t>………..…</w:t>
+      </w:r>
+      <w:r>
+        <w:rPr>
+          <w:sz w:val="24"/>
+          <w:szCs w:val="24"/>
+        </w:rPr>
+        <w:t>………………………………………………………………………….……….3</w:t>
       </w:r>
     </w:p>
     <w:p>
@@ -1237,7 +1217,14 @@
           <w:sz w:val="24"/>
           <w:szCs w:val="24"/>
         </w:rPr>
-        <w:t>………..………………………………………………………………………………….2</w:t>
+        <w:t>………..…</w:t>
+      </w:r>
+      <w:r>
+        <w:rPr>
+          <w:sz w:val="24"/>
+          <w:szCs w:val="24"/>
+        </w:rPr>
+        <w:t>………………………………………………………………………………….4</w:t>
       </w:r>
     </w:p>
     <w:p>
@@ -1257,7 +1244,30 @@
           <w:sz w:val="24"/>
           <w:szCs w:val="24"/>
         </w:rPr>
-        <w:t>Dataset…………………………………………………………………………………………………….</w:t>
+        <w:t>Dataset………………………………………………………………………………………………</w:t>
+      </w:r>
+      <w:r>
+        <w:rPr>
+          <w:sz w:val="24"/>
+          <w:szCs w:val="24"/>
+        </w:rPr>
+        <w:t>………..</w:t>
+      </w:r>
+      <w:bookmarkStart w:id="0" w:name="_GoBack"/>
+      <w:bookmarkEnd w:id="0"/>
+      <w:r>
+        <w:rPr>
+          <w:sz w:val="24"/>
+          <w:szCs w:val="24"/>
+        </w:rPr>
+        <w:t>…….</w:t>
+      </w:r>
+      <w:r>
+        <w:rPr>
+          <w:sz w:val="24"/>
+          <w:szCs w:val="24"/>
+        </w:rPr>
+        <w:t>4</w:t>
       </w:r>
     </w:p>
     <w:p>
@@ -1726,7 +1736,7 @@
           <w:sz w:val="24"/>
           <w:szCs w:val="20"/>
         </w:rPr>
-        <w:t>5</w:t>
+        <w:t>6</w:t>
       </w:r>
       <w:r>
         <w:rPr>
@@ -1782,7 +1792,7 @@
           <w:sz w:val="24"/>
           <w:szCs w:val="20"/>
         </w:rPr>
-        <w:t xml:space="preserve"> [6</w:t>
+        <w:t xml:space="preserve"> [7</w:t>
       </w:r>
       <w:r>
         <w:rPr>
@@ -1993,7 +2003,7 @@
         <w:rPr>
           <w:b/>
           <w:bCs/>
-          <w:sz w:val="36"/>
+          <w:sz w:val="28"/>
           <w:szCs w:val="34"/>
         </w:rPr>
       </w:pPr>
@@ -2005,35 +2015,74 @@
         <w:adjustRightInd w:val="0"/>
         <w:spacing w:after="0" w:line="240" w:lineRule="auto"/>
         <w:jc w:val="both"/>
-        <w:rPr>
-          <w:rFonts w:cstheme="minorHAnsi"/>
-          <w:sz w:val="24"/>
-          <w:szCs w:val="24"/>
-        </w:rPr>
-      </w:pPr>
-      <w:r>
         <w:rPr>
           <w:rFonts w:ascii="Verdana" w:hAnsi="Verdana"/>
           <w:sz w:val="20"/>
           <w:szCs w:val="20"/>
         </w:rPr>
-        <w:t>People who are Deaf have little or no hearing ability. The word “Deaf”, (often written with a capital “D”) typically refers to people who use Sign Language as a primary language – either directly with others who sign or indirectly through an interpreter with people who do not sign. They may hear environmental sounds, and may e</w:t>
-      </w:r>
+      </w:pPr>
       <w:r>
         <w:rPr>
           <w:rFonts w:ascii="Verdana" w:hAnsi="Verdana"/>
           <w:sz w:val="20"/>
           <w:szCs w:val="20"/>
         </w:rPr>
-        <w:t xml:space="preserve">ven understand some speech, but </w:t>
-      </w:r>
+        <w:t xml:space="preserve">People who are Deaf have little or no hearing ability. The word “Deaf”, (often written with a capital “D”) typically refers to people who use Sign Language as a primary language – either directly with others who sign or indirectly through an interpreter with people who do not sign. </w:t>
+      </w:r>
+    </w:p>
+    <w:p>
+      <w:pPr>
+        <w:autoSpaceDE w:val="0"/>
+        <w:autoSpaceDN w:val="0"/>
+        <w:adjustRightInd w:val="0"/>
+        <w:spacing w:after="0" w:line="240" w:lineRule="auto"/>
+        <w:jc w:val="both"/>
+        <w:rPr>
+          <w:rFonts w:cstheme="minorHAnsi"/>
+          <w:color w:val="000000"/>
+          <w:sz w:val="24"/>
+          <w:szCs w:val="20"/>
+        </w:rPr>
+      </w:pPr>
+      <w:r>
+        <w:rPr>
+          <w:rFonts w:cstheme="minorHAnsi"/>
+          <w:color w:val="000000"/>
+          <w:sz w:val="24"/>
+          <w:szCs w:val="20"/>
+        </w:rPr>
+        <w:t xml:space="preserve">Sign language for deaf people has special features that are quite different from those of spoken language. Sign language is an iconic language compared to spoken language, which is more of an arbitrary one. Another crucial difference between the two languages is that sign language does not have its own writing system. Therefore, in order to write descriptions of signs, line drawings, photographs and illustrations have commonly been used, but these represent only a very small moment in the process of actual signing. </w:t>
+      </w:r>
+      <w:r>
+        <w:rPr>
+          <w:rFonts w:cstheme="minorHAnsi"/>
+          <w:color w:val="000000"/>
+          <w:sz w:val="24"/>
+          <w:szCs w:val="20"/>
+        </w:rPr>
+        <w:t>[1]</w:t>
+      </w:r>
+    </w:p>
+    <w:p>
+      <w:pPr>
+        <w:autoSpaceDE w:val="0"/>
+        <w:autoSpaceDN w:val="0"/>
+        <w:adjustRightInd w:val="0"/>
+        <w:spacing w:after="0" w:line="240" w:lineRule="auto"/>
+        <w:jc w:val="both"/>
+        <w:rPr>
+          <w:rFonts w:cstheme="minorHAnsi"/>
+          <w:sz w:val="24"/>
+          <w:szCs w:val="24"/>
+        </w:rPr>
+      </w:pPr>
       <w:r>
         <w:rPr>
           <w:rFonts w:ascii="Verdana" w:hAnsi="Verdana"/>
           <w:sz w:val="20"/>
           <w:szCs w:val="20"/>
         </w:rPr>
-        <w:t>they identify with what is known as the “Deaf Culture”</w:t>
+        <w:t>They may hear environmental sounds, and may e</w:t>
       </w:r>
       <w:r>
         <w:rPr>
@@ -2041,7 +2090,7 @@
           <w:sz w:val="20"/>
           <w:szCs w:val="20"/>
         </w:rPr>
-        <w:t xml:space="preserve"> </w:t>
+        <w:t xml:space="preserve">ven understand some speech, but </w:t>
       </w:r>
       <w:r>
         <w:rPr>
@@ -2049,7 +2098,7 @@
           <w:sz w:val="20"/>
           <w:szCs w:val="20"/>
         </w:rPr>
-        <w:t>[</w:t>
+        <w:t>they identify with what is known as the “Deaf Culture”</w:t>
       </w:r>
       <w:r>
         <w:rPr>
@@ -2057,7 +2106,7 @@
           <w:sz w:val="20"/>
           <w:szCs w:val="20"/>
         </w:rPr>
-        <w:t>1]</w:t>
+        <w:t xml:space="preserve"> </w:t>
       </w:r>
       <w:r>
         <w:rPr>
@@ -2065,6 +2114,30 @@
           <w:sz w:val="20"/>
           <w:szCs w:val="20"/>
         </w:rPr>
+        <w:t>[</w:t>
+      </w:r>
+      <w:r>
+        <w:rPr>
+          <w:rFonts w:ascii="Verdana" w:hAnsi="Verdana"/>
+          <w:sz w:val="20"/>
+          <w:szCs w:val="20"/>
+        </w:rPr>
+        <w:t>2</w:t>
+      </w:r>
+      <w:r>
+        <w:rPr>
+          <w:rFonts w:ascii="Verdana" w:hAnsi="Verdana"/>
+          <w:sz w:val="20"/>
+          <w:szCs w:val="20"/>
+        </w:rPr>
+        <w:t>]</w:t>
+      </w:r>
+      <w:r>
+        <w:rPr>
+          <w:rFonts w:ascii="Verdana" w:hAnsi="Verdana"/>
+          <w:sz w:val="20"/>
+          <w:szCs w:val="20"/>
+        </w:rPr>
         <w:t xml:space="preserve">. </w:t>
       </w:r>
       <w:r>
@@ -2145,7 +2218,7 @@
           <w:sz w:val="24"/>
           <w:szCs w:val="24"/>
         </w:rPr>
-        <w:t xml:space="preserve"> transactions with customers [2</w:t>
+        <w:t xml:space="preserve"> transactions with customers [3</w:t>
       </w:r>
       <w:r>
         <w:rPr>
@@ -2501,7 +2574,23 @@
           <w:sz w:val="24"/>
           <w:szCs w:val="24"/>
         </w:rPr>
-        <w:t>ation of sign language.</w:t>
+        <w:t>ation of sign language</w:t>
+      </w:r>
+      <w:r>
+        <w:rPr>
+          <w:rFonts w:cstheme="minorHAnsi"/>
+          <w:sz w:val="24"/>
+          <w:szCs w:val="24"/>
+        </w:rPr>
+        <w:t xml:space="preserve"> using Machine Translation</w:t>
+      </w:r>
+      <w:r>
+        <w:rPr>
+          <w:rFonts w:cstheme="minorHAnsi"/>
+          <w:sz w:val="24"/>
+          <w:szCs w:val="24"/>
+        </w:rPr>
+        <w:t>.</w:t>
       </w:r>
     </w:p>
     <w:p>
@@ -2644,7 +2733,7 @@
           <w:sz w:val="24"/>
           <w:szCs w:val="24"/>
         </w:rPr>
-        <w:t xml:space="preserve"> language [3</w:t>
+        <w:t xml:space="preserve"> language [4</w:t>
       </w:r>
       <w:r>
         <w:rPr>
@@ -2700,7 +2789,7 @@
           <w:sz w:val="24"/>
           <w:szCs w:val="24"/>
         </w:rPr>
-        <w:t>4</w:t>
+        <w:t>5</w:t>
       </w:r>
       <w:r>
         <w:rPr>
@@ -2709,6 +2798,125 @@
           <w:szCs w:val="24"/>
         </w:rPr>
         <w:t>].</w:t>
+      </w:r>
+    </w:p>
+    <w:p>
+      <w:pPr>
+        <w:autoSpaceDE w:val="0"/>
+        <w:autoSpaceDN w:val="0"/>
+        <w:adjustRightInd w:val="0"/>
+        <w:spacing w:after="0" w:line="240" w:lineRule="auto"/>
+        <w:rPr>
+          <w:rFonts w:cstheme="minorHAnsi"/>
+          <w:b/>
+          <w:bCs/>
+          <w:sz w:val="24"/>
+          <w:szCs w:val="24"/>
+        </w:rPr>
+      </w:pPr>
+      <w:r>
+        <w:rPr>
+          <w:rFonts w:cstheme="minorHAnsi"/>
+          <w:sz w:val="24"/>
+          <w:szCs w:val="24"/>
+        </w:rPr>
+        <w:t>We will specify</w:t>
+      </w:r>
+      <w:r>
+        <w:rPr>
+          <w:rFonts w:cstheme="minorHAnsi"/>
+          <w:sz w:val="24"/>
+          <w:szCs w:val="24"/>
+        </w:rPr>
+        <w:t xml:space="preserve"> h</w:t>
+      </w:r>
+      <w:r>
+        <w:rPr>
+          <w:rFonts w:eastAsia="Helvetica Neue" w:cstheme="minorHAnsi"/>
+          <w:iCs/>
+          <w:sz w:val="24"/>
+          <w:szCs w:val="24"/>
+        </w:rPr>
+        <w:t xml:space="preserve">ow </w:t>
+      </w:r>
+      <w:r>
+        <w:rPr>
+          <w:rFonts w:eastAsia="Helvetica Neue" w:cstheme="minorHAnsi"/>
+          <w:iCs/>
+          <w:sz w:val="24"/>
+          <w:szCs w:val="24"/>
+        </w:rPr>
+        <w:t>our system</w:t>
+      </w:r>
+      <w:r>
+        <w:rPr>
+          <w:rFonts w:eastAsia="Helvetica Neue" w:cstheme="minorHAnsi"/>
+          <w:iCs/>
+          <w:sz w:val="24"/>
+          <w:szCs w:val="24"/>
+        </w:rPr>
+        <w:t xml:space="preserve"> will reduce the gap between D</w:t>
+      </w:r>
+      <w:r>
+        <w:rPr>
+          <w:rFonts w:eastAsia="Helvetica Neue" w:cstheme="minorHAnsi"/>
+          <w:iCs/>
+          <w:sz w:val="24"/>
+          <w:szCs w:val="24"/>
+        </w:rPr>
+        <w:t xml:space="preserve">eaf and people, </w:t>
+      </w:r>
+      <w:r>
+        <w:rPr>
+          <w:rFonts w:eastAsia="Helvetica Neue" w:cstheme="minorHAnsi"/>
+          <w:iCs/>
+          <w:sz w:val="24"/>
+          <w:szCs w:val="24"/>
+        </w:rPr>
+        <w:t xml:space="preserve">which models </w:t>
+      </w:r>
+      <w:r>
+        <w:rPr>
+          <w:rFonts w:cstheme="minorHAnsi"/>
+          <w:sz w:val="24"/>
+          <w:szCs w:val="24"/>
+        </w:rPr>
+        <w:t>can we used to automate this system for communication between them</w:t>
+      </w:r>
+      <w:r>
+        <w:rPr>
+          <w:rFonts w:cstheme="minorHAnsi"/>
+          <w:sz w:val="24"/>
+          <w:szCs w:val="24"/>
+        </w:rPr>
+        <w:t xml:space="preserve"> and </w:t>
+      </w:r>
+      <w:r>
+        <w:rPr>
+          <w:rFonts w:eastAsia="Helvetica Neue" w:cstheme="minorHAnsi"/>
+          <w:iCs/>
+          <w:sz w:val="24"/>
+          <w:szCs w:val="24"/>
+        </w:rPr>
+        <w:t>we</w:t>
+      </w:r>
+      <w:r>
+        <w:rPr>
+          <w:rFonts w:eastAsia="Helvetica Neue" w:cstheme="minorHAnsi"/>
+          <w:iCs/>
+          <w:sz w:val="24"/>
+          <w:szCs w:val="24"/>
+        </w:rPr>
+        <w:t xml:space="preserve"> will describe how technolog</w:t>
+      </w:r>
+      <w:r>
+        <w:rPr>
+          <w:rFonts w:eastAsia="Helvetica Neue" w:cstheme="minorHAnsi"/>
+          <w:iCs/>
+          <w:sz w:val="24"/>
+          <w:szCs w:val="24"/>
+        </w:rPr>
+        <w:t>y can facilitate this mechanism.</w:t>
       </w:r>
     </w:p>
     <w:p>
@@ -2725,109 +2933,6 @@
           <w:szCs w:val="32"/>
         </w:rPr>
       </w:pPr>
-      <w:r>
-        <w:rPr>
-          <w:rFonts w:cstheme="minorHAnsi"/>
-          <w:sz w:val="24"/>
-          <w:szCs w:val="24"/>
-        </w:rPr>
-        <w:t>We will specify</w:t>
-      </w:r>
-      <w:r>
-        <w:rPr>
-          <w:rFonts w:cstheme="minorHAnsi"/>
-          <w:sz w:val="24"/>
-          <w:szCs w:val="24"/>
-        </w:rPr>
-        <w:t xml:space="preserve"> h</w:t>
-      </w:r>
-      <w:r>
-        <w:rPr>
-          <w:rFonts w:asciiTheme="minorBidi" w:eastAsia="Helvetica Neue" w:hAnsiTheme="minorBidi"/>
-          <w:iCs/>
-          <w:sz w:val="20"/>
-          <w:szCs w:val="20"/>
-        </w:rPr>
-        <w:t xml:space="preserve">ow </w:t>
-      </w:r>
-      <w:r>
-        <w:rPr>
-          <w:rFonts w:asciiTheme="minorBidi" w:eastAsia="Helvetica Neue" w:hAnsiTheme="minorBidi"/>
-          <w:iCs/>
-          <w:sz w:val="20"/>
-          <w:szCs w:val="20"/>
-        </w:rPr>
-        <w:t>our system</w:t>
-      </w:r>
-      <w:r>
-        <w:rPr>
-          <w:rFonts w:asciiTheme="minorBidi" w:eastAsia="Helvetica Neue" w:hAnsiTheme="minorBidi"/>
-          <w:iCs/>
-          <w:sz w:val="20"/>
-          <w:szCs w:val="20"/>
-        </w:rPr>
-        <w:t xml:space="preserve"> will reduce the gap between D</w:t>
-      </w:r>
-      <w:r>
-        <w:rPr>
-          <w:rFonts w:asciiTheme="minorBidi" w:eastAsia="Helvetica Neue" w:hAnsiTheme="minorBidi"/>
-          <w:iCs/>
-          <w:sz w:val="20"/>
-          <w:szCs w:val="20"/>
-        </w:rPr>
-        <w:t xml:space="preserve">eaf and people, </w:t>
-      </w:r>
-      <w:r>
-        <w:rPr>
-          <w:rFonts w:asciiTheme="minorBidi" w:eastAsia="Helvetica Neue" w:hAnsiTheme="minorBidi"/>
-          <w:iCs/>
-          <w:sz w:val="20"/>
-          <w:szCs w:val="20"/>
-        </w:rPr>
-        <w:t xml:space="preserve">which models </w:t>
-      </w:r>
-      <w:r>
-        <w:rPr>
-          <w:rFonts w:asciiTheme="minorBidi" w:hAnsiTheme="minorBidi"/>
-          <w:sz w:val="20"/>
-          <w:szCs w:val="20"/>
-        </w:rPr>
-        <w:t xml:space="preserve">can </w:t>
-      </w:r>
-      <w:r>
-        <w:rPr>
-          <w:rFonts w:asciiTheme="minorBidi" w:hAnsiTheme="minorBidi"/>
-          <w:sz w:val="20"/>
-          <w:szCs w:val="20"/>
-        </w:rPr>
-        <w:t>we used to automate this system for communication between them</w:t>
-      </w:r>
-      <w:r>
-        <w:rPr>
-          <w:rFonts w:asciiTheme="minorBidi" w:hAnsiTheme="minorBidi"/>
-          <w:sz w:val="20"/>
-          <w:szCs w:val="20"/>
-        </w:rPr>
-        <w:t xml:space="preserve"> and </w:t>
-      </w:r>
-      <w:r>
-        <w:rPr>
-          <w:rFonts w:asciiTheme="minorBidi" w:eastAsia="Helvetica Neue" w:hAnsiTheme="minorBidi"/>
-          <w:iCs/>
-          <w:sz w:val="20"/>
-          <w:szCs w:val="20"/>
-        </w:rPr>
-        <w:t>we</w:t>
-      </w:r>
-      <w:r>
-        <w:rPr>
-          <w:rFonts w:asciiTheme="minorBidi" w:eastAsia="Helvetica Neue" w:hAnsiTheme="minorBidi"/>
-          <w:iCs/>
-          <w:sz w:val="20"/>
-          <w:szCs w:val="20"/>
-        </w:rPr>
-        <w:t xml:space="preserve"> will describe how technology can facilitate this mechanism.</w:t>
-      </w:r>
     </w:p>
     <w:p>
       <w:pPr>
@@ -2927,61 +3032,55 @@
         <w:spacing w:after="0" w:line="240" w:lineRule="auto"/>
         <w:rPr>
           <w:rFonts w:asciiTheme="majorHAnsi" w:hAnsiTheme="majorHAnsi" w:cs="Cambria"/>
+          <w:sz w:val="24"/>
+          <w:szCs w:val="24"/>
+        </w:rPr>
+      </w:pPr>
+    </w:p>
+    <w:p>
+      <w:pPr>
+        <w:autoSpaceDE w:val="0"/>
+        <w:autoSpaceDN w:val="0"/>
+        <w:adjustRightInd w:val="0"/>
+        <w:spacing w:after="0" w:line="240" w:lineRule="auto"/>
+        <w:rPr>
+          <w:rFonts w:asciiTheme="majorHAnsi" w:hAnsiTheme="majorHAnsi" w:cs="Cambria"/>
+          <w:sz w:val="24"/>
+          <w:szCs w:val="24"/>
+        </w:rPr>
+      </w:pPr>
+    </w:p>
+    <w:p>
+      <w:pPr>
+        <w:rPr>
+          <w:rFonts w:asciiTheme="majorHAnsi" w:hAnsiTheme="majorHAnsi" w:cs="Cambria"/>
+          <w:sz w:val="24"/>
+          <w:szCs w:val="24"/>
+        </w:rPr>
+      </w:pPr>
+    </w:p>
+    <w:p>
+      <w:pPr>
+        <w:autoSpaceDE w:val="0"/>
+        <w:autoSpaceDN w:val="0"/>
+        <w:adjustRightInd w:val="0"/>
+        <w:spacing w:after="0" w:line="240" w:lineRule="auto"/>
+        <w:rPr>
           <w:b/>
           <w:bCs/>
           <w:sz w:val="32"/>
           <w:szCs w:val="32"/>
         </w:rPr>
       </w:pPr>
-    </w:p>
-    <w:p>
-      <w:pPr>
-        <w:autoSpaceDE w:val="0"/>
-        <w:autoSpaceDN w:val="0"/>
-        <w:adjustRightInd w:val="0"/>
-        <w:spacing w:after="0" w:line="240" w:lineRule="auto"/>
-        <w:rPr>
-          <w:rFonts w:asciiTheme="majorHAnsi" w:hAnsiTheme="majorHAnsi" w:cs="Cambria"/>
-          <w:sz w:val="24"/>
-          <w:szCs w:val="24"/>
-        </w:rPr>
-      </w:pPr>
-    </w:p>
-    <w:p>
-      <w:pPr>
-        <w:autoSpaceDE w:val="0"/>
-        <w:autoSpaceDN w:val="0"/>
-        <w:adjustRightInd w:val="0"/>
-        <w:spacing w:after="0" w:line="240" w:lineRule="auto"/>
-        <w:rPr>
-          <w:rFonts w:asciiTheme="majorHAnsi" w:hAnsiTheme="majorHAnsi" w:cs="Cambria"/>
-          <w:sz w:val="24"/>
-          <w:szCs w:val="24"/>
-        </w:rPr>
-      </w:pPr>
-    </w:p>
-    <w:p>
-      <w:pPr>
-        <w:rPr>
-          <w:rFonts w:asciiTheme="majorHAnsi" w:hAnsiTheme="majorHAnsi" w:cs="Cambria"/>
-          <w:sz w:val="24"/>
-          <w:szCs w:val="24"/>
-        </w:rPr>
-      </w:pPr>
-    </w:p>
-    <w:p>
-      <w:pPr>
-        <w:autoSpaceDE w:val="0"/>
-        <w:autoSpaceDN w:val="0"/>
-        <w:adjustRightInd w:val="0"/>
-        <w:spacing w:after="0" w:line="240" w:lineRule="auto"/>
+      <w:r>
         <w:rPr>
           <w:b/>
           <w:bCs/>
           <w:sz w:val="32"/>
           <w:szCs w:val="32"/>
         </w:rPr>
-      </w:pPr>
+        <w:t xml:space="preserve">Literature </w:t>
+      </w:r>
       <w:r>
         <w:rPr>
           <w:b/>
@@ -2989,8 +3088,7 @@
           <w:sz w:val="32"/>
           <w:szCs w:val="32"/>
         </w:rPr>
-        <w:lastRenderedPageBreak/>
-        <w:t xml:space="preserve">Literature </w:t>
+        <w:t>Review</w:t>
       </w:r>
       <w:r>
         <w:rPr>
@@ -2999,15 +3097,6 @@
           <w:sz w:val="32"/>
           <w:szCs w:val="32"/>
         </w:rPr>
-        <w:t>Review</w:t>
-      </w:r>
-      <w:r>
-        <w:rPr>
-          <w:b/>
-          <w:bCs/>
-          <w:sz w:val="32"/>
-          <w:szCs w:val="32"/>
-        </w:rPr>
         <w:t>:</w:t>
       </w:r>
     </w:p>
@@ -3200,7 +3289,13 @@
         <w:rPr>
           <w:sz w:val="24"/>
         </w:rPr>
-        <w:t xml:space="preserve"> [7]</w:t>
+        <w:t xml:space="preserve"> [8</w:t>
+      </w:r>
+      <w:r>
+        <w:rPr>
+          <w:sz w:val="24"/>
+        </w:rPr>
+        <w:t>]</w:t>
       </w:r>
     </w:p>
     <w:p>
@@ -3329,6 +3424,24 @@
     </w:p>
     <w:p>
       <w:pPr>
+        <w:rPr>
+          <w:rFonts w:asciiTheme="majorHAnsi" w:hAnsiTheme="majorHAnsi" w:cs="Cambria"/>
+          <w:sz w:val="24"/>
+          <w:szCs w:val="24"/>
+        </w:rPr>
+      </w:pPr>
+    </w:p>
+    <w:p>
+      <w:pPr>
+        <w:rPr>
+          <w:rFonts w:asciiTheme="majorHAnsi" w:hAnsiTheme="majorHAnsi" w:cs="Cambria"/>
+          <w:sz w:val="24"/>
+          <w:szCs w:val="24"/>
+        </w:rPr>
+      </w:pPr>
+    </w:p>
+    <w:p>
+      <w:pPr>
         <w:autoSpaceDE w:val="0"/>
         <w:autoSpaceDN w:val="0"/>
         <w:adjustRightInd w:val="0"/>
@@ -3347,6 +3460,7 @@
           <w:sz w:val="32"/>
           <w:szCs w:val="32"/>
         </w:rPr>
+        <w:lastRenderedPageBreak/>
         <w:t>Objectives:</w:t>
       </w:r>
     </w:p>
@@ -3377,138 +3491,93 @@
       </w:pPr>
       <w:r>
         <w:rPr>
+          <w:rFonts w:eastAsia="Helvetica Neue" w:cstheme="minorHAnsi"/>
+          <w:iCs/>
+          <w:sz w:val="24"/>
+          <w:szCs w:val="20"/>
+        </w:rPr>
+        <w:t>We will suggest an efficient mechanism</w:t>
+      </w:r>
+      <w:r>
+        <w:rPr>
+          <w:rFonts w:eastAsia="Helvetica Neue" w:cstheme="minorHAnsi"/>
+          <w:iCs/>
+          <w:sz w:val="24"/>
+          <w:szCs w:val="20"/>
+        </w:rPr>
+        <w:t>/</w:t>
+      </w:r>
+      <w:r>
+        <w:rPr>
+          <w:rFonts w:eastAsia="Helvetica Neue" w:cstheme="minorHAnsi"/>
+          <w:iCs/>
+          <w:sz w:val="24"/>
+          <w:szCs w:val="20"/>
+        </w:rPr>
+        <w:t>s</w:t>
+      </w:r>
+      <w:r>
+        <w:rPr>
+          <w:rFonts w:eastAsia="Helvetica Neue" w:cstheme="minorHAnsi"/>
+          <w:iCs/>
+          <w:sz w:val="24"/>
+          <w:szCs w:val="20"/>
+        </w:rPr>
+        <w:t>ystem</w:t>
+      </w:r>
+      <w:r>
+        <w:rPr>
+          <w:rFonts w:eastAsia="Helvetica Neue" w:cstheme="minorHAnsi"/>
+          <w:iCs/>
+          <w:sz w:val="24"/>
+          <w:szCs w:val="20"/>
+        </w:rPr>
+        <w:t xml:space="preserve"> that Deaf can easily communicate with ordinary people to understand their thoughts. As Deaf is a part of society and they need to make a connection with people around them. Our system get the text/speech from smart pho</w:t>
+      </w:r>
+      <w:r>
+        <w:rPr>
+          <w:rFonts w:eastAsia="Helvetica Neue" w:cstheme="minorHAnsi"/>
+          <w:iCs/>
+          <w:sz w:val="24"/>
+          <w:szCs w:val="20"/>
+        </w:rPr>
+        <w:t>ne, convert it to sign lang</w:t>
+      </w:r>
+      <w:r>
+        <w:rPr>
+          <w:rFonts w:eastAsia="Helvetica Neue" w:cstheme="minorHAnsi"/>
+          <w:iCs/>
+          <w:sz w:val="24"/>
+          <w:szCs w:val="20"/>
+        </w:rPr>
+        <w:t>uage using machine translation</w:t>
+      </w:r>
+      <w:r>
+        <w:rPr>
+          <w:rFonts w:eastAsia="Helvetica Neue" w:cstheme="minorHAnsi"/>
+          <w:iCs/>
+          <w:sz w:val="24"/>
+          <w:szCs w:val="20"/>
+        </w:rPr>
+        <w:t xml:space="preserve"> </w:t>
+      </w:r>
+      <w:r>
+        <w:rPr>
+          <w:rFonts w:eastAsia="Helvetica Neue" w:cstheme="minorHAnsi"/>
+          <w:iCs/>
+          <w:sz w:val="24"/>
+          <w:szCs w:val="20"/>
+        </w:rPr>
+        <w:t>and represent the speech using 3D character</w:t>
+      </w:r>
+      <w:r>
+        <w:rPr>
           <w:rFonts w:asciiTheme="minorBidi" w:eastAsia="Helvetica Neue" w:hAnsiTheme="minorBidi"/>
           <w:iCs/>
           <w:sz w:val="20"/>
           <w:szCs w:val="20"/>
         </w:rPr>
-        <w:t xml:space="preserve">We will suggest </w:t>
-      </w:r>
-      <w:r>
-        <w:rPr>
-          <w:rFonts w:asciiTheme="minorBidi" w:eastAsia="Helvetica Neue" w:hAnsiTheme="minorBidi"/>
-          <w:iCs/>
-          <w:sz w:val="20"/>
-          <w:szCs w:val="20"/>
-        </w:rPr>
-        <w:t>a</w:t>
-      </w:r>
-      <w:r>
-        <w:rPr>
-          <w:rFonts w:asciiTheme="minorBidi" w:eastAsia="Helvetica Neue" w:hAnsiTheme="minorBidi"/>
-          <w:iCs/>
-          <w:sz w:val="20"/>
-          <w:szCs w:val="20"/>
-        </w:rPr>
-        <w:t>n</w:t>
-      </w:r>
-      <w:r>
-        <w:rPr>
-          <w:rFonts w:asciiTheme="minorBidi" w:eastAsia="Helvetica Neue" w:hAnsiTheme="minorBidi"/>
-          <w:iCs/>
-          <w:sz w:val="20"/>
-          <w:szCs w:val="20"/>
-        </w:rPr>
-        <w:t xml:space="preserve"> </w:t>
-      </w:r>
-      <w:r>
-        <w:rPr>
-          <w:rFonts w:asciiTheme="minorBidi" w:eastAsia="Helvetica Neue" w:hAnsiTheme="minorBidi"/>
-          <w:iCs/>
-          <w:sz w:val="20"/>
-          <w:szCs w:val="20"/>
-        </w:rPr>
-        <w:t>efficient mechanism</w:t>
-      </w:r>
-      <w:r>
-        <w:rPr>
-          <w:rFonts w:asciiTheme="minorBidi" w:eastAsia="Helvetica Neue" w:hAnsiTheme="minorBidi"/>
-          <w:iCs/>
-          <w:sz w:val="20"/>
-          <w:szCs w:val="20"/>
-        </w:rPr>
-        <w:t>/</w:t>
-      </w:r>
-      <w:r>
-        <w:rPr>
-          <w:rFonts w:asciiTheme="minorBidi" w:eastAsia="Helvetica Neue" w:hAnsiTheme="minorBidi"/>
-          <w:iCs/>
-          <w:sz w:val="20"/>
-          <w:szCs w:val="20"/>
-        </w:rPr>
-        <w:t>s</w:t>
-      </w:r>
-      <w:r>
-        <w:rPr>
-          <w:rFonts w:asciiTheme="minorBidi" w:eastAsia="Helvetica Neue" w:hAnsiTheme="minorBidi"/>
-          <w:iCs/>
-          <w:sz w:val="20"/>
-          <w:szCs w:val="20"/>
-        </w:rPr>
-        <w:t>ystem</w:t>
-      </w:r>
-      <w:r>
-        <w:rPr>
-          <w:rFonts w:asciiTheme="minorBidi" w:eastAsia="Helvetica Neue" w:hAnsiTheme="minorBidi"/>
-          <w:iCs/>
-          <w:sz w:val="20"/>
-          <w:szCs w:val="20"/>
-        </w:rPr>
-        <w:t xml:space="preserve"> that D</w:t>
-      </w:r>
-      <w:r>
-        <w:rPr>
-          <w:rFonts w:asciiTheme="minorBidi" w:eastAsia="Helvetica Neue" w:hAnsiTheme="minorBidi"/>
-          <w:iCs/>
-          <w:sz w:val="20"/>
-          <w:szCs w:val="20"/>
-        </w:rPr>
-        <w:t xml:space="preserve">eaf can easily communicate with </w:t>
-      </w:r>
-      <w:r>
-        <w:rPr>
-          <w:rFonts w:asciiTheme="minorBidi" w:eastAsia="Helvetica Neue" w:hAnsiTheme="minorBidi"/>
-          <w:iCs/>
-          <w:sz w:val="20"/>
-          <w:szCs w:val="20"/>
-        </w:rPr>
-        <w:t>ordinary</w:t>
-      </w:r>
-      <w:r>
-        <w:rPr>
-          <w:rFonts w:asciiTheme="minorBidi" w:eastAsia="Helvetica Neue" w:hAnsiTheme="minorBidi"/>
-          <w:iCs/>
-          <w:sz w:val="20"/>
-          <w:szCs w:val="20"/>
-        </w:rPr>
-        <w:t xml:space="preserve"> people to understand their thoughts. </w:t>
-      </w:r>
-      <w:r>
-        <w:rPr>
-          <w:rFonts w:asciiTheme="minorBidi" w:eastAsia="Helvetica Neue" w:hAnsiTheme="minorBidi"/>
-          <w:iCs/>
-          <w:sz w:val="20"/>
-          <w:szCs w:val="20"/>
-        </w:rPr>
-        <w:t>As D</w:t>
-      </w:r>
-      <w:r>
-        <w:rPr>
-          <w:rFonts w:asciiTheme="minorBidi" w:eastAsia="Helvetica Neue" w:hAnsiTheme="minorBidi"/>
-          <w:iCs/>
-          <w:sz w:val="20"/>
-          <w:szCs w:val="20"/>
-        </w:rPr>
-        <w:t>eaf is a part of society and they need to make a con</w:t>
-      </w:r>
-      <w:r>
-        <w:rPr>
-          <w:rFonts w:asciiTheme="minorBidi" w:eastAsia="Helvetica Neue" w:hAnsiTheme="minorBidi"/>
-          <w:iCs/>
-          <w:sz w:val="20"/>
-          <w:szCs w:val="20"/>
-        </w:rPr>
-        <w:t>nection with people around them. Our system get the text/speech from smart phone, convert it to sign language and represent the speech using 3D character.</w:t>
+        <w:t>.</w:t>
       </w:r>
     </w:p>
     <w:p>
@@ -3596,7 +3665,6 @@
           <w:sz w:val="32"/>
           <w:szCs w:val="32"/>
         </w:rPr>
-        <w:lastRenderedPageBreak/>
         <w:t>Dataset</w:t>
       </w:r>
       <w:r>
@@ -3661,16 +3729,65 @@
         <w:adjustRightInd w:val="0"/>
         <w:spacing w:after="0" w:line="240" w:lineRule="auto"/>
         <w:rPr>
-          <w:sz w:val="24"/>
-          <w:szCs w:val="24"/>
-        </w:rPr>
-      </w:pPr>
-      <w:r>
-        <w:rPr>
-          <w:sz w:val="24"/>
-          <w:szCs w:val="24"/>
-        </w:rPr>
-        <w:t xml:space="preserve">The dataset that was used for this project is a subset of a much larger dataset, as described in </w:t>
+          <w:rFonts w:cstheme="minorHAnsi"/>
+          <w:bCs/>
+          <w:color w:val="333333"/>
+          <w:szCs w:val="24"/>
+        </w:rPr>
+      </w:pPr>
+      <w:r>
+        <w:rPr>
+          <w:sz w:val="24"/>
+          <w:szCs w:val="24"/>
+        </w:rPr>
+        <w:t xml:space="preserve">We have searched many sources for gathering dataset such as Wikipedia pages, some books like </w:t>
+      </w:r>
+      <w:r>
+        <w:rPr>
+          <w:sz w:val="24"/>
+          <w:szCs w:val="24"/>
+        </w:rPr>
+        <w:t>(</w:t>
+      </w:r>
+      <w:r>
+        <w:rPr>
+          <w:rFonts w:cstheme="minorHAnsi"/>
+          <w:bCs/>
+          <w:szCs w:val="24"/>
+        </w:rPr>
+        <w:t xml:space="preserve">Goldilocks &amp; the Three Bears in American Sign Language, </w:t>
+      </w:r>
+      <w:r>
+        <w:rPr>
+          <w:rFonts w:cstheme="minorHAnsi"/>
+          <w:bCs/>
+          <w:sz w:val="24"/>
+          <w:szCs w:val="24"/>
+        </w:rPr>
+        <w:t>The Book of Jonah) , Signbank and other sources</w:t>
+      </w:r>
+      <w:r>
+        <w:rPr>
+          <w:rFonts w:cstheme="minorHAnsi"/>
+          <w:bCs/>
+          <w:sz w:val="24"/>
+          <w:szCs w:val="24"/>
+        </w:rPr>
+        <w:t xml:space="preserve">, but </w:t>
+      </w:r>
+      <w:r>
+        <w:rPr>
+          <w:sz w:val="24"/>
+          <w:szCs w:val="24"/>
+        </w:rPr>
+        <w:t>t</w:t>
+      </w:r>
+      <w:r>
+        <w:rPr>
+          <w:sz w:val="24"/>
+          <w:szCs w:val="24"/>
+        </w:rPr>
+        <w:t xml:space="preserve">he dataset that was used for this project is a subset of a much larger dataset, as described in </w:t>
       </w:r>
       <w:hyperlink r:id="rId10" w:history="1">
         <w:r>
@@ -3687,7 +3804,49 @@
           <w:sz w:val="24"/>
           <w:szCs w:val="24"/>
         </w:rPr>
-        <w:t xml:space="preserve"> . In this website there are more than 10000 words in ASL</w:t>
+        <w:t xml:space="preserve"> .</w:t>
+      </w:r>
+      <w:r>
+        <w:rPr>
+          <w:sz w:val="24"/>
+          <w:szCs w:val="24"/>
+        </w:rPr>
+        <w:t xml:space="preserve"> As dataset in this website was so </w:t>
+      </w:r>
+      <w:r>
+        <w:rPr>
+          <w:sz w:val="24"/>
+          <w:szCs w:val="24"/>
+        </w:rPr>
+        <w:t>diffused so we gathered and sorted dataset</w:t>
+      </w:r>
+      <w:r>
+        <w:rPr>
+          <w:sz w:val="24"/>
+          <w:szCs w:val="24"/>
+        </w:rPr>
+        <w:t xml:space="preserve"> first</w:t>
+      </w:r>
+      <w:r>
+        <w:rPr>
+          <w:sz w:val="24"/>
+          <w:szCs w:val="24"/>
+        </w:rPr>
+        <w:t>.</w:t>
+      </w:r>
+      <w:r>
+        <w:rPr>
+          <w:sz w:val="24"/>
+          <w:szCs w:val="24"/>
+        </w:rPr>
+        <w:t xml:space="preserve"> In</w:t>
+      </w:r>
+      <w:r>
+        <w:rPr>
+          <w:sz w:val="24"/>
+          <w:szCs w:val="24"/>
+        </w:rPr>
+        <w:t xml:space="preserve"> this website there are more than 10000 words in ASL</w:t>
       </w:r>
       <w:r>
         <w:rPr>
@@ -4111,6 +4270,7 @@
         <w:rPr>
           <w:sz w:val="24"/>
         </w:rPr>
+        <w:lastRenderedPageBreak/>
         <w:t xml:space="preserve">In the dataset, there are </w:t>
       </w:r>
       <w:r>
@@ -4378,7 +4538,39 @@
           <w:sz w:val="24"/>
           <w:szCs w:val="24"/>
         </w:rPr>
-        <w:t xml:space="preserve"> language</w:t>
+        <w:t xml:space="preserve"> </w:t>
+      </w:r>
+      <w:r>
+        <w:rPr>
+          <w:rFonts w:cstheme="minorHAnsi"/>
+          <w:sz w:val="24"/>
+          <w:szCs w:val="24"/>
+        </w:rPr>
+        <w:t>language. Moreover, we are using International sign writing mechanism but for testing our first version of our system we are using American Sign Language</w:t>
+      </w:r>
+      <w:r>
+        <w:rPr>
+          <w:rFonts w:cstheme="minorHAnsi"/>
+          <w:sz w:val="24"/>
+          <w:szCs w:val="24"/>
+        </w:rPr>
+        <w:t>, in future it is possible to fit any sign wiring</w:t>
+      </w:r>
+      <w:r>
+        <w:rPr>
+          <w:rFonts w:cstheme="minorHAnsi"/>
+          <w:sz w:val="24"/>
+          <w:szCs w:val="24"/>
+        </w:rPr>
+        <w:t xml:space="preserve"> language with our </w:t>
+      </w:r>
+      <w:r>
+        <w:rPr>
+          <w:rFonts w:cstheme="minorHAnsi"/>
+          <w:sz w:val="24"/>
+          <w:szCs w:val="24"/>
+        </w:rPr>
+        <w:t>system</w:t>
       </w:r>
       <w:r>
         <w:rPr>
@@ -4881,7 +5073,6 @@
           <w:sz w:val="40"/>
           <w:szCs w:val="40"/>
         </w:rPr>
-        <w:lastRenderedPageBreak/>
         <w:t>References</w:t>
       </w:r>
     </w:p>
@@ -4907,7 +5098,7 @@
         <w:spacing w:after="0" w:line="240" w:lineRule="auto"/>
         <w:rPr>
           <w:rFonts w:asciiTheme="majorHAnsi" w:hAnsiTheme="majorHAnsi" w:cstheme="majorHAnsi"/>
-          <w:color w:val="0D0D0D" w:themeColor="text1" w:themeTint="F2"/>
+          <w:i/>
           <w:sz w:val="24"/>
           <w:szCs w:val="24"/>
         </w:rPr>
@@ -4915,13 +5106,61 @@
       <w:r>
         <w:rPr>
           <w:rFonts w:asciiTheme="majorHAnsi" w:hAnsiTheme="majorHAnsi" w:cstheme="majorHAnsi"/>
-          <w:color w:val="0D0D0D" w:themeColor="text1" w:themeTint="F2"/>
+          <w:i/>
           <w:sz w:val="24"/>
           <w:szCs w:val="24"/>
         </w:rPr>
         <w:t xml:space="preserve">[1] </w:t>
       </w:r>
       <w:r>
+        <w:rPr>
+          <w:rFonts w:asciiTheme="majorHAnsi" w:hAnsiTheme="majorHAnsi" w:cstheme="majorHAnsi"/>
+          <w:i/>
+          <w:sz w:val="24"/>
+          <w:szCs w:val="24"/>
+        </w:rPr>
+        <w:t xml:space="preserve">Kato, Mihoko. "A study of notation and sign writing systems for the deaf." </w:t>
+      </w:r>
+      <w:r>
+        <w:rPr>
+          <w:rFonts w:asciiTheme="majorHAnsi" w:hAnsiTheme="majorHAnsi" w:cstheme="majorHAnsi"/>
+          <w:i/>
+          <w:iCs/>
+          <w:sz w:val="24"/>
+          <w:szCs w:val="24"/>
+        </w:rPr>
+        <w:t>Intercultural Communication Studies</w:t>
+      </w:r>
+      <w:r>
+        <w:rPr>
+          <w:rFonts w:asciiTheme="majorHAnsi" w:hAnsiTheme="majorHAnsi" w:cstheme="majorHAnsi"/>
+          <w:i/>
+          <w:sz w:val="24"/>
+          <w:szCs w:val="24"/>
+        </w:rPr>
+        <w:t xml:space="preserve"> 17, no. 4 (2008): 97-114.</w:t>
+      </w:r>
+    </w:p>
+    <w:p>
+      <w:pPr>
+        <w:autoSpaceDE w:val="0"/>
+        <w:autoSpaceDN w:val="0"/>
+        <w:adjustRightInd w:val="0"/>
+        <w:spacing w:after="0" w:line="240" w:lineRule="auto"/>
+        <w:rPr>
+          <w:rFonts w:asciiTheme="majorHAnsi" w:hAnsiTheme="majorHAnsi" w:cstheme="majorHAnsi"/>
+          <w:i/>
+          <w:sz w:val="24"/>
+          <w:szCs w:val="24"/>
+        </w:rPr>
+      </w:pPr>
+    </w:p>
+    <w:p>
+      <w:pPr>
+        <w:autoSpaceDE w:val="0"/>
+        <w:autoSpaceDN w:val="0"/>
+        <w:adjustRightInd w:val="0"/>
+        <w:spacing w:after="0" w:line="240" w:lineRule="auto"/>
         <w:rPr>
           <w:rFonts w:asciiTheme="majorHAnsi" w:hAnsiTheme="majorHAnsi" w:cstheme="majorHAnsi"/>
           <w:i/>
@@ -4930,29 +5169,18 @@
           <w:sz w:val="24"/>
           <w:szCs w:val="24"/>
         </w:rPr>
-        <w:t>Michael Saar and Helena Arthur‐Okor (2013) "Reference services for the deaf and hard of hearing"</w:t>
-      </w:r>
-    </w:p>
-    <w:p>
-      <w:pPr>
-        <w:autoSpaceDE w:val="0"/>
-        <w:autoSpaceDN w:val="0"/>
-        <w:adjustRightInd w:val="0"/>
-        <w:spacing w:after="0" w:line="240" w:lineRule="auto"/>
+      </w:pPr>
+      <w:r>
         <w:rPr>
           <w:rFonts w:asciiTheme="majorHAnsi" w:hAnsiTheme="majorHAnsi" w:cstheme="majorHAnsi"/>
+          <w:i/>
           <w:color w:val="0D0D0D" w:themeColor="text1" w:themeTint="F2"/>
           <w:sz w:val="24"/>
           <w:szCs w:val="24"/>
         </w:rPr>
-      </w:pPr>
-    </w:p>
-    <w:p>
-      <w:pPr>
-        <w:autoSpaceDE w:val="0"/>
-        <w:autoSpaceDN w:val="0"/>
-        <w:adjustRightInd w:val="0"/>
-        <w:spacing w:after="0" w:line="240" w:lineRule="auto"/>
+        <w:t>[2]</w:t>
+      </w:r>
+      <w:r>
         <w:rPr>
           <w:rFonts w:asciiTheme="majorHAnsi" w:hAnsiTheme="majorHAnsi" w:cstheme="majorHAnsi"/>
           <w:i/>
@@ -4961,26 +5189,15 @@
           <w:sz w:val="24"/>
           <w:szCs w:val="24"/>
         </w:rPr>
-      </w:pPr>
-      <w:r>
-        <w:rPr>
-          <w:rFonts w:asciiTheme="majorHAnsi" w:hAnsiTheme="majorHAnsi" w:cstheme="majorHAnsi"/>
-          <w:color w:val="0D0D0D" w:themeColor="text1" w:themeTint="F2"/>
-          <w:sz w:val="24"/>
-          <w:szCs w:val="24"/>
-        </w:rPr>
-        <w:t>[2</w:t>
-      </w:r>
-      <w:r>
-        <w:rPr>
-          <w:rFonts w:asciiTheme="majorHAnsi" w:hAnsiTheme="majorHAnsi" w:cstheme="majorHAnsi"/>
-          <w:color w:val="0D0D0D" w:themeColor="text1" w:themeTint="F2"/>
-          <w:sz w:val="24"/>
-          <w:szCs w:val="24"/>
-        </w:rPr>
-        <w:t>]</w:t>
-      </w:r>
-      <w:r>
+        <w:t xml:space="preserve"> B. Mazor and B. L. Zeigler. The design of speech-interactive dialogs for transaction automation systems. Speech Communication,</w:t>
+      </w:r>
+    </w:p>
+    <w:p>
+      <w:pPr>
+        <w:autoSpaceDE w:val="0"/>
+        <w:autoSpaceDN w:val="0"/>
+        <w:adjustRightInd w:val="0"/>
+        <w:spacing w:after="0" w:line="240" w:lineRule="auto"/>
         <w:rPr>
           <w:rFonts w:asciiTheme="majorHAnsi" w:hAnsiTheme="majorHAnsi" w:cstheme="majorHAnsi"/>
           <w:i/>
@@ -4989,8 +5206,7 @@
           <w:sz w:val="24"/>
           <w:szCs w:val="24"/>
         </w:rPr>
-        <w:t xml:space="preserve"> </w:t>
-      </w:r>
+      </w:pPr>
       <w:r>
         <w:rPr>
           <w:rFonts w:asciiTheme="majorHAnsi" w:hAnsiTheme="majorHAnsi" w:cstheme="majorHAnsi"/>
@@ -5000,10 +5216,31 @@
           <w:sz w:val="24"/>
           <w:szCs w:val="24"/>
         </w:rPr>
-        <w:t xml:space="preserve">B. </w:t>
-      </w:r>
-      <w:proofErr w:type="spellStart"/>
-      <w:r>
+        <w:t>17:313–320, November 1995.</w:t>
+      </w:r>
+    </w:p>
+    <w:p>
+      <w:pPr>
+        <w:autoSpaceDE w:val="0"/>
+        <w:autoSpaceDN w:val="0"/>
+        <w:adjustRightInd w:val="0"/>
+        <w:spacing w:after="0" w:line="240" w:lineRule="auto"/>
+        <w:rPr>
+          <w:rFonts w:asciiTheme="majorHAnsi" w:hAnsiTheme="majorHAnsi" w:cstheme="majorHAnsi"/>
+          <w:b/>
+          <w:bCs/>
+          <w:i/>
+          <w:sz w:val="24"/>
+          <w:szCs w:val="24"/>
+        </w:rPr>
+      </w:pPr>
+    </w:p>
+    <w:p>
+      <w:pPr>
+        <w:autoSpaceDE w:val="0"/>
+        <w:autoSpaceDN w:val="0"/>
+        <w:adjustRightInd w:val="0"/>
+        <w:spacing w:after="0" w:line="240" w:lineRule="auto"/>
         <w:rPr>
           <w:rFonts w:asciiTheme="majorHAnsi" w:hAnsiTheme="majorHAnsi" w:cstheme="majorHAnsi"/>
           <w:i/>
@@ -5012,9 +5249,17 @@
           <w:sz w:val="24"/>
           <w:szCs w:val="24"/>
         </w:rPr>
-        <w:t>Mazor</w:t>
-      </w:r>
-      <w:proofErr w:type="spellEnd"/>
+      </w:pPr>
+      <w:r>
+        <w:rPr>
+          <w:rFonts w:asciiTheme="majorHAnsi" w:hAnsiTheme="majorHAnsi" w:cstheme="majorHAnsi"/>
+          <w:i/>
+          <w:color w:val="0D0D0D" w:themeColor="text1" w:themeTint="F2"/>
+          <w:sz w:val="24"/>
+          <w:szCs w:val="24"/>
+        </w:rPr>
+        <w:t xml:space="preserve">[3] </w:t>
+      </w:r>
       <w:r>
         <w:rPr>
           <w:rFonts w:asciiTheme="majorHAnsi" w:hAnsiTheme="majorHAnsi" w:cstheme="majorHAnsi"/>
@@ -5024,15 +5269,60 @@
           <w:sz w:val="24"/>
           <w:szCs w:val="24"/>
         </w:rPr>
-        <w:t xml:space="preserve"> and B. L. Zeigler. The design of speech-interactive dialogs for transaction automation systems. Speech Communication,</w:t>
-      </w:r>
-    </w:p>
-    <w:p>
-      <w:pPr>
-        <w:autoSpaceDE w:val="0"/>
-        <w:autoSpaceDN w:val="0"/>
-        <w:adjustRightInd w:val="0"/>
-        <w:spacing w:after="0" w:line="240" w:lineRule="auto"/>
+        <w:t>R. Conrad. The deaf school child. Harper and Row, 1979.</w:t>
+      </w:r>
+    </w:p>
+    <w:p>
+      <w:pPr>
+        <w:autoSpaceDE w:val="0"/>
+        <w:autoSpaceDN w:val="0"/>
+        <w:adjustRightInd w:val="0"/>
+        <w:spacing w:after="0" w:line="240" w:lineRule="auto"/>
+        <w:rPr>
+          <w:rFonts w:asciiTheme="majorHAnsi" w:hAnsiTheme="majorHAnsi" w:cstheme="majorHAnsi"/>
+          <w:b/>
+          <w:bCs/>
+          <w:i/>
+          <w:sz w:val="24"/>
+          <w:szCs w:val="24"/>
+        </w:rPr>
+      </w:pPr>
+    </w:p>
+    <w:p>
+      <w:pPr>
+        <w:autoSpaceDE w:val="0"/>
+        <w:autoSpaceDN w:val="0"/>
+        <w:adjustRightInd w:val="0"/>
+        <w:spacing w:after="0" w:line="240" w:lineRule="auto"/>
+        <w:rPr>
+          <w:rFonts w:asciiTheme="majorHAnsi" w:hAnsiTheme="majorHAnsi" w:cstheme="majorHAnsi"/>
+          <w:i/>
+          <w:color w:val="0D0D0D" w:themeColor="text1" w:themeTint="F2"/>
+          <w:sz w:val="24"/>
+          <w:szCs w:val="24"/>
+        </w:rPr>
+      </w:pPr>
+      <w:r>
+        <w:rPr>
+          <w:rFonts w:asciiTheme="majorHAnsi" w:hAnsiTheme="majorHAnsi" w:cstheme="majorHAnsi"/>
+          <w:i/>
+          <w:color w:val="0D0D0D" w:themeColor="text1" w:themeTint="F2"/>
+          <w:sz w:val="24"/>
+          <w:szCs w:val="24"/>
+        </w:rPr>
+        <w:t>[4</w:t>
+      </w:r>
+      <w:r>
+        <w:rPr>
+          <w:rFonts w:asciiTheme="majorHAnsi" w:hAnsiTheme="majorHAnsi" w:cstheme="majorHAnsi"/>
+          <w:i/>
+          <w:color w:val="0D0D0D" w:themeColor="text1" w:themeTint="F2"/>
+          <w:sz w:val="24"/>
+          <w:szCs w:val="24"/>
+        </w:rPr>
+        <w:t xml:space="preserve">] </w:t>
+      </w:r>
+      <w:r>
         <w:rPr>
           <w:rFonts w:asciiTheme="majorHAnsi" w:hAnsiTheme="majorHAnsi" w:cstheme="majorHAnsi"/>
           <w:i/>
@@ -5041,8 +5331,124 @@
           <w:sz w:val="24"/>
           <w:szCs w:val="24"/>
         </w:rPr>
-      </w:pPr>
-      <w:r>
+        <w:t>Michael Saar and Helena Arthur‐Okor (2013) "Reference services for the deaf and hard of hearing"</w:t>
+      </w:r>
+    </w:p>
+    <w:p>
+      <w:pPr>
+        <w:autoSpaceDE w:val="0"/>
+        <w:autoSpaceDN w:val="0"/>
+        <w:adjustRightInd w:val="0"/>
+        <w:spacing w:after="0" w:line="240" w:lineRule="auto"/>
+        <w:rPr>
+          <w:rFonts w:asciiTheme="majorHAnsi" w:hAnsiTheme="majorHAnsi" w:cs="Cambria"/>
+          <w:i/>
+          <w:color w:val="595959" w:themeColor="text1" w:themeTint="A6"/>
+          <w:sz w:val="24"/>
+          <w:szCs w:val="24"/>
+        </w:rPr>
+      </w:pPr>
+    </w:p>
+    <w:p>
+      <w:pPr>
+        <w:widowControl w:val="0"/>
+        <w:spacing w:after="0" w:line="240" w:lineRule="auto"/>
+        <w:rPr>
+          <w:rStyle w:val="HTMLCite"/>
+          <w:rFonts w:asciiTheme="majorHAnsi" w:eastAsia="Helvetica Neue" w:hAnsiTheme="majorHAnsi" w:cstheme="majorHAnsi"/>
+          <w:i w:val="0"/>
+          <w:sz w:val="24"/>
+          <w:szCs w:val="20"/>
+        </w:rPr>
+      </w:pPr>
+      <w:r>
+        <w:rPr>
+          <w:rFonts w:asciiTheme="majorHAnsi" w:hAnsiTheme="majorHAnsi" w:cstheme="majorHAnsi"/>
+          <w:i/>
+          <w:iCs/>
+          <w:sz w:val="24"/>
+          <w:szCs w:val="20"/>
+        </w:rPr>
+        <w:t>[5] Maiorana-Basas, Michella, and Claudia M. Pagliaro. "Technology use among adults who are deaf and hard of hearing: A national survey." Journal of deaf studies and deaf education 19.3 (2014): 400-410.</w:t>
+      </w:r>
+    </w:p>
+    <w:p>
+      <w:pPr>
+        <w:widowControl w:val="0"/>
+        <w:spacing w:after="0" w:line="240" w:lineRule="auto"/>
+        <w:rPr>
+          <w:rFonts w:asciiTheme="majorHAnsi" w:hAnsiTheme="majorHAnsi" w:cs="Cambria"/>
+          <w:i/>
+          <w:color w:val="595959" w:themeColor="text1" w:themeTint="A6"/>
+          <w:sz w:val="24"/>
+          <w:szCs w:val="24"/>
+        </w:rPr>
+      </w:pPr>
+    </w:p>
+    <w:p>
+      <w:pPr>
+        <w:widowControl w:val="0"/>
+        <w:spacing w:after="0" w:line="240" w:lineRule="auto"/>
+        <w:rPr>
+          <w:rFonts w:asciiTheme="majorHAnsi" w:eastAsia="Helvetica Neue" w:hAnsiTheme="majorHAnsi" w:cstheme="majorHAnsi"/>
+          <w:i/>
+          <w:iCs/>
+          <w:sz w:val="24"/>
+          <w:szCs w:val="24"/>
+        </w:rPr>
+      </w:pPr>
+      <w:r>
+        <w:rPr>
+          <w:rFonts w:asciiTheme="majorHAnsi" w:hAnsiTheme="majorHAnsi" w:cstheme="majorHAnsi"/>
+          <w:i/>
+          <w:color w:val="595959" w:themeColor="text1" w:themeTint="A6"/>
+          <w:sz w:val="24"/>
+          <w:szCs w:val="24"/>
+        </w:rPr>
+        <w:t>[6]</w:t>
+      </w:r>
+      <w:r>
+        <w:rPr>
+          <w:rFonts w:asciiTheme="majorHAnsi" w:hAnsiTheme="majorHAnsi" w:cstheme="majorHAnsi"/>
+          <w:i/>
+          <w:color w:val="595959" w:themeColor="text1" w:themeTint="A6"/>
+          <w:sz w:val="24"/>
+          <w:szCs w:val="24"/>
+        </w:rPr>
+        <w:t xml:space="preserve"> </w:t>
+      </w:r>
+      <w:r>
+        <w:rPr>
+          <w:rFonts w:asciiTheme="majorHAnsi" w:hAnsiTheme="majorHAnsi" w:cstheme="majorHAnsi"/>
+          <w:i/>
+          <w:iCs/>
+          <w:sz w:val="24"/>
+          <w:szCs w:val="24"/>
+        </w:rPr>
+        <w:t>Al-Fityani, Kinda, and Carol Padden. "Sign language geography in the Arab world." Sign languages: A Cambridge survey (2010): 433-450.</w:t>
+      </w:r>
+    </w:p>
+    <w:p>
+      <w:pPr>
+        <w:autoSpaceDE w:val="0"/>
+        <w:autoSpaceDN w:val="0"/>
+        <w:adjustRightInd w:val="0"/>
+        <w:spacing w:after="0" w:line="240" w:lineRule="auto"/>
+        <w:rPr>
+          <w:rFonts w:asciiTheme="majorHAnsi" w:hAnsiTheme="majorHAnsi" w:cs="Cambria"/>
+          <w:i/>
+          <w:color w:val="595959" w:themeColor="text1" w:themeTint="A6"/>
+          <w:sz w:val="24"/>
+          <w:szCs w:val="24"/>
+        </w:rPr>
+      </w:pPr>
+    </w:p>
+    <w:p>
+      <w:pPr>
+        <w:autoSpaceDE w:val="0"/>
+        <w:autoSpaceDN w:val="0"/>
+        <w:adjustRightInd w:val="0"/>
+        <w:spacing w:after="0" w:line="240" w:lineRule="auto"/>
         <w:rPr>
           <w:rFonts w:asciiTheme="majorHAnsi" w:hAnsiTheme="majorHAnsi" w:cstheme="majorHAnsi"/>
           <w:i/>
@@ -5051,24 +5457,38 @@
           <w:sz w:val="24"/>
           <w:szCs w:val="24"/>
         </w:rPr>
-        <w:t>17:313–320, November 1995.</w:t>
-      </w:r>
-    </w:p>
-    <w:p>
-      <w:pPr>
-        <w:autoSpaceDE w:val="0"/>
-        <w:autoSpaceDN w:val="0"/>
-        <w:adjustRightInd w:val="0"/>
-        <w:spacing w:after="0" w:line="240" w:lineRule="auto"/>
+      </w:pPr>
+      <w:r>
+        <w:rPr>
+          <w:rFonts w:asciiTheme="majorHAnsi" w:hAnsiTheme="majorHAnsi" w:cstheme="majorHAnsi"/>
+          <w:i/>
+          <w:color w:val="0D0D0D" w:themeColor="text1" w:themeTint="F2"/>
+          <w:sz w:val="24"/>
+          <w:szCs w:val="24"/>
+        </w:rPr>
+        <w:t>[7</w:t>
+      </w:r>
+      <w:r>
+        <w:rPr>
+          <w:rFonts w:asciiTheme="majorHAnsi" w:hAnsiTheme="majorHAnsi" w:cstheme="majorHAnsi"/>
+          <w:i/>
+          <w:color w:val="0D0D0D" w:themeColor="text1" w:themeTint="F2"/>
+          <w:sz w:val="24"/>
+          <w:szCs w:val="24"/>
+        </w:rPr>
+        <w:t xml:space="preserve">] </w:t>
+      </w:r>
+      <w:r>
         <w:rPr>
           <w:rFonts w:asciiTheme="majorHAnsi" w:hAnsiTheme="majorHAnsi" w:cstheme="majorHAnsi"/>
           <w:i/>
           <w:iCs/>
           <w:color w:val="0D0D0D" w:themeColor="text1" w:themeTint="F2"/>
-          <w:sz w:val="32"/>
-          <w:szCs w:val="32"/>
-        </w:rPr>
-      </w:pPr>
+          <w:sz w:val="24"/>
+          <w:szCs w:val="24"/>
+        </w:rPr>
+        <w:t>D. Wood, H. Wood, A. Griffiths, and I. Howarth. Teaching and talking with deaf children. John Wiley and Sons, 1986.</w:t>
+      </w:r>
     </w:p>
     <w:p>
       <w:pPr>
@@ -5085,341 +5505,6 @@
           <w:szCs w:val="24"/>
         </w:rPr>
       </w:pPr>
-      <w:r>
-        <w:rPr>
-          <w:rFonts w:asciiTheme="majorHAnsi" w:hAnsiTheme="majorHAnsi" w:cstheme="majorHAnsi"/>
-          <w:color w:val="0D0D0D" w:themeColor="text1" w:themeTint="F2"/>
-          <w:sz w:val="24"/>
-          <w:szCs w:val="24"/>
-        </w:rPr>
-        <w:t>[3</w:t>
-      </w:r>
-      <w:r>
-        <w:rPr>
-          <w:rFonts w:asciiTheme="majorHAnsi" w:hAnsiTheme="majorHAnsi" w:cstheme="majorHAnsi"/>
-          <w:color w:val="0D0D0D" w:themeColor="text1" w:themeTint="F2"/>
-          <w:sz w:val="24"/>
-          <w:szCs w:val="24"/>
-        </w:rPr>
-        <w:t xml:space="preserve">] </w:t>
-      </w:r>
-      <w:r>
-        <w:rPr>
-          <w:rFonts w:asciiTheme="majorHAnsi" w:hAnsiTheme="majorHAnsi" w:cstheme="majorHAnsi"/>
-          <w:i/>
-          <w:iCs/>
-          <w:color w:val="0D0D0D" w:themeColor="text1" w:themeTint="F2"/>
-          <w:sz w:val="24"/>
-          <w:szCs w:val="24"/>
-        </w:rPr>
-        <w:t>R. Conrad. The deaf school child. Harper and Row, 1979</w:t>
-      </w:r>
-      <w:r>
-        <w:rPr>
-          <w:rFonts w:asciiTheme="majorHAnsi" w:hAnsiTheme="majorHAnsi" w:cstheme="majorHAnsi"/>
-          <w:i/>
-          <w:iCs/>
-          <w:color w:val="0D0D0D" w:themeColor="text1" w:themeTint="F2"/>
-          <w:sz w:val="24"/>
-          <w:szCs w:val="24"/>
-        </w:rPr>
-        <w:t>.</w:t>
-      </w:r>
-    </w:p>
-    <w:p>
-      <w:pPr>
-        <w:autoSpaceDE w:val="0"/>
-        <w:autoSpaceDN w:val="0"/>
-        <w:adjustRightInd w:val="0"/>
-        <w:spacing w:after="0" w:line="240" w:lineRule="auto"/>
-        <w:rPr>
-          <w:rFonts w:asciiTheme="majorHAnsi" w:hAnsiTheme="majorHAnsi" w:cstheme="majorHAnsi"/>
-          <w:color w:val="0D0D0D" w:themeColor="text1" w:themeTint="F2"/>
-          <w:sz w:val="24"/>
-          <w:szCs w:val="24"/>
-        </w:rPr>
-      </w:pPr>
-    </w:p>
-    <w:p>
-      <w:pPr>
-        <w:autoSpaceDE w:val="0"/>
-        <w:autoSpaceDN w:val="0"/>
-        <w:adjustRightInd w:val="0"/>
-        <w:spacing w:after="0" w:line="240" w:lineRule="auto"/>
-        <w:rPr>
-          <w:rFonts w:asciiTheme="majorHAnsi" w:hAnsiTheme="majorHAnsi" w:cstheme="majorHAnsi"/>
-          <w:i/>
-          <w:iCs/>
-          <w:color w:val="0D0D0D" w:themeColor="text1" w:themeTint="F2"/>
-          <w:sz w:val="24"/>
-          <w:szCs w:val="24"/>
-        </w:rPr>
-      </w:pPr>
-      <w:r>
-        <w:rPr>
-          <w:rFonts w:asciiTheme="majorHAnsi" w:hAnsiTheme="majorHAnsi" w:cstheme="majorHAnsi"/>
-          <w:color w:val="0D0D0D" w:themeColor="text1" w:themeTint="F2"/>
-          <w:sz w:val="24"/>
-          <w:szCs w:val="24"/>
-        </w:rPr>
-        <w:t xml:space="preserve">[4] </w:t>
-      </w:r>
-      <w:r>
-        <w:rPr>
-          <w:rFonts w:asciiTheme="majorHAnsi" w:hAnsiTheme="majorHAnsi" w:cstheme="majorHAnsi"/>
-          <w:i/>
-          <w:iCs/>
-          <w:color w:val="0D0D0D" w:themeColor="text1" w:themeTint="F2"/>
-          <w:sz w:val="24"/>
-          <w:szCs w:val="24"/>
-        </w:rPr>
-        <w:t>D. Wood, H. Wood, A. Griffiths, and I. Howarth. Teaching and talking with deaf children. John Wiley and Sons, 1986.</w:t>
-      </w:r>
-    </w:p>
-    <w:p>
-      <w:pPr>
-        <w:autoSpaceDE w:val="0"/>
-        <w:autoSpaceDN w:val="0"/>
-        <w:adjustRightInd w:val="0"/>
-        <w:spacing w:after="0" w:line="240" w:lineRule="auto"/>
-        <w:rPr>
-          <w:rFonts w:asciiTheme="majorHAnsi" w:hAnsiTheme="majorHAnsi" w:cs="Cambria"/>
-          <w:color w:val="595959" w:themeColor="text1" w:themeTint="A6"/>
-          <w:sz w:val="24"/>
-          <w:szCs w:val="24"/>
-        </w:rPr>
-      </w:pPr>
-    </w:p>
-    <w:p>
-      <w:pPr>
-        <w:widowControl w:val="0"/>
-        <w:spacing w:after="0" w:line="240" w:lineRule="auto"/>
-        <w:rPr>
-          <w:rStyle w:val="HTMLCite"/>
-          <w:rFonts w:asciiTheme="majorHAnsi" w:eastAsia="Helvetica Neue" w:hAnsiTheme="majorHAnsi" w:cstheme="majorHAnsi"/>
-          <w:sz w:val="24"/>
-          <w:szCs w:val="20"/>
-        </w:rPr>
-      </w:pPr>
-      <w:r>
-        <w:rPr>
-          <w:rFonts w:asciiTheme="majorHAnsi" w:hAnsiTheme="majorHAnsi" w:cstheme="majorHAnsi"/>
-          <w:i/>
-          <w:iCs/>
-          <w:sz w:val="24"/>
-          <w:szCs w:val="20"/>
-        </w:rPr>
-        <w:t>[5]</w:t>
-      </w:r>
-      <w:r>
-        <w:rPr>
-          <w:rFonts w:asciiTheme="majorHAnsi" w:hAnsiTheme="majorHAnsi" w:cstheme="majorHAnsi"/>
-          <w:i/>
-          <w:iCs/>
-          <w:sz w:val="24"/>
-          <w:szCs w:val="20"/>
-        </w:rPr>
-        <w:t xml:space="preserve"> </w:t>
-      </w:r>
-      <w:proofErr w:type="spellStart"/>
-      <w:r>
-        <w:rPr>
-          <w:rFonts w:asciiTheme="majorHAnsi" w:hAnsiTheme="majorHAnsi" w:cstheme="majorHAnsi"/>
-          <w:i/>
-          <w:iCs/>
-          <w:sz w:val="24"/>
-          <w:szCs w:val="20"/>
-        </w:rPr>
-        <w:t>Maiorana-Basas</w:t>
-      </w:r>
-      <w:proofErr w:type="spellEnd"/>
-      <w:r>
-        <w:rPr>
-          <w:rFonts w:asciiTheme="majorHAnsi" w:hAnsiTheme="majorHAnsi" w:cstheme="majorHAnsi"/>
-          <w:i/>
-          <w:iCs/>
-          <w:sz w:val="24"/>
-          <w:szCs w:val="20"/>
-        </w:rPr>
-        <w:t xml:space="preserve">, </w:t>
-      </w:r>
-      <w:proofErr w:type="spellStart"/>
-      <w:r>
-        <w:rPr>
-          <w:rFonts w:asciiTheme="majorHAnsi" w:hAnsiTheme="majorHAnsi" w:cstheme="majorHAnsi"/>
-          <w:i/>
-          <w:iCs/>
-          <w:sz w:val="24"/>
-          <w:szCs w:val="20"/>
-        </w:rPr>
-        <w:t>Michella</w:t>
-      </w:r>
-      <w:proofErr w:type="spellEnd"/>
-      <w:r>
-        <w:rPr>
-          <w:rFonts w:asciiTheme="majorHAnsi" w:hAnsiTheme="majorHAnsi" w:cstheme="majorHAnsi"/>
-          <w:i/>
-          <w:iCs/>
-          <w:sz w:val="24"/>
-          <w:szCs w:val="20"/>
-        </w:rPr>
-        <w:t xml:space="preserve">, and Claudia M. </w:t>
-      </w:r>
-      <w:proofErr w:type="spellStart"/>
-      <w:r>
-        <w:rPr>
-          <w:rFonts w:asciiTheme="majorHAnsi" w:hAnsiTheme="majorHAnsi" w:cstheme="majorHAnsi"/>
-          <w:i/>
-          <w:iCs/>
-          <w:sz w:val="24"/>
-          <w:szCs w:val="20"/>
-        </w:rPr>
-        <w:t>Pagliaro</w:t>
-      </w:r>
-      <w:proofErr w:type="spellEnd"/>
-      <w:r>
-        <w:rPr>
-          <w:rFonts w:asciiTheme="majorHAnsi" w:hAnsiTheme="majorHAnsi" w:cstheme="majorHAnsi"/>
-          <w:i/>
-          <w:iCs/>
-          <w:sz w:val="24"/>
-          <w:szCs w:val="20"/>
-        </w:rPr>
-        <w:t>. "Technology use among adults who are deaf and hard of hearing: A national survey." Journal of deaf studies and deaf education 19.3 (2014): 400-410.</w:t>
-      </w:r>
-    </w:p>
-    <w:p>
-      <w:pPr>
-        <w:widowControl w:val="0"/>
-        <w:spacing w:after="0" w:line="240" w:lineRule="auto"/>
-        <w:rPr>
-          <w:rFonts w:asciiTheme="majorHAnsi" w:hAnsiTheme="majorHAnsi" w:cs="Cambria"/>
-          <w:color w:val="595959" w:themeColor="text1" w:themeTint="A6"/>
-          <w:sz w:val="24"/>
-          <w:szCs w:val="24"/>
-        </w:rPr>
-      </w:pPr>
-    </w:p>
-    <w:p>
-      <w:pPr>
-        <w:widowControl w:val="0"/>
-        <w:spacing w:after="0" w:line="240" w:lineRule="auto"/>
-        <w:rPr>
-          <w:rFonts w:asciiTheme="majorHAnsi" w:eastAsia="Helvetica Neue" w:hAnsiTheme="majorHAnsi" w:cstheme="majorHAnsi"/>
-          <w:i/>
-          <w:iCs/>
-          <w:sz w:val="24"/>
-          <w:szCs w:val="24"/>
-        </w:rPr>
-      </w:pPr>
-      <w:r>
-        <w:rPr>
-          <w:rFonts w:asciiTheme="majorHAnsi" w:hAnsiTheme="majorHAnsi" w:cstheme="majorHAnsi"/>
-          <w:color w:val="595959" w:themeColor="text1" w:themeTint="A6"/>
-          <w:sz w:val="24"/>
-          <w:szCs w:val="24"/>
-        </w:rPr>
-        <w:t>[6]</w:t>
-      </w:r>
-      <w:r>
-        <w:rPr>
-          <w:rFonts w:asciiTheme="majorHAnsi" w:hAnsiTheme="majorHAnsi" w:cstheme="majorHAnsi"/>
-          <w:color w:val="595959" w:themeColor="text1" w:themeTint="A6"/>
-          <w:sz w:val="24"/>
-          <w:szCs w:val="24"/>
-        </w:rPr>
-        <w:t xml:space="preserve"> </w:t>
-      </w:r>
-      <w:r>
-        <w:rPr>
-          <w:rFonts w:asciiTheme="majorHAnsi" w:hAnsiTheme="majorHAnsi" w:cstheme="majorHAnsi"/>
-          <w:i/>
-          <w:iCs/>
-          <w:sz w:val="24"/>
-          <w:szCs w:val="24"/>
-        </w:rPr>
-        <w:t>Al-</w:t>
-      </w:r>
-      <w:proofErr w:type="spellStart"/>
-      <w:r>
-        <w:rPr>
-          <w:rFonts w:asciiTheme="majorHAnsi" w:hAnsiTheme="majorHAnsi" w:cstheme="majorHAnsi"/>
-          <w:i/>
-          <w:iCs/>
-          <w:sz w:val="24"/>
-          <w:szCs w:val="24"/>
-        </w:rPr>
-        <w:t>Fityani</w:t>
-      </w:r>
-      <w:proofErr w:type="spellEnd"/>
-      <w:r>
-        <w:rPr>
-          <w:rFonts w:asciiTheme="majorHAnsi" w:hAnsiTheme="majorHAnsi" w:cstheme="majorHAnsi"/>
-          <w:i/>
-          <w:iCs/>
-          <w:sz w:val="24"/>
-          <w:szCs w:val="24"/>
-        </w:rPr>
-        <w:t xml:space="preserve">, </w:t>
-      </w:r>
-      <w:proofErr w:type="spellStart"/>
-      <w:r>
-        <w:rPr>
-          <w:rFonts w:asciiTheme="majorHAnsi" w:hAnsiTheme="majorHAnsi" w:cstheme="majorHAnsi"/>
-          <w:i/>
-          <w:iCs/>
-          <w:sz w:val="24"/>
-          <w:szCs w:val="24"/>
-        </w:rPr>
-        <w:t>Kinda</w:t>
-      </w:r>
-      <w:proofErr w:type="spellEnd"/>
-      <w:r>
-        <w:rPr>
-          <w:rFonts w:asciiTheme="majorHAnsi" w:hAnsiTheme="majorHAnsi" w:cstheme="majorHAnsi"/>
-          <w:i/>
-          <w:iCs/>
-          <w:sz w:val="24"/>
-          <w:szCs w:val="24"/>
-        </w:rPr>
-        <w:t xml:space="preserve">, and Carol </w:t>
-      </w:r>
-      <w:proofErr w:type="spellStart"/>
-      <w:r>
-        <w:rPr>
-          <w:rFonts w:asciiTheme="majorHAnsi" w:hAnsiTheme="majorHAnsi" w:cstheme="majorHAnsi"/>
-          <w:i/>
-          <w:iCs/>
-          <w:sz w:val="24"/>
-          <w:szCs w:val="24"/>
-        </w:rPr>
-        <w:t>Padden</w:t>
-      </w:r>
-      <w:proofErr w:type="spellEnd"/>
-      <w:r>
-        <w:rPr>
-          <w:rFonts w:asciiTheme="majorHAnsi" w:hAnsiTheme="majorHAnsi" w:cstheme="majorHAnsi"/>
-          <w:i/>
-          <w:iCs/>
-          <w:sz w:val="24"/>
-          <w:szCs w:val="24"/>
-        </w:rPr>
-        <w:t>. "Sign language geography in the Arab world." Sign languages: A Cambridge survey (2010): 433-450.</w:t>
-      </w:r>
-    </w:p>
-    <w:p>
-      <w:pPr>
-        <w:autoSpaceDE w:val="0"/>
-        <w:autoSpaceDN w:val="0"/>
-        <w:adjustRightInd w:val="0"/>
-        <w:spacing w:after="0" w:line="240" w:lineRule="auto"/>
-        <w:rPr>
-          <w:rFonts w:asciiTheme="majorHAnsi" w:hAnsiTheme="majorHAnsi" w:cs="Cambria"/>
-          <w:color w:val="595959" w:themeColor="text1" w:themeTint="A6"/>
-          <w:sz w:val="24"/>
-          <w:szCs w:val="24"/>
-        </w:rPr>
-      </w:pPr>
     </w:p>
     <w:p>
       <w:pPr>
@@ -5444,9 +5529,8 @@
           <w:szCs w:val="20"/>
           <w:shd w:val="clear" w:color="auto" w:fill="FFFFFF"/>
         </w:rPr>
-        <w:t xml:space="preserve">[7] Cox, S., Lincoln, M., </w:t>
-      </w:r>
-      <w:proofErr w:type="spellStart"/>
+        <w:t>[8</w:t>
+      </w:r>
       <w:r>
         <w:rPr>
           <w:rFonts w:asciiTheme="majorHAnsi" w:hAnsiTheme="majorHAnsi" w:cstheme="majorHAnsi"/>
@@ -5456,67 +5540,7 @@
           <w:szCs w:val="20"/>
           <w:shd w:val="clear" w:color="auto" w:fill="FFFFFF"/>
         </w:rPr>
-        <w:t>Tryggvason</w:t>
-      </w:r>
-      <w:proofErr w:type="spellEnd"/>
-      <w:r>
-        <w:rPr>
-          <w:rFonts w:asciiTheme="majorHAnsi" w:hAnsiTheme="majorHAnsi" w:cstheme="majorHAnsi"/>
-          <w:i/>
-          <w:color w:val="222222"/>
-          <w:sz w:val="24"/>
-          <w:szCs w:val="20"/>
-          <w:shd w:val="clear" w:color="auto" w:fill="FFFFFF"/>
-        </w:rPr>
-        <w:t xml:space="preserve">, J., </w:t>
-      </w:r>
-      <w:proofErr w:type="spellStart"/>
-      <w:r>
-        <w:rPr>
-          <w:rFonts w:asciiTheme="majorHAnsi" w:hAnsiTheme="majorHAnsi" w:cstheme="majorHAnsi"/>
-          <w:i/>
-          <w:color w:val="222222"/>
-          <w:sz w:val="24"/>
-          <w:szCs w:val="20"/>
-          <w:shd w:val="clear" w:color="auto" w:fill="FFFFFF"/>
-        </w:rPr>
-        <w:t>Nakisa</w:t>
-      </w:r>
-      <w:proofErr w:type="spellEnd"/>
-      <w:r>
-        <w:rPr>
-          <w:rFonts w:asciiTheme="majorHAnsi" w:hAnsiTheme="majorHAnsi" w:cstheme="majorHAnsi"/>
-          <w:i/>
-          <w:color w:val="222222"/>
-          <w:sz w:val="24"/>
-          <w:szCs w:val="20"/>
-          <w:shd w:val="clear" w:color="auto" w:fill="FFFFFF"/>
-        </w:rPr>
-        <w:t xml:space="preserve">, M., Wells, M., </w:t>
-      </w:r>
-      <w:proofErr w:type="spellStart"/>
-      <w:r>
-        <w:rPr>
-          <w:rFonts w:asciiTheme="majorHAnsi" w:hAnsiTheme="majorHAnsi" w:cstheme="majorHAnsi"/>
-          <w:i/>
-          <w:color w:val="222222"/>
-          <w:sz w:val="24"/>
-          <w:szCs w:val="20"/>
-          <w:shd w:val="clear" w:color="auto" w:fill="FFFFFF"/>
-        </w:rPr>
-        <w:t>Tutt</w:t>
-      </w:r>
-      <w:proofErr w:type="spellEnd"/>
-      <w:r>
-        <w:rPr>
-          <w:rFonts w:asciiTheme="majorHAnsi" w:hAnsiTheme="majorHAnsi" w:cstheme="majorHAnsi"/>
-          <w:i/>
-          <w:color w:val="222222"/>
-          <w:sz w:val="24"/>
-          <w:szCs w:val="20"/>
-          <w:shd w:val="clear" w:color="auto" w:fill="FFFFFF"/>
-        </w:rPr>
-        <w:t>, M. and Abbott, S., 2002, July. Tessa, a system to aid communication with deaf people. In </w:t>
+        <w:t>] Cox, S., Lincoln, M., Tryggvason, J., Nakisa, M., Wells, M., Tutt, M. and Abbott, S., 2002, July. Tessa, a system to aid communication with deaf people. In </w:t>
       </w:r>
       <w:r>
         <w:rPr>
@@ -5541,6 +5565,21 @@
         </w:rPr>
         <w:t> (pp. 205-212). ACM.</w:t>
       </w:r>
+    </w:p>
+    <w:p>
+      <w:pPr>
+        <w:autoSpaceDE w:val="0"/>
+        <w:autoSpaceDN w:val="0"/>
+        <w:adjustRightInd w:val="0"/>
+        <w:spacing w:after="0" w:line="240" w:lineRule="auto"/>
+        <w:rPr>
+          <w:rFonts w:asciiTheme="majorHAnsi" w:hAnsiTheme="majorHAnsi" w:cs="Cambria"/>
+          <w:i/>
+          <w:color w:val="0563C2"/>
+          <w:sz w:val="24"/>
+          <w:szCs w:val="24"/>
+        </w:rPr>
+      </w:pPr>
     </w:p>
     <w:p>
       <w:pPr>
@@ -5668,7 +5707,7 @@
           <w:rPr>
             <w:noProof/>
           </w:rPr>
-          <w:t>ii</w:t>
+          <w:t>i</w:t>
         </w:r>
         <w:r>
           <w:rPr>
@@ -5721,7 +5760,7 @@
           <w:rPr>
             <w:noProof/>
           </w:rPr>
-          <w:t>6</w:t>
+          <w:t>7</w:t>
         </w:r>
         <w:r>
           <w:rPr>

</xml_diff>

<commit_message>
Final Report presentation added to 7th semester Defence Report folder
</commit_message>
<xml_diff>
--- a/7th semester Defence Report/Final Project Report.docx
+++ b/7th semester Defence Report/Final Project Report.docx
@@ -1253,8 +1253,6 @@
         </w:rPr>
         <w:t>………..</w:t>
       </w:r>
-      <w:bookmarkStart w:id="0" w:name="_GoBack"/>
-      <w:bookmarkEnd w:id="0"/>
       <w:r>
         <w:rPr>
           <w:sz w:val="24"/>
@@ -3568,7 +3566,16 @@
           <w:sz w:val="24"/>
           <w:szCs w:val="20"/>
         </w:rPr>
-        <w:t>and represent the speech using 3D character</w:t>
+        <w:t xml:space="preserve">and represent the speech using 3D </w:t>
+      </w:r>
+      <w:r>
+        <w:rPr>
+          <w:rFonts w:eastAsia="Helvetica Neue" w:cstheme="minorHAnsi"/>
+          <w:iCs/>
+          <w:sz w:val="24"/>
+          <w:szCs w:val="20"/>
+        </w:rPr>
+        <w:t>character</w:t>
       </w:r>
       <w:r>
         <w:rPr>
@@ -3577,7 +3584,18 @@
           <w:sz w:val="20"/>
           <w:szCs w:val="20"/>
         </w:rPr>
-        <w:t>.</w:t>
+        <w:t>. We</w:t>
+      </w:r>
+      <w:bookmarkStart w:id="0" w:name="_GoBack"/>
+      <w:bookmarkEnd w:id="0"/>
+      <w:r>
+        <w:rPr>
+          <w:rFonts w:asciiTheme="minorBidi" w:eastAsia="Helvetica Neue" w:hAnsiTheme="minorBidi"/>
+          <w:iCs/>
+          <w:sz w:val="20"/>
+          <w:szCs w:val="20"/>
+        </w:rPr>
+        <w:t xml:space="preserve"> will use International sign language.</w:t>
       </w:r>
     </w:p>
     <w:p>
@@ -5110,8 +5128,9 @@
           <w:sz w:val="24"/>
           <w:szCs w:val="24"/>
         </w:rPr>
-        <w:t xml:space="preserve">[1] </w:t>
-      </w:r>
+        <w:t xml:space="preserve">[1] Kato, </w:t>
+      </w:r>
+      <w:proofErr w:type="spellStart"/>
       <w:r>
         <w:rPr>
           <w:rFonts w:asciiTheme="majorHAnsi" w:hAnsiTheme="majorHAnsi" w:cstheme="majorHAnsi"/>
@@ -5119,7 +5138,17 @@
           <w:sz w:val="24"/>
           <w:szCs w:val="24"/>
         </w:rPr>
-        <w:t xml:space="preserve">Kato, Mihoko. "A study of notation and sign writing systems for the deaf." </w:t>
+        <w:t>Mihoko</w:t>
+      </w:r>
+      <w:proofErr w:type="spellEnd"/>
+      <w:r>
+        <w:rPr>
+          <w:rFonts w:asciiTheme="majorHAnsi" w:hAnsiTheme="majorHAnsi" w:cstheme="majorHAnsi"/>
+          <w:i/>
+          <w:sz w:val="24"/>
+          <w:szCs w:val="24"/>
+        </w:rPr>
+        <w:t xml:space="preserve">. "A study of notation and sign writing systems for the deaf." </w:t>
       </w:r>
       <w:r>
         <w:rPr>
@@ -5189,15 +5218,10 @@
           <w:sz w:val="24"/>
           <w:szCs w:val="24"/>
         </w:rPr>
-        <w:t xml:space="preserve"> B. Mazor and B. L. Zeigler. The design of speech-interactive dialogs for transaction automation systems. Speech Communication,</w:t>
-      </w:r>
-    </w:p>
-    <w:p>
-      <w:pPr>
-        <w:autoSpaceDE w:val="0"/>
-        <w:autoSpaceDN w:val="0"/>
-        <w:adjustRightInd w:val="0"/>
-        <w:spacing w:after="0" w:line="240" w:lineRule="auto"/>
+        <w:t xml:space="preserve"> B. </w:t>
+      </w:r>
+      <w:proofErr w:type="spellStart"/>
+      <w:r>
         <w:rPr>
           <w:rFonts w:asciiTheme="majorHAnsi" w:hAnsiTheme="majorHAnsi" w:cstheme="majorHAnsi"/>
           <w:i/>
@@ -5206,7 +5230,9 @@
           <w:sz w:val="24"/>
           <w:szCs w:val="24"/>
         </w:rPr>
-      </w:pPr>
+        <w:t>Mazor</w:t>
+      </w:r>
+      <w:proofErr w:type="spellEnd"/>
       <w:r>
         <w:rPr>
           <w:rFonts w:asciiTheme="majorHAnsi" w:hAnsiTheme="majorHAnsi" w:cstheme="majorHAnsi"/>
@@ -5216,6 +5242,33 @@
           <w:sz w:val="24"/>
           <w:szCs w:val="24"/>
         </w:rPr>
+        <w:t xml:space="preserve"> and B. L. Zeigler. The design of speech-interactive dialogs for transaction automation systems. Speech Communication,</w:t>
+      </w:r>
+    </w:p>
+    <w:p>
+      <w:pPr>
+        <w:autoSpaceDE w:val="0"/>
+        <w:autoSpaceDN w:val="0"/>
+        <w:adjustRightInd w:val="0"/>
+        <w:spacing w:after="0" w:line="240" w:lineRule="auto"/>
+        <w:rPr>
+          <w:rFonts w:asciiTheme="majorHAnsi" w:hAnsiTheme="majorHAnsi" w:cstheme="majorHAnsi"/>
+          <w:i/>
+          <w:iCs/>
+          <w:color w:val="0D0D0D" w:themeColor="text1" w:themeTint="F2"/>
+          <w:sz w:val="24"/>
+          <w:szCs w:val="24"/>
+        </w:rPr>
+      </w:pPr>
+      <w:r>
+        <w:rPr>
+          <w:rFonts w:asciiTheme="majorHAnsi" w:hAnsiTheme="majorHAnsi" w:cstheme="majorHAnsi"/>
+          <w:i/>
+          <w:iCs/>
+          <w:color w:val="0D0D0D" w:themeColor="text1" w:themeTint="F2"/>
+          <w:sz w:val="24"/>
+          <w:szCs w:val="24"/>
+        </w:rPr>
         <w:t>17:313–320, November 1995.</w:t>
       </w:r>
     </w:p>
@@ -5369,7 +5422,73 @@
           <w:sz w:val="24"/>
           <w:szCs w:val="20"/>
         </w:rPr>
-        <w:t>[5] Maiorana-Basas, Michella, and Claudia M. Pagliaro. "Technology use among adults who are deaf and hard of hearing: A national survey." Journal of deaf studies and deaf education 19.3 (2014): 400-410.</w:t>
+        <w:t xml:space="preserve">[5] </w:t>
+      </w:r>
+      <w:proofErr w:type="spellStart"/>
+      <w:r>
+        <w:rPr>
+          <w:rFonts w:asciiTheme="majorHAnsi" w:hAnsiTheme="majorHAnsi" w:cstheme="majorHAnsi"/>
+          <w:i/>
+          <w:iCs/>
+          <w:sz w:val="24"/>
+          <w:szCs w:val="20"/>
+        </w:rPr>
+        <w:t>Maiorana-Basas</w:t>
+      </w:r>
+      <w:proofErr w:type="spellEnd"/>
+      <w:r>
+        <w:rPr>
+          <w:rFonts w:asciiTheme="majorHAnsi" w:hAnsiTheme="majorHAnsi" w:cstheme="majorHAnsi"/>
+          <w:i/>
+          <w:iCs/>
+          <w:sz w:val="24"/>
+          <w:szCs w:val="20"/>
+        </w:rPr>
+        <w:t xml:space="preserve">, </w:t>
+      </w:r>
+      <w:proofErr w:type="spellStart"/>
+      <w:r>
+        <w:rPr>
+          <w:rFonts w:asciiTheme="majorHAnsi" w:hAnsiTheme="majorHAnsi" w:cstheme="majorHAnsi"/>
+          <w:i/>
+          <w:iCs/>
+          <w:sz w:val="24"/>
+          <w:szCs w:val="20"/>
+        </w:rPr>
+        <w:t>Michella</w:t>
+      </w:r>
+      <w:proofErr w:type="spellEnd"/>
+      <w:r>
+        <w:rPr>
+          <w:rFonts w:asciiTheme="majorHAnsi" w:hAnsiTheme="majorHAnsi" w:cstheme="majorHAnsi"/>
+          <w:i/>
+          <w:iCs/>
+          <w:sz w:val="24"/>
+          <w:szCs w:val="20"/>
+        </w:rPr>
+        <w:t xml:space="preserve">, and Claudia M. </w:t>
+      </w:r>
+      <w:proofErr w:type="spellStart"/>
+      <w:r>
+        <w:rPr>
+          <w:rFonts w:asciiTheme="majorHAnsi" w:hAnsiTheme="majorHAnsi" w:cstheme="majorHAnsi"/>
+          <w:i/>
+          <w:iCs/>
+          <w:sz w:val="24"/>
+          <w:szCs w:val="20"/>
+        </w:rPr>
+        <w:t>Pagliaro</w:t>
+      </w:r>
+      <w:proofErr w:type="spellEnd"/>
+      <w:r>
+        <w:rPr>
+          <w:rFonts w:asciiTheme="majorHAnsi" w:hAnsiTheme="majorHAnsi" w:cstheme="majorHAnsi"/>
+          <w:i/>
+          <w:iCs/>
+          <w:sz w:val="24"/>
+          <w:szCs w:val="20"/>
+        </w:rPr>
+        <w:t>. "Technology use among adults who are deaf and hard of hearing: A national survey." Journal of deaf studies and deaf education 19.3 (2014): 400-410.</w:t>
       </w:r>
     </w:p>
     <w:p>
@@ -5425,7 +5544,73 @@
           <w:sz w:val="24"/>
           <w:szCs w:val="24"/>
         </w:rPr>
-        <w:t>Al-Fityani, Kinda, and Carol Padden. "Sign language geography in the Arab world." Sign languages: A Cambridge survey (2010): 433-450.</w:t>
+        <w:t>Al-</w:t>
+      </w:r>
+      <w:proofErr w:type="spellStart"/>
+      <w:r>
+        <w:rPr>
+          <w:rFonts w:asciiTheme="majorHAnsi" w:hAnsiTheme="majorHAnsi" w:cstheme="majorHAnsi"/>
+          <w:i/>
+          <w:iCs/>
+          <w:sz w:val="24"/>
+          <w:szCs w:val="24"/>
+        </w:rPr>
+        <w:t>Fityani</w:t>
+      </w:r>
+      <w:proofErr w:type="spellEnd"/>
+      <w:r>
+        <w:rPr>
+          <w:rFonts w:asciiTheme="majorHAnsi" w:hAnsiTheme="majorHAnsi" w:cstheme="majorHAnsi"/>
+          <w:i/>
+          <w:iCs/>
+          <w:sz w:val="24"/>
+          <w:szCs w:val="24"/>
+        </w:rPr>
+        <w:t xml:space="preserve">, </w:t>
+      </w:r>
+      <w:proofErr w:type="spellStart"/>
+      <w:r>
+        <w:rPr>
+          <w:rFonts w:asciiTheme="majorHAnsi" w:hAnsiTheme="majorHAnsi" w:cstheme="majorHAnsi"/>
+          <w:i/>
+          <w:iCs/>
+          <w:sz w:val="24"/>
+          <w:szCs w:val="24"/>
+        </w:rPr>
+        <w:t>Kinda</w:t>
+      </w:r>
+      <w:proofErr w:type="spellEnd"/>
+      <w:r>
+        <w:rPr>
+          <w:rFonts w:asciiTheme="majorHAnsi" w:hAnsiTheme="majorHAnsi" w:cstheme="majorHAnsi"/>
+          <w:i/>
+          <w:iCs/>
+          <w:sz w:val="24"/>
+          <w:szCs w:val="24"/>
+        </w:rPr>
+        <w:t xml:space="preserve">, and Carol </w:t>
+      </w:r>
+      <w:proofErr w:type="spellStart"/>
+      <w:r>
+        <w:rPr>
+          <w:rFonts w:asciiTheme="majorHAnsi" w:hAnsiTheme="majorHAnsi" w:cstheme="majorHAnsi"/>
+          <w:i/>
+          <w:iCs/>
+          <w:sz w:val="24"/>
+          <w:szCs w:val="24"/>
+        </w:rPr>
+        <w:t>Padden</w:t>
+      </w:r>
+      <w:proofErr w:type="spellEnd"/>
+      <w:r>
+        <w:rPr>
+          <w:rFonts w:asciiTheme="majorHAnsi" w:hAnsiTheme="majorHAnsi" w:cstheme="majorHAnsi"/>
+          <w:i/>
+          <w:iCs/>
+          <w:sz w:val="24"/>
+          <w:szCs w:val="24"/>
+        </w:rPr>
+        <w:t>. "Sign language geography in the Arab world." Sign languages: A Cambridge survey (2010): 433-450.</w:t>
       </w:r>
     </w:p>
     <w:p>
@@ -5540,7 +5725,79 @@
           <w:szCs w:val="20"/>
           <w:shd w:val="clear" w:color="auto" w:fill="FFFFFF"/>
         </w:rPr>
-        <w:t>] Cox, S., Lincoln, M., Tryggvason, J., Nakisa, M., Wells, M., Tutt, M. and Abbott, S., 2002, July. Tessa, a system to aid communication with deaf people. In </w:t>
+        <w:t xml:space="preserve">] Cox, S., Lincoln, M., </w:t>
+      </w:r>
+      <w:proofErr w:type="spellStart"/>
+      <w:r>
+        <w:rPr>
+          <w:rFonts w:asciiTheme="majorHAnsi" w:hAnsiTheme="majorHAnsi" w:cstheme="majorHAnsi"/>
+          <w:i/>
+          <w:color w:val="222222"/>
+          <w:sz w:val="24"/>
+          <w:szCs w:val="20"/>
+          <w:shd w:val="clear" w:color="auto" w:fill="FFFFFF"/>
+        </w:rPr>
+        <w:t>Tryggvason</w:t>
+      </w:r>
+      <w:proofErr w:type="spellEnd"/>
+      <w:r>
+        <w:rPr>
+          <w:rFonts w:asciiTheme="majorHAnsi" w:hAnsiTheme="majorHAnsi" w:cstheme="majorHAnsi"/>
+          <w:i/>
+          <w:color w:val="222222"/>
+          <w:sz w:val="24"/>
+          <w:szCs w:val="20"/>
+          <w:shd w:val="clear" w:color="auto" w:fill="FFFFFF"/>
+        </w:rPr>
+        <w:t xml:space="preserve">, J., </w:t>
+      </w:r>
+      <w:proofErr w:type="spellStart"/>
+      <w:r>
+        <w:rPr>
+          <w:rFonts w:asciiTheme="majorHAnsi" w:hAnsiTheme="majorHAnsi" w:cstheme="majorHAnsi"/>
+          <w:i/>
+          <w:color w:val="222222"/>
+          <w:sz w:val="24"/>
+          <w:szCs w:val="20"/>
+          <w:shd w:val="clear" w:color="auto" w:fill="FFFFFF"/>
+        </w:rPr>
+        <w:t>Nakisa</w:t>
+      </w:r>
+      <w:proofErr w:type="spellEnd"/>
+      <w:r>
+        <w:rPr>
+          <w:rFonts w:asciiTheme="majorHAnsi" w:hAnsiTheme="majorHAnsi" w:cstheme="majorHAnsi"/>
+          <w:i/>
+          <w:color w:val="222222"/>
+          <w:sz w:val="24"/>
+          <w:szCs w:val="20"/>
+          <w:shd w:val="clear" w:color="auto" w:fill="FFFFFF"/>
+        </w:rPr>
+        <w:t xml:space="preserve">, M., Wells, M., </w:t>
+      </w:r>
+      <w:proofErr w:type="spellStart"/>
+      <w:r>
+        <w:rPr>
+          <w:rFonts w:asciiTheme="majorHAnsi" w:hAnsiTheme="majorHAnsi" w:cstheme="majorHAnsi"/>
+          <w:i/>
+          <w:color w:val="222222"/>
+          <w:sz w:val="24"/>
+          <w:szCs w:val="20"/>
+          <w:shd w:val="clear" w:color="auto" w:fill="FFFFFF"/>
+        </w:rPr>
+        <w:t>Tutt</w:t>
+      </w:r>
+      <w:proofErr w:type="spellEnd"/>
+      <w:r>
+        <w:rPr>
+          <w:rFonts w:asciiTheme="majorHAnsi" w:hAnsiTheme="majorHAnsi" w:cstheme="majorHAnsi"/>
+          <w:i/>
+          <w:color w:val="222222"/>
+          <w:sz w:val="24"/>
+          <w:szCs w:val="20"/>
+          <w:shd w:val="clear" w:color="auto" w:fill="FFFFFF"/>
+        </w:rPr>
+        <w:t>, M. and Abbott, S., 2002, July. Tessa, a system to aid communication with deaf people. In </w:t>
       </w:r>
       <w:r>
         <w:rPr>
@@ -5707,7 +5964,7 @@
           <w:rPr>
             <w:noProof/>
           </w:rPr>
-          <w:t>i</w:t>
+          <w:t>ii</w:t>
         </w:r>
         <w:r>
           <w:rPr>

</xml_diff>